<commit_message>
Vygenerovany file ve složce: Thu Jan 14 00:37:54 UTC 2021
</commit_message>
<xml_diff>
--- a/docx/1-Klauzurní-příklad.docx
+++ b/docx/1-Klauzurní-příklad.docx
@@ -64,6 +64,20 @@
       </w:pPr>
       <w:r>
         <w:t xml:space="preserve">Řešení:</w:t>
+      </w:r>
+    </w:p>
+    <w:p>
+      <w:pPr>
+        <w:pStyle w:val="BodyText"/>
+      </w:pPr>
+      <w:r>
+        <w:t xml:space="preserve">V souladu s čl. I. § 77 odst. 1 ZSŠ může být splatnost směnky vlastní určena výlučně některým ze způsobů uvedených v čl. I § 33 odst. 1 ZSŠ (na viděnou, na určitý čas po viděné, na určitý čas po datu vystavení či na určitý den). Směnky s jinou dobou splatnosti jsou na základě čl. I. § 33 odst. 2 ZSŠ neplatné. To se týká také splatnosti určené „30. nebo 31. prosince 2019“. Takto určená splatnost nespadá pod žádný ze způsobů vymezený v uvedeném ustanovení, zákon směnečný a šekový ji tedy nepřipouští a listina podepsaná Pavlem Tlustým nemůže být platnou směnkou, o niž by bylo možné opírat jakékoliv směnečněprávní nároky. Soud tudíž návrhu Josefa Hubeného nemůže vyhovět, když k vydání směnečného platebního rozkazu zákon vyžaduje, aby žalobce předložil v prvopisu směnku, o jejíž pravosti (a platnosti) není důvodu pochybovat (§ 175 odst. 1 OSŘ). Listina předkládaná Josefem Hubeným náležitosti směnky na první pohled (vzhledem k uvedené vadě) postrádá.  </w:t>
+      </w:r>
+      <w:r>
+        <w:br w:type="textWrapping"/>
+      </w:r>
+      <w:r>
+        <w:t xml:space="preserve">Bez právního významu je potom skutečnost, že údaj o směnečné sumě vyjádřený čísly (1,500.000, tedy jeden milión pět set tisíc korun) se v listině liší od údaje vyjádřeného slovy (jeden milion korun). Jen pro úplnost lze poznamenat, že uvedený rozpor by sám o sobě neurčitost, a tudíž neplatnost směnky (pokud by listina byla platná jako směnka), nezaložil. V souladu s čl. I § 6 odst. 1 ZSŠ by pouze platila suma vyjádřená slovy, směnka by tedy zněla na částku jeden milion korun. </w:t>
       </w:r>
     </w:p>
     <w:sectPr/>
@@ -174,7 +188,7 @@
     </w:lvl>
   </w:abstractNum>
   <w:abstractNum w:abstractNumId="990">
-    <w:nsid w:val="5e9641f9"/>
+    <w:nsid w:val="3768475d"/>
     <w:multiLevelType w:val="multilevel"/>
     <w:lvl w:ilvl="0">
       <w:numFmt w:val="bullet"/>

</xml_diff>

<commit_message>
Vygenerovany file ve složce: Sun Jan 17 13:46:40 UTC 2021
</commit_message>
<xml_diff>
--- a/docx/1-Klauzurní-příklad.docx
+++ b/docx/1-Klauzurní-příklad.docx
@@ -30,6 +30,16 @@
     </w:sdt>
     <w:p>
       <w:pPr>
+        <w:pStyle w:val="Heading1"/>
+      </w:pPr>
+      <w:bookmarkStart w:id="21" w:name="první-klauzurní-příklad"/>
+      <w:bookmarkEnd w:id="21"/>
+      <w:r>
+        <w:t xml:space="preserve">První klauzurní příklad</w:t>
+      </w:r>
+    </w:p>
+    <w:p>
+      <w:pPr>
         <w:pStyle w:val="FirstParagraph"/>
       </w:pPr>
       <w:r>
@@ -55,7 +65,13 @@
         <w:rPr>
           <w:b/>
         </w:rPr>
-        <w:t xml:space="preserve">Bude Josef Hubený s návrhem úspěšný? Své závěry právně odůvodněte.</w:t>
+        <w:t xml:space="preserve">Otázky:</w:t>
+      </w:r>
+      <w:r>
+        <w:br w:type="textWrapping"/>
+      </w:r>
+      <w:r>
+        <w:t xml:space="preserve">- Bude Josef Hubený s návrhem úspěšný? Své závěry právně odůvodněte.</w:t>
       </w:r>
     </w:p>
     <w:p>
@@ -63,6 +79,9 @@
         <w:pStyle w:val="BodyText"/>
       </w:pPr>
       <w:r>
+        <w:rPr>
+          <w:b/>
+        </w:rPr>
         <w:t xml:space="preserve">Řešení:</w:t>
       </w:r>
     </w:p>
@@ -71,11 +90,462 @@
         <w:pStyle w:val="BodyText"/>
       </w:pPr>
       <w:r>
-        <w:t xml:space="preserve">V souladu s čl. I. § 77 odst. 1 ZSŠ může být splatnost směnky vlastní určena výlučně některým ze způsobů uvedených v čl. I § 33 odst. 1 ZSŠ (na viděnou, na určitý čas po viděné, na určitý čas po datu vystavení či na určitý den). Směnky s jinou dobou splatnosti jsou na základě čl. I. § 33 odst. 2 ZSŠ neplatné. To se týká také splatnosti určené „30. nebo 31. prosince 2019“. Takto určená splatnost nespadá pod žádný ze způsobů vymezený v uvedeném ustanovení, zákon směnečný a šekový ji tedy nepřipouští a listina podepsaná Pavlem Tlustým nemůže být platnou směnkou, o niž by bylo možné opírat jakékoliv směnečněprávní nároky. Soud tudíž návrhu Josefa Hubeného nemůže vyhovět, když k vydání směnečného platebního rozkazu zákon vyžaduje, aby žalobce předložil v prvopisu směnku, o jejíž pravosti (a platnosti) není důvodu pochybovat (§ 175 odst. 1 OSŘ). Listina předkládaná Josefem Hubeným náležitosti směnky na první pohled (vzhledem k uvedené vadě) postrádá.  </w:t>
-      </w:r>
-      <w:r>
-        <w:br w:type="textWrapping"/>
-      </w:r>
+        <w:t xml:space="preserve">Pro zodpovězení otázky je primárně nutné podívat se, zda směnka splňuje veškeré náležitosti, které podle zákona splňovat musí.</w:t>
+      </w:r>
+    </w:p>
+    <w:p>
+      <w:pPr>
+        <w:pStyle w:val="BodyText"/>
+      </w:pPr>
+      <w:r>
+        <w:t xml:space="preserve">Primárně je třeba rozlišit mezi směnkou vlastní a směnkou cizí. Z důvodu, že ve výše uvedené směnce se pan Pavel Tlustý zavázal sám zaplatit ujednanou částku, jedná se o směnku vlastní (viz § 75 Zákona č. 191/1950 Sb., Zákon směnečný a šekový).</w:t>
+      </w:r>
+    </w:p>
+    <w:p>
+      <w:pPr>
+        <w:pStyle w:val="BodyText"/>
+      </w:pPr>
+      <w:r>
+        <w:t xml:space="preserve">U směnky vlastní zákon předpokládá ve výše zmíněném paragrafu splnění následujících podmínek:</w:t>
+      </w:r>
+      <w:r>
+        <w:br w:type="textWrapping"/>
+      </w:r>
+      <w:r>
+        <w:t xml:space="preserve">1. označení, že jde o směnku, pojaté do vlastního textu listiny a vyjádřené v jazyku, ve kterém je tato listina sepsána;</w:t>
+      </w:r>
+      <w:r>
+        <w:br w:type="textWrapping"/>
+      </w:r>
+      <w:r>
+        <w:t xml:space="preserve">2. bezpodmínečný slib zaplatit určitou peněžitou sumu;</w:t>
+      </w:r>
+      <w:r>
+        <w:br w:type="textWrapping"/>
+      </w:r>
+      <w:r>
+        <w:t xml:space="preserve">3. údaj splatnosti;</w:t>
+      </w:r>
+      <w:r>
+        <w:br w:type="textWrapping"/>
+      </w:r>
+      <w:r>
+        <w:t xml:space="preserve">4. údaj místa, kde má být placeno;</w:t>
+      </w:r>
+      <w:r>
+        <w:br w:type="textWrapping"/>
+      </w:r>
+      <w:r>
+        <w:t xml:space="preserve">5. jméno toho, komu nebo na jehož řad má být placeno;</w:t>
+      </w:r>
+      <w:r>
+        <w:br w:type="textWrapping"/>
+      </w:r>
+      <w:r>
+        <w:t xml:space="preserve">6. datum a místo vystavení směnky;</w:t>
+      </w:r>
+      <w:r>
+        <w:br w:type="textWrapping"/>
+      </w:r>
+      <w:r>
+        <w:t xml:space="preserve">7. podpis výstavce.</w:t>
+      </w:r>
+    </w:p>
+    <w:p>
+      <w:pPr>
+        <w:pStyle w:val="BodyText"/>
+      </w:pPr>
+      <w:r>
+        <w:t xml:space="preserve">Při rozebrání jednotlivých bodů je možné s jistotou říci, že:</w:t>
+      </w:r>
+      <w:r>
+        <w:br w:type="textWrapping"/>
+      </w:r>
+      <w:r>
+        <w:t xml:space="preserve">1. bod první je splněn, neboť listina je jakožto směnka ve vlastním textu označena,</w:t>
+      </w:r>
+      <w:r>
+        <w:br w:type="textWrapping"/>
+      </w:r>
+      <w:r>
+        <w:t xml:space="preserve">2. bod druhý je splněn, neboť z prohlášení jasně vyplývá závazek zaplatit ujednanou částku, a to i přes to, že částka uvedená číslicemi se rozchází s částkou uvedenou slovy, neboť zákon v §6 odst. 1 stanovuje, že pokud se částka uvedená čísly a částka uvedená slovy rozcházejí, tak platí částka uvedená slovy,</w:t>
+      </w:r>
+      <w:r>
+        <w:br w:type="textWrapping"/>
+      </w:r>
+      <w:r>
+        <w:t xml:space="preserve">3. bod třetí</w:t>
+      </w:r>
+      <w:r>
+        <w:t xml:space="preserve"> </w:t>
+      </w:r>
+      <w:r>
+        <w:rPr>
+          <w:b/>
+        </w:rPr>
+        <w:t xml:space="preserve">není</w:t>
+      </w:r>
+      <w:r>
+        <w:t xml:space="preserve"> </w:t>
+      </w:r>
+      <w:r>
+        <w:t xml:space="preserve">splněn, neboť:</w:t>
+      </w:r>
+      <w:r>
+        <w:br w:type="textWrapping"/>
+      </w:r>
+      <w:r>
+        <w:t xml:space="preserve">1. zákon stanoví v $ 33 následující podmínky:</w:t>
+      </w:r>
+      <w:r>
+        <w:br w:type="textWrapping"/>
+      </w:r>
+      <w:r>
+        <w:t xml:space="preserve">- Směnka může být vystavena:</w:t>
+      </w:r>
+      <w:r>
+        <w:br w:type="textWrapping"/>
+      </w:r>
+      <w:r>
+        <w:t xml:space="preserve">1. na viděnou,</w:t>
+      </w:r>
+      <w:r>
+        <w:br w:type="textWrapping"/>
+      </w:r>
+      <w:r>
+        <w:t xml:space="preserve">2. na určitý čas po viděné,</w:t>
+      </w:r>
+      <w:r>
+        <w:br w:type="textWrapping"/>
+      </w:r>
+      <w:r>
+        <w:t xml:space="preserve">3. na určitý čas po datu vystavení,</w:t>
+      </w:r>
+      <w:r>
+        <w:br w:type="textWrapping"/>
+      </w:r>
+      <w:r>
+        <w:t xml:space="preserve">4. na určitý den.</w:t>
+      </w:r>
+      <w:r>
+        <w:br w:type="textWrapping"/>
+      </w:r>
+      <w:r>
+        <w:t xml:space="preserve">-</w:t>
+      </w:r>
+      <w:r>
+        <w:t xml:space="preserve"> </w:t>
+      </w:r>
+      <w:r>
+        <w:rPr>
+          <w:b/>
+        </w:rPr>
+        <w:t xml:space="preserve">Směnky s jinou dobou splatnosti nebo se splatností postupnou jsou neplatné.</w:t>
+      </w:r>
+      <w:r>
+        <w:br w:type="textWrapping"/>
+      </w:r>
+      <w:r>
+        <w:t xml:space="preserve">2. pokud by tedy jednotlivé</w:t>
+      </w:r>
+      <w:r>
+        <w:t xml:space="preserve"> </w:t>
+      </w:r>
+      <w:r>
+        <w:rPr>
+          <w:b/>
+        </w:rPr>
+        <w:t xml:space="preserve">taxativně</w:t>
+      </w:r>
+      <w:r>
+        <w:t xml:space="preserve"> </w:t>
+      </w:r>
+      <w:r>
+        <w:t xml:space="preserve">vymezené doby splatnosti byly vyjádřeny jako:</w:t>
+      </w:r>
+      <w:r>
+        <w:br w:type="textWrapping"/>
+      </w:r>
+      <w:r>
+        <w:t xml:space="preserve">1. směnka je splatna při předložení,</w:t>
+      </w:r>
+      <w:r>
+        <w:br w:type="textWrapping"/>
+      </w:r>
+      <w:r>
+        <w:t xml:space="preserve">2.</w:t>
+      </w:r>
+      <w:r>
+        <w:t xml:space="preserve"> </w:t>
+      </w:r>
+      <w:r>
+        <w:rPr>
+          <w:b/>
+        </w:rPr>
+        <w:t xml:space="preserve">nebo</w:t>
+      </w:r>
+      <w:r>
+        <w:t xml:space="preserve"> </w:t>
+      </w:r>
+      <w:r>
+        <w:t xml:space="preserve">směnka je splatná X dnů po předložení,</w:t>
+      </w:r>
+      <w:r>
+        <w:br w:type="textWrapping"/>
+      </w:r>
+      <w:r>
+        <w:t xml:space="preserve">3.</w:t>
+      </w:r>
+      <w:r>
+        <w:t xml:space="preserve"> </w:t>
+      </w:r>
+      <w:r>
+        <w:rPr>
+          <w:b/>
+        </w:rPr>
+        <w:t xml:space="preserve">nebo</w:t>
+      </w:r>
+      <w:r>
+        <w:t xml:space="preserve"> </w:t>
+      </w:r>
+      <w:r>
+        <w:t xml:space="preserve">směnka je splatná X dnů po datu vystavení,</w:t>
+      </w:r>
+      <w:r>
+        <w:br w:type="textWrapping"/>
+      </w:r>
+      <w:r>
+        <w:t xml:space="preserve">4.</w:t>
+      </w:r>
+      <w:r>
+        <w:t xml:space="preserve"> </w:t>
+      </w:r>
+      <w:r>
+        <w:rPr>
+          <w:b/>
+        </w:rPr>
+        <w:t xml:space="preserve">nebo</w:t>
+      </w:r>
+      <w:r>
+        <w:t xml:space="preserve"> </w:t>
+      </w:r>
+      <w:r>
+        <w:t xml:space="preserve">směnka je splatná X. dne měsíce X.</w:t>
+      </w:r>
+      <w:r>
+        <w:br w:type="textWrapping"/>
+      </w:r>
+      <w:r>
+        <w:t xml:space="preserve">3. domnívám se proto, že problém pro zhodnocení tohoto bodu jako splněného představuje slovo</w:t>
+      </w:r>
+      <w:r>
+        <w:t xml:space="preserve"> </w:t>
+      </w:r>
+      <w:r>
+        <w:rPr>
+          <w:b/>
+        </w:rPr>
+        <w:t xml:space="preserve">nebo</w:t>
+      </w:r>
+      <w:r>
+        <w:t xml:space="preserve"> </w:t>
+      </w:r>
+      <w:r>
+        <w:t xml:space="preserve">v určení data splatnosti směnky, a to z toho důvodu, že směnka nesplňuje ani jednu z výše uvedených podmínek, která musí být pro platnost sjednaného data splatnosti ujednána. Nejblíže je pak bodu 4</w:t>
+      </w:r>
+      <w:r>
+        <w:t xml:space="preserve"> </w:t>
+      </w:r>
+      <w:r>
+        <w:rPr>
+          <w:i/>
+        </w:rPr>
+        <w:t xml:space="preserve">na určitý den</w:t>
+      </w:r>
+      <w:r>
+        <w:t xml:space="preserve">, ani ten však nesplňuje, neboť umožňuje splatnost v</w:t>
+      </w:r>
+      <w:r>
+        <w:t xml:space="preserve"> </w:t>
+      </w:r>
+      <w:r>
+        <w:rPr>
+          <w:b/>
+        </w:rPr>
+        <w:t xml:space="preserve">určitý den</w:t>
+      </w:r>
+      <w:r>
+        <w:t xml:space="preserve"> </w:t>
+      </w:r>
+      <w:r>
+        <w:t xml:space="preserve">nebo v</w:t>
+      </w:r>
+      <w:r>
+        <w:t xml:space="preserve"> </w:t>
+      </w:r>
+      <w:r>
+        <w:rPr>
+          <w:b/>
+        </w:rPr>
+        <w:t xml:space="preserve">jiný určitý den</w:t>
+      </w:r>
+      <w:r>
+        <w:t xml:space="preserve">.</w:t>
+      </w:r>
+      <w:r>
+        <w:br w:type="textWrapping"/>
+      </w:r>
+      <w:r>
+        <w:t xml:space="preserve">4. bod čtvrtý je splněn, neboť ze zadání vyplývá, že místo splatnosti bylo určeno,</w:t>
+      </w:r>
+      <w:r>
+        <w:br w:type="textWrapping"/>
+      </w:r>
+      <w:r>
+        <w:t xml:space="preserve">5. bod pátý je splněn, směnka totiž stanoví komu má být plněno,</w:t>
+      </w:r>
+      <w:r>
+        <w:br w:type="textWrapping"/>
+      </w:r>
+      <w:r>
+        <w:t xml:space="preserve">6. bod šestý je dle zadání splněn (dne 5. ledna 2019 podepsal),</w:t>
+      </w:r>
+      <w:r>
+        <w:br w:type="textWrapping"/>
+      </w:r>
+      <w:r>
+        <w:t xml:space="preserve">7. bod sedný je rovněž splněn (podepsal).</w:t>
+      </w:r>
+    </w:p>
+    <w:p>
+      <w:pPr>
+        <w:pStyle w:val="Compact"/>
+        <w:numPr>
+          <w:numId w:val="1001"/>
+          <w:ilvl w:val="0"/>
+        </w:numPr>
+      </w:pPr>
+      <w:r>
+        <w:t xml:space="preserve">ahoj</w:t>
+      </w:r>
+    </w:p>
+    <w:p>
+      <w:pPr>
+        <w:pStyle w:val="Compact"/>
+        <w:numPr>
+          <w:numId w:val="1002"/>
+          <w:ilvl w:val="1"/>
+        </w:numPr>
+      </w:pPr>
+      <w:r>
+        <w:t xml:space="preserve">ahoj</w:t>
+      </w:r>
+    </w:p>
+    <w:p>
+      <w:pPr>
+        <w:pStyle w:val="Compact"/>
+        <w:numPr>
+          <w:numId w:val="1001"/>
+          <w:ilvl w:val="0"/>
+        </w:numPr>
+      </w:pPr>
+      <w:r>
+        <w:t xml:space="preserve">ahoj</w:t>
+      </w:r>
+    </w:p>
+    <w:p>
+      <w:pPr>
+        <w:numPr>
+          <w:numId w:val="1001"/>
+          <w:ilvl w:val="0"/>
+        </w:numPr>
+      </w:pPr>
+      <w:r>
+        <w:t xml:space="preserve">ahoj</w:t>
+      </w:r>
+    </w:p>
+    <w:p>
+      <w:pPr>
+        <w:pStyle w:val="Compact"/>
+        <w:numPr>
+          <w:numId w:val="1001"/>
+          <w:ilvl w:val="0"/>
+        </w:numPr>
+      </w:pPr>
+      <w:r>
+        <w:t xml:space="preserve">ahoj</w:t>
+      </w:r>
+    </w:p>
+    <w:p>
+      <w:pPr>
+        <w:numPr>
+          <w:numId w:val="1001"/>
+          <w:ilvl w:val="0"/>
+        </w:numPr>
+      </w:pPr>
+      <w:r>
+        <w:t xml:space="preserve">ahoj</w:t>
+      </w:r>
+    </w:p>
+    <w:p>
+      <w:pPr>
+        <w:pStyle w:val="Compact"/>
+        <w:numPr>
+          <w:numId w:val="1001"/>
+          <w:ilvl w:val="0"/>
+        </w:numPr>
+      </w:pPr>
+      <w:r>
+        <w:t xml:space="preserve">ahoj</w:t>
+      </w:r>
+    </w:p>
+    <w:p>
+      <w:pPr>
+        <w:numPr>
+          <w:numId w:val="1001"/>
+          <w:ilvl w:val="0"/>
+        </w:numPr>
+      </w:pPr>
+      <w:r>
+        <w:t xml:space="preserve">ahoj</w:t>
+      </w:r>
+    </w:p>
+    <w:p>
+      <w:pPr>
+        <w:pStyle w:val="FirstParagraph"/>
+      </w:pPr>
+      <w:r>
+        <w:t xml:space="preserve">V souladu s čl. I. § 77 odst. 1 ZSŠ může být splatnost směnky vlastní určena výlučně některým ze způsobů uvedených v čl. I § 33 odst. 1 ZSŠ (na viděnou, na určitý čas po viděné, na určitý čas po datu vystavení či na určitý den). </w:t>
+      </w:r>
+    </w:p>
+    <w:p>
+      <w:pPr>
+        <w:pStyle w:val="BodyText"/>
+      </w:pPr>
+      <w:r>
+        <w:t xml:space="preserve">Směnky s jinou dobou splatnosti jsou na základě čl. I. § 33 odst. 2 ZSŠ neplatné. To se týká také splatnosti určené „30. nebo 31. prosince 2019“. </w:t>
+      </w:r>
+    </w:p>
+    <w:p>
+      <w:pPr>
+        <w:pStyle w:val="BodyText"/>
+      </w:pPr>
+      <w:r>
+        <w:t xml:space="preserve">Takto určená splatnost nespadá pod žádný ze způsobů vymezený v uvedeném ustanovení, zákon směnečný a šekový ji tedy nepřipouští a listina podepsaná Pavlem Tlustým nemůže být platnou směnkou, o niž by bylo možné opírat jakékoliv směnečněprávní nároky. </w:t>
+      </w:r>
+    </w:p>
+    <w:p>
+      <w:pPr>
+        <w:pStyle w:val="BodyText"/>
+      </w:pPr>
+      <w:r>
+        <w:t xml:space="preserve">Soud tudíž návrhu Josefa Hubeného nemůže vyhovět, když k vydání směnečného platebního rozkazu zákon vyžaduje, aby žalobce předložil v prvopisu směnku, o jejíž pravosti (a platnosti) není důvodu pochybovat (§ 175 odst. 1 OSŘ). Listina předkládaná Josefem Hubeným náležitosti směnky na první pohled (vzhledem k uvedené vadě) postrádá.  </w:t>
+      </w:r>
+    </w:p>
+    <w:p>
+      <w:pPr>
+        <w:pStyle w:val="BodyText"/>
+      </w:pPr>
       <w:r>
         <w:t xml:space="preserve">Bez právního významu je potom skutečnost, že údaj o směnečné sumě vyjádřený čísly (1,500.000, tedy jeden milión pět set tisíc korun) se v listině liší od údaje vyjádřeného slovy (jeden milion korun). Jen pro úplnost lze poznamenat, že uvedený rozpor by sám o sobě neurčitost, a tudíž neplatnost směnky (pokud by listina byla platná jako směnka), nezaložil. V souladu s čl. I § 6 odst. 1 ZSŠ by pouze platila suma vyjádřená slovy, směnka by tedy zněla na částku jeden milion korun. </w:t>
       </w:r>
@@ -188,7 +658,7 @@
     </w:lvl>
   </w:abstractNum>
   <w:abstractNum w:abstractNumId="990">
-    <w:nsid w:val="3768475d"/>
+    <w:nsid w:val="aee34083"/>
     <w:multiLevelType w:val="multilevel"/>
     <w:lvl w:ilvl="0">
       <w:numFmt w:val="bullet"/>
@@ -259,6 +729,94 @@
     <w:lvl w:ilvl="6">
       <w:numFmt w:val="bullet"/>
       <w:lvlText w:val=" "/>
+      <w:lvlJc w:val="left"/>
+      <w:pPr>
+        <w:tabs>
+          <w:tab w:val="num" w:pos="4320"/>
+        </w:tabs>
+        <w:ind w:left="4800" w:hanging="480"/>
+      </w:pPr>
+    </w:lvl>
+  </w:abstractNum>
+  <w:abstractNum w:abstractNumId="99411">
+    <w:nsid w:val="aafad45f"/>
+    <w:multiLevelType w:val="multilevel"/>
+    <w:lvl w:ilvl="0">
+      <w:start w:val="1"/>
+      <w:numFmt w:val="decimal"/>
+      <w:lvlText w:val="%1."/>
+      <w:lvlJc w:val="left"/>
+      <w:pPr>
+        <w:tabs>
+          <w:tab w:val="num" w:pos="0"/>
+        </w:tabs>
+        <w:ind w:left="480" w:hanging="480"/>
+      </w:pPr>
+    </w:lvl>
+    <w:lvl w:ilvl="1">
+      <w:start w:val="1"/>
+      <w:numFmt w:val="decimal"/>
+      <w:lvlText w:val="%2."/>
+      <w:lvlJc w:val="left"/>
+      <w:pPr>
+        <w:tabs>
+          <w:tab w:val="num" w:pos="720"/>
+        </w:tabs>
+        <w:ind w:left="1200" w:hanging="480"/>
+      </w:pPr>
+    </w:lvl>
+    <w:lvl w:ilvl="2">
+      <w:start w:val="1"/>
+      <w:numFmt w:val="decimal"/>
+      <w:lvlText w:val="%3."/>
+      <w:lvlJc w:val="left"/>
+      <w:pPr>
+        <w:tabs>
+          <w:tab w:val="num" w:pos="1440"/>
+        </w:tabs>
+        <w:ind w:left="1920" w:hanging="480"/>
+      </w:pPr>
+    </w:lvl>
+    <w:lvl w:ilvl="3">
+      <w:start w:val="1"/>
+      <w:numFmt w:val="decimal"/>
+      <w:lvlText w:val="%4."/>
+      <w:lvlJc w:val="left"/>
+      <w:pPr>
+        <w:tabs>
+          <w:tab w:val="num" w:pos="2160"/>
+        </w:tabs>
+        <w:ind w:left="2640" w:hanging="480"/>
+      </w:pPr>
+    </w:lvl>
+    <w:lvl w:ilvl="4">
+      <w:start w:val="1"/>
+      <w:numFmt w:val="decimal"/>
+      <w:lvlText w:val="%5."/>
+      <w:lvlJc w:val="left"/>
+      <w:pPr>
+        <w:tabs>
+          <w:tab w:val="num" w:pos="2880"/>
+        </w:tabs>
+        <w:ind w:left="3360" w:hanging="480"/>
+      </w:pPr>
+    </w:lvl>
+    <w:lvl w:ilvl="5">
+      <w:start w:val="1"/>
+      <w:numFmt w:val="decimal"/>
+      <w:lvlText w:val="%6."/>
+      <w:lvlJc w:val="left"/>
+      <w:pPr>
+        <w:tabs>
+          <w:tab w:val="num" w:pos="3600"/>
+        </w:tabs>
+        <w:ind w:left="4080" w:hanging="480"/>
+      </w:pPr>
+    </w:lvl>
+    <w:lvl w:ilvl="6">
+      <w:start w:val="1"/>
+      <w:numFmt w:val="decimal"/>
+      <w:lvlText w:val="%7."/>
       <w:lvlJc w:val="left"/>
       <w:pPr>
         <w:tabs>
@@ -273,6 +831,54 @@
   </w:num>
   <w:num w:numId="1000">
     <w:abstractNumId w:val="990"/>
+  </w:num>
+  <w:num w:numId="1001">
+    <w:abstractNumId w:val="99411"/>
+    <w:lvlOverride w:ilvl="0">
+      <w:startOverride w:val="1"/>
+    </w:lvlOverride>
+    <w:lvlOverride w:ilvl="1">
+      <w:startOverride w:val="1"/>
+    </w:lvlOverride>
+    <w:lvlOverride w:ilvl="2">
+      <w:startOverride w:val="1"/>
+    </w:lvlOverride>
+    <w:lvlOverride w:ilvl="3">
+      <w:startOverride w:val="1"/>
+    </w:lvlOverride>
+    <w:lvlOverride w:ilvl="4">
+      <w:startOverride w:val="1"/>
+    </w:lvlOverride>
+    <w:lvlOverride w:ilvl="5">
+      <w:startOverride w:val="1"/>
+    </w:lvlOverride>
+    <w:lvlOverride w:ilvl="6">
+      <w:startOverride w:val="1"/>
+    </w:lvlOverride>
+  </w:num>
+  <w:num w:numId="1002">
+    <w:abstractNumId w:val="99411"/>
+    <w:lvlOverride w:ilvl="0">
+      <w:startOverride w:val="1"/>
+    </w:lvlOverride>
+    <w:lvlOverride w:ilvl="1">
+      <w:startOverride w:val="1"/>
+    </w:lvlOverride>
+    <w:lvlOverride w:ilvl="2">
+      <w:startOverride w:val="1"/>
+    </w:lvlOverride>
+    <w:lvlOverride w:ilvl="3">
+      <w:startOverride w:val="1"/>
+    </w:lvlOverride>
+    <w:lvlOverride w:ilvl="4">
+      <w:startOverride w:val="1"/>
+    </w:lvlOverride>
+    <w:lvlOverride w:ilvl="5">
+      <w:startOverride w:val="1"/>
+    </w:lvlOverride>
+    <w:lvlOverride w:ilvl="6">
+      <w:startOverride w:val="1"/>
+    </w:lvlOverride>
   </w:num>
 </w:numbering>
 </file>

</xml_diff>

<commit_message>
Vygenerovany file ve složce: Mon Jan 18 12:16:47 UTC 2021
</commit_message>
<xml_diff>
--- a/docx/1-Klauzurní-příklad.docx
+++ b/docx/1-Klauzurní-příklad.docx
@@ -42,6 +42,11 @@
       <w:pPr>
         <w:pStyle w:val="FirstParagraph"/>
       </w:pPr>
+    </w:p>
+    <w:p>
+      <w:pPr>
+        <w:pStyle w:val="BodyText"/>
+      </w:pPr>
       <w:r>
         <w:rPr>
           <w:b/>
@@ -78,6 +83,11 @@
       <w:pPr>
         <w:pStyle w:val="BodyText"/>
       </w:pPr>
+    </w:p>
+    <w:p>
+      <w:pPr>
+        <w:pStyle w:val="BodyText"/>
+      </w:pPr>
       <w:r>
         <w:rPr>
           <w:b/>
@@ -108,73 +118,133 @@
       <w:r>
         <w:t xml:space="preserve">U směnky vlastní zákon předpokládá ve výše zmíněném paragrafu splnění následujících podmínek:</w:t>
       </w:r>
-      <w:r>
-        <w:br w:type="textWrapping"/>
-      </w:r>
-      <w:r>
-        <w:t xml:space="preserve">1. označení, že jde o směnku, pojaté do vlastního textu listiny a vyjádřené v jazyku, ve kterém je tato listina sepsána;</w:t>
-      </w:r>
-      <w:r>
-        <w:br w:type="textWrapping"/>
-      </w:r>
-      <w:r>
-        <w:t xml:space="preserve">2. bezpodmínečný slib zaplatit určitou peněžitou sumu;</w:t>
-      </w:r>
-      <w:r>
-        <w:br w:type="textWrapping"/>
-      </w:r>
-      <w:r>
-        <w:t xml:space="preserve">3. údaj splatnosti;</w:t>
-      </w:r>
-      <w:r>
-        <w:br w:type="textWrapping"/>
-      </w:r>
-      <w:r>
-        <w:t xml:space="preserve">4. údaj místa, kde má být placeno;</w:t>
-      </w:r>
-      <w:r>
-        <w:br w:type="textWrapping"/>
-      </w:r>
-      <w:r>
-        <w:t xml:space="preserve">5. jméno toho, komu nebo na jehož řad má být placeno;</w:t>
-      </w:r>
-      <w:r>
-        <w:br w:type="textWrapping"/>
-      </w:r>
-      <w:r>
-        <w:t xml:space="preserve">6. datum a místo vystavení směnky;</w:t>
-      </w:r>
-      <w:r>
-        <w:br w:type="textWrapping"/>
-      </w:r>
-      <w:r>
-        <w:t xml:space="preserve">7. podpis výstavce.</w:t>
-      </w:r>
-    </w:p>
-    <w:p>
-      <w:pPr>
-        <w:pStyle w:val="BodyText"/>
+    </w:p>
+    <w:p>
+      <w:pPr>
+        <w:pStyle w:val="Compact"/>
+        <w:numPr>
+          <w:numId w:val="1001"/>
+          <w:ilvl w:val="0"/>
+        </w:numPr>
+      </w:pPr>
+      <w:r>
+        <w:t xml:space="preserve">označení, že jde o směnku, pojaté do vlastního textu listiny a vyjádřené v jazyku, ve kterém je tato listina sepsána;</w:t>
+      </w:r>
+    </w:p>
+    <w:p>
+      <w:pPr>
+        <w:pStyle w:val="Compact"/>
+        <w:numPr>
+          <w:numId w:val="1001"/>
+          <w:ilvl w:val="0"/>
+        </w:numPr>
+      </w:pPr>
+      <w:r>
+        <w:t xml:space="preserve">bezpodmínečný slib zaplatit určitou peněžitou sumu;</w:t>
+      </w:r>
+    </w:p>
+    <w:p>
+      <w:pPr>
+        <w:pStyle w:val="Compact"/>
+        <w:numPr>
+          <w:numId w:val="1001"/>
+          <w:ilvl w:val="0"/>
+        </w:numPr>
+      </w:pPr>
+      <w:r>
+        <w:t xml:space="preserve">údaj splatnosti;</w:t>
+      </w:r>
+    </w:p>
+    <w:p>
+      <w:pPr>
+        <w:pStyle w:val="Compact"/>
+        <w:numPr>
+          <w:numId w:val="1001"/>
+          <w:ilvl w:val="0"/>
+        </w:numPr>
+      </w:pPr>
+      <w:r>
+        <w:t xml:space="preserve">údaj místa, kde má být placeno;</w:t>
+      </w:r>
+    </w:p>
+    <w:p>
+      <w:pPr>
+        <w:pStyle w:val="Compact"/>
+        <w:numPr>
+          <w:numId w:val="1001"/>
+          <w:ilvl w:val="0"/>
+        </w:numPr>
+      </w:pPr>
+      <w:r>
+        <w:t xml:space="preserve">jméno toho, komu nebo na jehož řad má být placeno;</w:t>
+      </w:r>
+    </w:p>
+    <w:p>
+      <w:pPr>
+        <w:pStyle w:val="Compact"/>
+        <w:numPr>
+          <w:numId w:val="1001"/>
+          <w:ilvl w:val="0"/>
+        </w:numPr>
+      </w:pPr>
+      <w:r>
+        <w:t xml:space="preserve">datum a místo vystavení směnky;</w:t>
+      </w:r>
+    </w:p>
+    <w:p>
+      <w:pPr>
+        <w:pStyle w:val="Compact"/>
+        <w:numPr>
+          <w:numId w:val="1001"/>
+          <w:ilvl w:val="0"/>
+        </w:numPr>
+      </w:pPr>
+      <w:r>
+        <w:t xml:space="preserve">podpis výstavce.</w:t>
+      </w:r>
+    </w:p>
+    <w:p>
+      <w:pPr>
+        <w:pStyle w:val="FirstParagraph"/>
       </w:pPr>
       <w:r>
         <w:t xml:space="preserve">Při rozebrání jednotlivých bodů je možné s jistotou říci, že:</w:t>
       </w:r>
-      <w:r>
-        <w:br w:type="textWrapping"/>
-      </w:r>
-      <w:r>
-        <w:t xml:space="preserve">1. bod první je splněn, neboť listina je jakožto směnka ve vlastním textu označena,</w:t>
-      </w:r>
-      <w:r>
-        <w:br w:type="textWrapping"/>
-      </w:r>
-      <w:r>
-        <w:t xml:space="preserve">2. bod druhý je splněn, neboť z prohlášení jasně vyplývá závazek zaplatit ujednanou částku, a to i přes to, že částka uvedená číslicemi se rozchází s částkou uvedenou slovy, neboť zákon v §6 odst. 1 stanovuje, že pokud se částka uvedená čísly a částka uvedená slovy rozcházejí, tak platí částka uvedená slovy,</w:t>
-      </w:r>
-      <w:r>
-        <w:br w:type="textWrapping"/>
-      </w:r>
-      <w:r>
-        <w:t xml:space="preserve">3. bod třetí</w:t>
+    </w:p>
+    <w:p>
+      <w:pPr>
+        <w:pStyle w:val="Compact"/>
+        <w:numPr>
+          <w:numId w:val="1002"/>
+          <w:ilvl w:val="0"/>
+        </w:numPr>
+      </w:pPr>
+      <w:r>
+        <w:t xml:space="preserve">bod první je splněn, neboť listina je jakožto směnka ve vlastním textu označena,</w:t>
+      </w:r>
+    </w:p>
+    <w:p>
+      <w:pPr>
+        <w:pStyle w:val="Compact"/>
+        <w:numPr>
+          <w:numId w:val="1002"/>
+          <w:ilvl w:val="0"/>
+        </w:numPr>
+      </w:pPr>
+      <w:r>
+        <w:t xml:space="preserve">bod druhý je splněn, neboť z prohlášení jasně vyplývá závazek zaplatit ujednanou částku, a to i přes to, že částka uvedená číslicemi se rozchází s částkou uvedenou slovy, neboť zákon v §6 odst. 1 stanovuje, že pokud se částka uvedená čísly a částka uvedená slovy rozcházejí, tak platí částka uvedená slovy,</w:t>
+      </w:r>
+    </w:p>
+    <w:p>
+      <w:pPr>
+        <w:pStyle w:val="Compact"/>
+        <w:numPr>
+          <w:numId w:val="1002"/>
+          <w:ilvl w:val="0"/>
+        </w:numPr>
+      </w:pPr>
+      <w:r>
+        <w:t xml:space="preserve">bod třetí</w:t>
       </w:r>
       <w:r>
         <w:t xml:space="preserve"> </w:t>
@@ -191,62 +261,104 @@
       <w:r>
         <w:t xml:space="preserve">splněn, neboť:</w:t>
       </w:r>
-      <w:r>
-        <w:br w:type="textWrapping"/>
-      </w:r>
-      <w:r>
-        <w:t xml:space="preserve">1. zákon stanoví v $ 33 následující podmínky:</w:t>
-      </w:r>
-      <w:r>
-        <w:br w:type="textWrapping"/>
-      </w:r>
-      <w:r>
-        <w:t xml:space="preserve">- Směnka může být vystavena:</w:t>
-      </w:r>
-      <w:r>
-        <w:br w:type="textWrapping"/>
-      </w:r>
-      <w:r>
-        <w:t xml:space="preserve">1. na viděnou,</w:t>
-      </w:r>
-      <w:r>
-        <w:br w:type="textWrapping"/>
-      </w:r>
-      <w:r>
-        <w:t xml:space="preserve">2. na určitý čas po viděné,</w:t>
-      </w:r>
-      <w:r>
-        <w:br w:type="textWrapping"/>
-      </w:r>
-      <w:r>
-        <w:t xml:space="preserve">3. na určitý čas po datu vystavení,</w:t>
-      </w:r>
-      <w:r>
-        <w:br w:type="textWrapping"/>
-      </w:r>
-      <w:r>
-        <w:t xml:space="preserve">4. na určitý den.</w:t>
-      </w:r>
-      <w:r>
-        <w:br w:type="textWrapping"/>
-      </w:r>
-      <w:r>
-        <w:t xml:space="preserve">-</w:t>
-      </w:r>
-      <w:r>
-        <w:t xml:space="preserve"> </w:t>
-      </w:r>
+    </w:p>
+    <w:p>
+      <w:pPr>
+        <w:pStyle w:val="Compact"/>
+        <w:numPr>
+          <w:numId w:val="1003"/>
+          <w:ilvl w:val="1"/>
+        </w:numPr>
+      </w:pPr>
+      <w:r>
+        <w:t xml:space="preserve">zákon stanoví v $ 33 následující podmínky:</w:t>
+      </w:r>
+    </w:p>
+    <w:p>
+      <w:pPr>
+        <w:pStyle w:val="Compact"/>
+        <w:numPr>
+          <w:numId w:val="1004"/>
+          <w:ilvl w:val="2"/>
+        </w:numPr>
+      </w:pPr>
+      <w:r>
+        <w:t xml:space="preserve">Směnka může být vystavena:</w:t>
+      </w:r>
+    </w:p>
+    <w:p>
+      <w:pPr>
+        <w:pStyle w:val="Compact"/>
+        <w:numPr>
+          <w:numId w:val="1005"/>
+          <w:ilvl w:val="3"/>
+        </w:numPr>
+      </w:pPr>
+      <w:r>
+        <w:t xml:space="preserve">na viděnou,</w:t>
+      </w:r>
+    </w:p>
+    <w:p>
+      <w:pPr>
+        <w:pStyle w:val="Compact"/>
+        <w:numPr>
+          <w:numId w:val="1005"/>
+          <w:ilvl w:val="3"/>
+        </w:numPr>
+      </w:pPr>
+      <w:r>
+        <w:t xml:space="preserve">na určitý čas po viděné,</w:t>
+      </w:r>
+    </w:p>
+    <w:p>
+      <w:pPr>
+        <w:pStyle w:val="Compact"/>
+        <w:numPr>
+          <w:numId w:val="1005"/>
+          <w:ilvl w:val="3"/>
+        </w:numPr>
+      </w:pPr>
+      <w:r>
+        <w:t xml:space="preserve">na určitý čas po datu vystavení,</w:t>
+      </w:r>
+    </w:p>
+    <w:p>
+      <w:pPr>
+        <w:pStyle w:val="Compact"/>
+        <w:numPr>
+          <w:numId w:val="1005"/>
+          <w:ilvl w:val="3"/>
+        </w:numPr>
+      </w:pPr>
+      <w:r>
+        <w:t xml:space="preserve">na určitý den.</w:t>
+      </w:r>
+    </w:p>
+    <w:p>
+      <w:pPr>
+        <w:pStyle w:val="Compact"/>
+        <w:numPr>
+          <w:numId w:val="1004"/>
+          <w:ilvl w:val="2"/>
+        </w:numPr>
+      </w:pPr>
       <w:r>
         <w:rPr>
           <w:b/>
         </w:rPr>
         <w:t xml:space="preserve">Směnky s jinou dobou splatnosti nebo se splatností postupnou jsou neplatné.</w:t>
       </w:r>
-      <w:r>
-        <w:br w:type="textWrapping"/>
-      </w:r>
-      <w:r>
-        <w:t xml:space="preserve">2. pokud by tedy jednotlivé</w:t>
+    </w:p>
+    <w:p>
+      <w:pPr>
+        <w:pStyle w:val="Compact"/>
+        <w:numPr>
+          <w:numId w:val="1003"/>
+          <w:ilvl w:val="1"/>
+        </w:numPr>
+      </w:pPr>
+      <w:r>
+        <w:t xml:space="preserve">pokud by tedy jednotlivé</w:t>
       </w:r>
       <w:r>
         <w:t xml:space="preserve"> </w:t>
@@ -263,21 +375,27 @@
       <w:r>
         <w:t xml:space="preserve">vymezené doby splatnosti byly vyjádřeny jako:</w:t>
       </w:r>
-      <w:r>
-        <w:br w:type="textWrapping"/>
-      </w:r>
-      <w:r>
-        <w:t xml:space="preserve">1. směnka je splatna při předložení,</w:t>
-      </w:r>
-      <w:r>
-        <w:br w:type="textWrapping"/>
-      </w:r>
-      <w:r>
-        <w:t xml:space="preserve">2.</w:t>
-      </w:r>
-      <w:r>
-        <w:t xml:space="preserve"> </w:t>
-      </w:r>
+    </w:p>
+    <w:p>
+      <w:pPr>
+        <w:pStyle w:val="Compact"/>
+        <w:numPr>
+          <w:numId w:val="1006"/>
+          <w:ilvl w:val="2"/>
+        </w:numPr>
+      </w:pPr>
+      <w:r>
+        <w:t xml:space="preserve">směnka je splatna při předložení,</w:t>
+      </w:r>
+    </w:p>
+    <w:p>
+      <w:pPr>
+        <w:pStyle w:val="Compact"/>
+        <w:numPr>
+          <w:numId w:val="1006"/>
+          <w:ilvl w:val="2"/>
+        </w:numPr>
+      </w:pPr>
       <w:r>
         <w:rPr>
           <w:b/>
@@ -290,15 +408,15 @@
       <w:r>
         <w:t xml:space="preserve">směnka je splatná X dnů po předložení,</w:t>
       </w:r>
-      <w:r>
-        <w:br w:type="textWrapping"/>
-      </w:r>
-      <w:r>
-        <w:t xml:space="preserve">3.</w:t>
-      </w:r>
-      <w:r>
-        <w:t xml:space="preserve"> </w:t>
-      </w:r>
+    </w:p>
+    <w:p>
+      <w:pPr>
+        <w:pStyle w:val="Compact"/>
+        <w:numPr>
+          <w:numId w:val="1006"/>
+          <w:ilvl w:val="2"/>
+        </w:numPr>
+      </w:pPr>
       <w:r>
         <w:rPr>
           <w:b/>
@@ -311,15 +429,15 @@
       <w:r>
         <w:t xml:space="preserve">směnka je splatná X dnů po datu vystavení,</w:t>
       </w:r>
-      <w:r>
-        <w:br w:type="textWrapping"/>
-      </w:r>
-      <w:r>
-        <w:t xml:space="preserve">4.</w:t>
-      </w:r>
-      <w:r>
-        <w:t xml:space="preserve"> </w:t>
-      </w:r>
+    </w:p>
+    <w:p>
+      <w:pPr>
+        <w:pStyle w:val="Compact"/>
+        <w:numPr>
+          <w:numId w:val="1006"/>
+          <w:ilvl w:val="2"/>
+        </w:numPr>
+      </w:pPr>
       <w:r>
         <w:rPr>
           <w:b/>
@@ -332,11 +450,17 @@
       <w:r>
         <w:t xml:space="preserve">směnka je splatná X. dne měsíce X.</w:t>
       </w:r>
-      <w:r>
-        <w:br w:type="textWrapping"/>
-      </w:r>
-      <w:r>
-        <w:t xml:space="preserve">3. domnívám se proto, že problém pro zhodnocení tohoto bodu jako splněného představuje slovo</w:t>
+    </w:p>
+    <w:p>
+      <w:pPr>
+        <w:pStyle w:val="Compact"/>
+        <w:numPr>
+          <w:numId w:val="1003"/>
+          <w:ilvl w:val="1"/>
+        </w:numPr>
+      </w:pPr>
+      <w:r>
+        <w:t xml:space="preserve">domnívám se proto, že problém pro zhodnocení tohoto bodu jako splněného představuje slovo</w:t>
       </w:r>
       <w:r>
         <w:t xml:space="preserve"> </w:t>
@@ -392,41 +516,17 @@
       <w:r>
         <w:t xml:space="preserve">.</w:t>
       </w:r>
-      <w:r>
-        <w:br w:type="textWrapping"/>
-      </w:r>
-      <w:r>
-        <w:t xml:space="preserve">4. bod čtvrtý je splněn, neboť ze zadání vyplývá, že místo splatnosti bylo určeno,</w:t>
-      </w:r>
-      <w:r>
-        <w:br w:type="textWrapping"/>
-      </w:r>
-      <w:r>
-        <w:t xml:space="preserve">5. bod pátý je splněn, směnka totiž stanoví komu má být plněno,</w:t>
-      </w:r>
-      <w:r>
-        <w:br w:type="textWrapping"/>
-      </w:r>
-      <w:r>
-        <w:t xml:space="preserve">6. bod šestý je dle zadání splněn (dne 5. ledna 2019 podepsal),</w:t>
-      </w:r>
-      <w:r>
-        <w:br w:type="textWrapping"/>
-      </w:r>
-      <w:r>
-        <w:t xml:space="preserve">7. bod sedný je rovněž splněn (podepsal).</w:t>
-      </w:r>
-    </w:p>
-    <w:p>
-      <w:pPr>
-        <w:pStyle w:val="Compact"/>
-        <w:numPr>
-          <w:numId w:val="1001"/>
+    </w:p>
+    <w:p>
+      <w:pPr>
+        <w:pStyle w:val="Compact"/>
+        <w:numPr>
+          <w:numId w:val="1002"/>
           <w:ilvl w:val="0"/>
         </w:numPr>
       </w:pPr>
       <w:r>
-        <w:t xml:space="preserve">ahoj</w:t>
+        <w:t xml:space="preserve">bod čtvrtý je splněn, neboť ze zadání vyplývá, že místo splatnosti bylo určeno,</w:t>
       </w:r>
     </w:p>
     <w:p>
@@ -434,80 +534,35 @@
         <w:pStyle w:val="Compact"/>
         <w:numPr>
           <w:numId w:val="1002"/>
-          <w:ilvl w:val="1"/>
-        </w:numPr>
-      </w:pPr>
-      <w:r>
-        <w:t xml:space="preserve">ahoj</w:t>
-      </w:r>
-    </w:p>
-    <w:p>
-      <w:pPr>
-        <w:pStyle w:val="Compact"/>
-        <w:numPr>
-          <w:numId w:val="1001"/>
           <w:ilvl w:val="0"/>
         </w:numPr>
       </w:pPr>
       <w:r>
-        <w:t xml:space="preserve">ahoj</w:t>
-      </w:r>
-    </w:p>
-    <w:p>
-      <w:pPr>
-        <w:numPr>
-          <w:numId w:val="1001"/>
+        <w:t xml:space="preserve">bod pátý je splněn, směnka totiž stanoví komu má být plněno,</w:t>
+      </w:r>
+    </w:p>
+    <w:p>
+      <w:pPr>
+        <w:pStyle w:val="Compact"/>
+        <w:numPr>
+          <w:numId w:val="1002"/>
           <w:ilvl w:val="0"/>
         </w:numPr>
       </w:pPr>
       <w:r>
-        <w:t xml:space="preserve">ahoj</w:t>
-      </w:r>
-    </w:p>
-    <w:p>
-      <w:pPr>
-        <w:pStyle w:val="Compact"/>
-        <w:numPr>
-          <w:numId w:val="1001"/>
+        <w:t xml:space="preserve">bod šestý je dle zadání splněn (dne 5. ledna 2019 podepsal),</w:t>
+      </w:r>
+    </w:p>
+    <w:p>
+      <w:pPr>
+        <w:pStyle w:val="Compact"/>
+        <w:numPr>
+          <w:numId w:val="1002"/>
           <w:ilvl w:val="0"/>
         </w:numPr>
       </w:pPr>
       <w:r>
-        <w:t xml:space="preserve">ahoj</w:t>
-      </w:r>
-    </w:p>
-    <w:p>
-      <w:pPr>
-        <w:numPr>
-          <w:numId w:val="1001"/>
-          <w:ilvl w:val="0"/>
-        </w:numPr>
-      </w:pPr>
-      <w:r>
-        <w:t xml:space="preserve">ahoj</w:t>
-      </w:r>
-    </w:p>
-    <w:p>
-      <w:pPr>
-        <w:pStyle w:val="Compact"/>
-        <w:numPr>
-          <w:numId w:val="1001"/>
-          <w:ilvl w:val="0"/>
-        </w:numPr>
-      </w:pPr>
-      <w:r>
-        <w:t xml:space="preserve">ahoj</w:t>
-      </w:r>
-    </w:p>
-    <w:p>
-      <w:pPr>
-        <w:numPr>
-          <w:numId w:val="1001"/>
-          <w:ilvl w:val="0"/>
-        </w:numPr>
-      </w:pPr>
-      <w:r>
-        <w:t xml:space="preserve">ahoj</w:t>
+        <w:t xml:space="preserve">bod sedný je rovněž splněn (podepsal).</w:t>
       </w:r>
     </w:p>
     <w:p>
@@ -515,7 +570,7 @@
         <w:pStyle w:val="FirstParagraph"/>
       </w:pPr>
       <w:r>
-        <w:t xml:space="preserve">V souladu s čl. I. § 77 odst. 1 ZSŠ může být splatnost směnky vlastní určena výlučně některým ze způsobů uvedených v čl. I § 33 odst. 1 ZSŠ (na viděnou, na určitý čas po viděné, na určitý čas po datu vystavení či na určitý den). </w:t>
+        <w:t xml:space="preserve">Z výše uvedeného tedy vyplývá, že v případě směnky uvedené v příkladu není možné hovořit o platné směnce.</w:t>
       </w:r>
     </w:p>
     <w:p>
@@ -523,7 +578,7 @@
         <w:pStyle w:val="BodyText"/>
       </w:pPr>
       <w:r>
-        <w:t xml:space="preserve">Směnky s jinou dobou splatnosti jsou na základě čl. I. § 33 odst. 2 ZSŠ neplatné. To se týká také splatnosti určené „30. nebo 31. prosince 2019“. </w:t>
+        <w:t xml:space="preserve">Aby Josef Hubený uspěl se svým návrhem, musel by podle Zákona č. 99/1963 Sb., Občanský soudní řád, části třetí, Hlavy čtvrté, Platební rozkaz k návrhu přiložit směnku, o jejíž pravosti a platnosti není pochybu.</w:t>
       </w:r>
     </w:p>
     <w:p>
@@ -531,23 +586,7 @@
         <w:pStyle w:val="BodyText"/>
       </w:pPr>
       <w:r>
-        <w:t xml:space="preserve">Takto určená splatnost nespadá pod žádný ze způsobů vymezený v uvedeném ustanovení, zákon směnečný a šekový ji tedy nepřipouští a listina podepsaná Pavlem Tlustým nemůže být platnou směnkou, o niž by bylo možné opírat jakékoliv směnečněprávní nároky. </w:t>
-      </w:r>
-    </w:p>
-    <w:p>
-      <w:pPr>
-        <w:pStyle w:val="BodyText"/>
-      </w:pPr>
-      <w:r>
-        <w:t xml:space="preserve">Soud tudíž návrhu Josefa Hubeného nemůže vyhovět, když k vydání směnečného platebního rozkazu zákon vyžaduje, aby žalobce předložil v prvopisu směnku, o jejíž pravosti (a platnosti) není důvodu pochybovat (§ 175 odst. 1 OSŘ). Listina předkládaná Josefem Hubeným náležitosti směnky na první pohled (vzhledem k uvedené vadě) postrádá.  </w:t>
-      </w:r>
-    </w:p>
-    <w:p>
-      <w:pPr>
-        <w:pStyle w:val="BodyText"/>
-      </w:pPr>
-      <w:r>
-        <w:t xml:space="preserve">Bez právního významu je potom skutečnost, že údaj o směnečné sumě vyjádřený čísly (1,500.000, tedy jeden milión pět set tisíc korun) se v listině liší od údaje vyjádřeného slovy (jeden milion korun). Jen pro úplnost lze poznamenat, že uvedený rozpor by sám o sobě neurčitost, a tudíž neplatnost směnky (pokud by listina byla platná jako směnka), nezaložil. V souladu s čl. I § 6 odst. 1 ZSŠ by pouze platila suma vyjádřená slovy, směnka by tedy zněla na částku jeden milion korun. </w:t>
+        <w:t xml:space="preserve">V případě, že by se tedy pan Josef Hubený obrátil na soud s návrhem na vydání směnečného platebního rozkazu, neuspěl by, neboť, směnka není v bodě 3 § 75 Zákona směnečného a šekového platná.</w:t>
       </w:r>
     </w:p>
     <w:sectPr/>
@@ -658,7 +697,7 @@
     </w:lvl>
   </w:abstractNum>
   <w:abstractNum w:abstractNumId="990">
-    <w:nsid w:val="aee34083"/>
+    <w:nsid w:val="c518e3da"/>
     <w:multiLevelType w:val="multilevel"/>
     <w:lvl w:ilvl="0">
       <w:numFmt w:val="bullet"/>
@@ -739,7 +778,7 @@
     </w:lvl>
   </w:abstractNum>
   <w:abstractNum w:abstractNumId="99411">
-    <w:nsid w:val="aafad45f"/>
+    <w:nsid w:val="7c65569c"/>
     <w:multiLevelType w:val="multilevel"/>
     <w:lvl w:ilvl="0">
       <w:start w:val="1"/>
@@ -817,6 +856,87 @@
       <w:start w:val="1"/>
       <w:numFmt w:val="decimal"/>
       <w:lvlText w:val="%7."/>
+      <w:lvlJc w:val="left"/>
+      <w:pPr>
+        <w:tabs>
+          <w:tab w:val="num" w:pos="4320"/>
+        </w:tabs>
+        <w:ind w:left="4800" w:hanging="480"/>
+      </w:pPr>
+    </w:lvl>
+  </w:abstractNum>
+  <w:abstractNum w:abstractNumId="991">
+    <w:nsid w:val="e9030765"/>
+    <w:multiLevelType w:val="multilevel"/>
+    <w:lvl w:ilvl="0">
+      <w:numFmt w:val="bullet"/>
+      <w:lvlText w:val="•"/>
+      <w:lvlJc w:val="left"/>
+      <w:pPr>
+        <w:tabs>
+          <w:tab w:val="num" w:pos="0"/>
+        </w:tabs>
+        <w:ind w:left="480" w:hanging="480"/>
+      </w:pPr>
+    </w:lvl>
+    <w:lvl w:ilvl="1">
+      <w:numFmt w:val="bullet"/>
+      <w:lvlText w:val="–"/>
+      <w:lvlJc w:val="left"/>
+      <w:pPr>
+        <w:tabs>
+          <w:tab w:val="num" w:pos="720"/>
+        </w:tabs>
+        <w:ind w:left="1200" w:hanging="480"/>
+      </w:pPr>
+    </w:lvl>
+    <w:lvl w:ilvl="2">
+      <w:numFmt w:val="bullet"/>
+      <w:lvlText w:val="•"/>
+      <w:lvlJc w:val="left"/>
+      <w:pPr>
+        <w:tabs>
+          <w:tab w:val="num" w:pos="1440"/>
+        </w:tabs>
+        <w:ind w:left="1920" w:hanging="480"/>
+      </w:pPr>
+    </w:lvl>
+    <w:lvl w:ilvl="3">
+      <w:numFmt w:val="bullet"/>
+      <w:lvlText w:val="–"/>
+      <w:lvlJc w:val="left"/>
+      <w:pPr>
+        <w:tabs>
+          <w:tab w:val="num" w:pos="2160"/>
+        </w:tabs>
+        <w:ind w:left="2640" w:hanging="480"/>
+      </w:pPr>
+    </w:lvl>
+    <w:lvl w:ilvl="4">
+      <w:numFmt w:val="bullet"/>
+      <w:lvlText w:val="•"/>
+      <w:lvlJc w:val="left"/>
+      <w:pPr>
+        <w:tabs>
+          <w:tab w:val="num" w:pos="2880"/>
+        </w:tabs>
+        <w:ind w:left="3360" w:hanging="480"/>
+      </w:pPr>
+    </w:lvl>
+    <w:lvl w:ilvl="5">
+      <w:numFmt w:val="bullet"/>
+      <w:lvlText w:val="–"/>
+      <w:lvlJc w:val="left"/>
+      <w:pPr>
+        <w:tabs>
+          <w:tab w:val="num" w:pos="3600"/>
+        </w:tabs>
+        <w:ind w:left="4080" w:hanging="480"/>
+      </w:pPr>
+    </w:lvl>
+    <w:lvl w:ilvl="6">
+      <w:numFmt w:val="bullet"/>
+      <w:lvlText w:val="•"/>
       <w:lvlJc w:val="left"/>
       <w:pPr>
         <w:tabs>
@@ -857,6 +977,81 @@
     </w:lvlOverride>
   </w:num>
   <w:num w:numId="1002">
+    <w:abstractNumId w:val="99411"/>
+    <w:lvlOverride w:ilvl="0">
+      <w:startOverride w:val="1"/>
+    </w:lvlOverride>
+    <w:lvlOverride w:ilvl="1">
+      <w:startOverride w:val="1"/>
+    </w:lvlOverride>
+    <w:lvlOverride w:ilvl="2">
+      <w:startOverride w:val="1"/>
+    </w:lvlOverride>
+    <w:lvlOverride w:ilvl="3">
+      <w:startOverride w:val="1"/>
+    </w:lvlOverride>
+    <w:lvlOverride w:ilvl="4">
+      <w:startOverride w:val="1"/>
+    </w:lvlOverride>
+    <w:lvlOverride w:ilvl="5">
+      <w:startOverride w:val="1"/>
+    </w:lvlOverride>
+    <w:lvlOverride w:ilvl="6">
+      <w:startOverride w:val="1"/>
+    </w:lvlOverride>
+  </w:num>
+  <w:num w:numId="1003">
+    <w:abstractNumId w:val="99411"/>
+    <w:lvlOverride w:ilvl="0">
+      <w:startOverride w:val="1"/>
+    </w:lvlOverride>
+    <w:lvlOverride w:ilvl="1">
+      <w:startOverride w:val="1"/>
+    </w:lvlOverride>
+    <w:lvlOverride w:ilvl="2">
+      <w:startOverride w:val="1"/>
+    </w:lvlOverride>
+    <w:lvlOverride w:ilvl="3">
+      <w:startOverride w:val="1"/>
+    </w:lvlOverride>
+    <w:lvlOverride w:ilvl="4">
+      <w:startOverride w:val="1"/>
+    </w:lvlOverride>
+    <w:lvlOverride w:ilvl="5">
+      <w:startOverride w:val="1"/>
+    </w:lvlOverride>
+    <w:lvlOverride w:ilvl="6">
+      <w:startOverride w:val="1"/>
+    </w:lvlOverride>
+  </w:num>
+  <w:num w:numId="1004">
+    <w:abstractNumId w:val="991"/>
+  </w:num>
+  <w:num w:numId="1005">
+    <w:abstractNumId w:val="99411"/>
+    <w:lvlOverride w:ilvl="0">
+      <w:startOverride w:val="1"/>
+    </w:lvlOverride>
+    <w:lvlOverride w:ilvl="1">
+      <w:startOverride w:val="1"/>
+    </w:lvlOverride>
+    <w:lvlOverride w:ilvl="2">
+      <w:startOverride w:val="1"/>
+    </w:lvlOverride>
+    <w:lvlOverride w:ilvl="3">
+      <w:startOverride w:val="1"/>
+    </w:lvlOverride>
+    <w:lvlOverride w:ilvl="4">
+      <w:startOverride w:val="1"/>
+    </w:lvlOverride>
+    <w:lvlOverride w:ilvl="5">
+      <w:startOverride w:val="1"/>
+    </w:lvlOverride>
+    <w:lvlOverride w:ilvl="6">
+      <w:startOverride w:val="1"/>
+    </w:lvlOverride>
+  </w:num>
+  <w:num w:numId="1006">
     <w:abstractNumId w:val="99411"/>
     <w:lvlOverride w:ilvl="0">
       <w:startOverride w:val="1"/>

</xml_diff>

<commit_message>
Vygenerovany file ve složce: Mon Jan 18 13:01:29 UTC 2021
</commit_message>
<xml_diff>
--- a/docx/1-Klauzurní-příklad.docx
+++ b/docx/1-Klauzurní-příklad.docx
@@ -697,7 +697,7 @@
     </w:lvl>
   </w:abstractNum>
   <w:abstractNum w:abstractNumId="990">
-    <w:nsid w:val="c518e3da"/>
+    <w:nsid w:val="6f7a36dd"/>
     <w:multiLevelType w:val="multilevel"/>
     <w:lvl w:ilvl="0">
       <w:numFmt w:val="bullet"/>
@@ -778,7 +778,7 @@
     </w:lvl>
   </w:abstractNum>
   <w:abstractNum w:abstractNumId="99411">
-    <w:nsid w:val="7c65569c"/>
+    <w:nsid w:val="36b86115"/>
     <w:multiLevelType w:val="multilevel"/>
     <w:lvl w:ilvl="0">
       <w:start w:val="1"/>
@@ -866,7 +866,7 @@
     </w:lvl>
   </w:abstractNum>
   <w:abstractNum w:abstractNumId="991">
-    <w:nsid w:val="e9030765"/>
+    <w:nsid w:val="f4df4c83"/>
     <w:multiLevelType w:val="multilevel"/>
     <w:lvl w:ilvl="0">
       <w:numFmt w:val="bullet"/>

</xml_diff>

<commit_message>
Vygenerovany file ve složce: Mon Jan 18 13:06:24 UTC 2021
</commit_message>
<xml_diff>
--- a/docx/1-Klauzurní-příklad.docx
+++ b/docx/1-Klauzurní-příklad.docx
@@ -385,7 +385,7 @@
         </w:numPr>
       </w:pPr>
       <w:r>
-        <w:t xml:space="preserve">směnka je splatna při předložení,</w:t>
+        <w:t xml:space="preserve">směnka je splatná při předložení,</w:t>
       </w:r>
     </w:p>
     <w:p>
@@ -562,7 +562,7 @@
         </w:numPr>
       </w:pPr>
       <w:r>
-        <w:t xml:space="preserve">bod sedný je rovněž splněn (podepsal).</w:t>
+        <w:t xml:space="preserve">bod sedmý je rovněž splněn (podepsal).</w:t>
       </w:r>
     </w:p>
     <w:p>
@@ -697,7 +697,7 @@
     </w:lvl>
   </w:abstractNum>
   <w:abstractNum w:abstractNumId="990">
-    <w:nsid w:val="6f7a36dd"/>
+    <w:nsid w:val="6e677e08"/>
     <w:multiLevelType w:val="multilevel"/>
     <w:lvl w:ilvl="0">
       <w:numFmt w:val="bullet"/>
@@ -778,7 +778,7 @@
     </w:lvl>
   </w:abstractNum>
   <w:abstractNum w:abstractNumId="99411">
-    <w:nsid w:val="36b86115"/>
+    <w:nsid w:val="4d0eb27c"/>
     <w:multiLevelType w:val="multilevel"/>
     <w:lvl w:ilvl="0">
       <w:start w:val="1"/>
@@ -866,7 +866,7 @@
     </w:lvl>
   </w:abstractNum>
   <w:abstractNum w:abstractNumId="991">
-    <w:nsid w:val="f4df4c83"/>
+    <w:nsid w:val="94e2b058"/>
     <w:multiLevelType w:val="multilevel"/>
     <w:lvl w:ilvl="0">
       <w:numFmt w:val="bullet"/>

</xml_diff>

<commit_message>
Vygenerovany file ve složce: Wed Jan 20 13:56:08 UTC 2021
</commit_message>
<xml_diff>
--- a/docx/1-Klauzurní-příklad.docx
+++ b/docx/1-Klauzurní-příklad.docx
@@ -697,7 +697,7 @@
     </w:lvl>
   </w:abstractNum>
   <w:abstractNum w:abstractNumId="990">
-    <w:nsid w:val="6e677e08"/>
+    <w:nsid w:val="82d8a30d"/>
     <w:multiLevelType w:val="multilevel"/>
     <w:lvl w:ilvl="0">
       <w:numFmt w:val="bullet"/>
@@ -778,7 +778,7 @@
     </w:lvl>
   </w:abstractNum>
   <w:abstractNum w:abstractNumId="99411">
-    <w:nsid w:val="4d0eb27c"/>
+    <w:nsid w:val="5e50c616"/>
     <w:multiLevelType w:val="multilevel"/>
     <w:lvl w:ilvl="0">
       <w:start w:val="1"/>
@@ -866,7 +866,7 @@
     </w:lvl>
   </w:abstractNum>
   <w:abstractNum w:abstractNumId="991">
-    <w:nsid w:val="94e2b058"/>
+    <w:nsid w:val="8a7f1bb9"/>
     <w:multiLevelType w:val="multilevel"/>
     <w:lvl w:ilvl="0">
       <w:numFmt w:val="bullet"/>

</xml_diff>

<commit_message>
Vygenerovany file ve složce: Mon Jan 25 16:29:16 UTC 2021
</commit_message>
<xml_diff>
--- a/docx/1-Klauzurní-příklad.docx
+++ b/docx/1-Klauzurní-příklad.docx
@@ -28,11 +28,12 @@
         </w:p>
       </w:sdtContent>
     </w:sdt>
-    <w:bookmarkStart w:id="20" w:name="první-klauzurní-příklad"/>
     <w:p>
       <w:pPr>
         <w:pStyle w:val="Heading1"/>
       </w:pPr>
+      <w:bookmarkStart w:id="21" w:name="první-klauzurní-příklad"/>
+      <w:bookmarkEnd w:id="21"/>
       <w:r>
         <w:t xml:space="preserve">První klauzurní příklad</w:t>
       </w:r>
@@ -41,9 +42,13 @@
       <w:pPr>
         <w:pStyle w:val="FirstParagraph"/>
       </w:pPr>
+    </w:p>
+    <w:p>
+      <w:pPr>
+        <w:pStyle w:val="BodyText"/>
+      </w:pPr>
       <w:r>
         <w:rPr>
-          <w:bCs/>
           <w:b/>
         </w:rPr>
         <w:t xml:space="preserve">Příklad</w:t>
@@ -63,13 +68,12 @@
       </w:pPr>
       <w:r>
         <w:rPr>
-          <w:bCs/>
           <w:b/>
         </w:rPr>
         <w:t xml:space="preserve">Otázky:</w:t>
       </w:r>
       <w:r>
-        <w:br/>
+        <w:br w:type="textWrapping"/>
       </w:r>
       <w:r>
         <w:t xml:space="preserve">- Bude Josef Hubený s návrhem úspěšný? Své závěry právně odůvodněte.</w:t>
@@ -79,9 +83,13 @@
       <w:pPr>
         <w:pStyle w:val="BodyText"/>
       </w:pPr>
+    </w:p>
+    <w:p>
+      <w:pPr>
+        <w:pStyle w:val="BodyText"/>
+      </w:pPr>
       <w:r>
         <w:rPr>
-          <w:bCs/>
           <w:b/>
         </w:rPr>
         <w:t xml:space="preserve">Řešení:</w:t>
@@ -113,83 +121,83 @@
     </w:p>
     <w:p>
       <w:pPr>
-        <w:numPr>
+        <w:pStyle w:val="Compact"/>
+        <w:numPr>
+          <w:numId w:val="1001"/>
           <w:ilvl w:val="0"/>
+        </w:numPr>
+      </w:pPr>
+      <w:r>
+        <w:t xml:space="preserve">označení, že jde o směnku, pojaté do vlastního textu listiny a vyjádřené v jazyku, ve kterém je tato listina sepsána;</w:t>
+      </w:r>
+    </w:p>
+    <w:p>
+      <w:pPr>
+        <w:pStyle w:val="Compact"/>
+        <w:numPr>
           <w:numId w:val="1001"/>
-        </w:numPr>
-        <w:pStyle w:val="Compact"/>
-      </w:pPr>
-      <w:r>
-        <w:t xml:space="preserve">označení, že jde o směnku, pojaté do vlastního textu listiny a vyjádřené v jazyku, ve kterém je tato listina sepsána;</w:t>
-      </w:r>
-    </w:p>
-    <w:p>
-      <w:pPr>
-        <w:numPr>
           <w:ilvl w:val="0"/>
+        </w:numPr>
+      </w:pPr>
+      <w:r>
+        <w:t xml:space="preserve">bezpodmínečný slib zaplatit určitou peněžitou sumu;</w:t>
+      </w:r>
+    </w:p>
+    <w:p>
+      <w:pPr>
+        <w:pStyle w:val="Compact"/>
+        <w:numPr>
           <w:numId w:val="1001"/>
-        </w:numPr>
-        <w:pStyle w:val="Compact"/>
-      </w:pPr>
-      <w:r>
-        <w:t xml:space="preserve">bezpodmínečný slib zaplatit určitou peněžitou sumu;</w:t>
-      </w:r>
-    </w:p>
-    <w:p>
-      <w:pPr>
-        <w:numPr>
           <w:ilvl w:val="0"/>
+        </w:numPr>
+      </w:pPr>
+      <w:r>
+        <w:t xml:space="preserve">údaj splatnosti;</w:t>
+      </w:r>
+    </w:p>
+    <w:p>
+      <w:pPr>
+        <w:pStyle w:val="Compact"/>
+        <w:numPr>
           <w:numId w:val="1001"/>
-        </w:numPr>
-        <w:pStyle w:val="Compact"/>
-      </w:pPr>
-      <w:r>
-        <w:t xml:space="preserve">údaj splatnosti;</w:t>
-      </w:r>
-    </w:p>
-    <w:p>
-      <w:pPr>
-        <w:numPr>
           <w:ilvl w:val="0"/>
+        </w:numPr>
+      </w:pPr>
+      <w:r>
+        <w:t xml:space="preserve">údaj místa, kde má být placeno;</w:t>
+      </w:r>
+    </w:p>
+    <w:p>
+      <w:pPr>
+        <w:pStyle w:val="Compact"/>
+        <w:numPr>
           <w:numId w:val="1001"/>
-        </w:numPr>
-        <w:pStyle w:val="Compact"/>
-      </w:pPr>
-      <w:r>
-        <w:t xml:space="preserve">údaj místa, kde má být placeno;</w:t>
-      </w:r>
-    </w:p>
-    <w:p>
-      <w:pPr>
-        <w:numPr>
           <w:ilvl w:val="0"/>
+        </w:numPr>
+      </w:pPr>
+      <w:r>
+        <w:t xml:space="preserve">jméno toho, komu nebo na jehož řad má být placeno;</w:t>
+      </w:r>
+    </w:p>
+    <w:p>
+      <w:pPr>
+        <w:pStyle w:val="Compact"/>
+        <w:numPr>
           <w:numId w:val="1001"/>
-        </w:numPr>
-        <w:pStyle w:val="Compact"/>
-      </w:pPr>
-      <w:r>
-        <w:t xml:space="preserve">jméno toho, komu nebo na jehož řad má být placeno;</w:t>
-      </w:r>
-    </w:p>
-    <w:p>
-      <w:pPr>
-        <w:numPr>
           <w:ilvl w:val="0"/>
+        </w:numPr>
+      </w:pPr>
+      <w:r>
+        <w:t xml:space="preserve">datum a místo vystavení směnky;</w:t>
+      </w:r>
+    </w:p>
+    <w:p>
+      <w:pPr>
+        <w:pStyle w:val="Compact"/>
+        <w:numPr>
           <w:numId w:val="1001"/>
-        </w:numPr>
-        <w:pStyle w:val="Compact"/>
-      </w:pPr>
-      <w:r>
-        <w:t xml:space="preserve">datum a místo vystavení směnky;</w:t>
-      </w:r>
-    </w:p>
-    <w:p>
-      <w:pPr>
-        <w:numPr>
           <w:ilvl w:val="0"/>
-          <w:numId w:val="1001"/>
-        </w:numPr>
-        <w:pStyle w:val="Compact"/>
+        </w:numPr>
       </w:pPr>
       <w:r>
         <w:t xml:space="preserve">podpis výstavce.</w:t>
@@ -205,35 +213,35 @@
     </w:p>
     <w:p>
       <w:pPr>
-        <w:numPr>
+        <w:pStyle w:val="Compact"/>
+        <w:numPr>
+          <w:numId w:val="1002"/>
           <w:ilvl w:val="0"/>
+        </w:numPr>
+      </w:pPr>
+      <w:r>
+        <w:t xml:space="preserve">bod první je splněn, neboť listina je jakožto směnka ve vlastním textu označena,</w:t>
+      </w:r>
+    </w:p>
+    <w:p>
+      <w:pPr>
+        <w:pStyle w:val="Compact"/>
+        <w:numPr>
           <w:numId w:val="1002"/>
-        </w:numPr>
-        <w:pStyle w:val="Compact"/>
-      </w:pPr>
-      <w:r>
-        <w:t xml:space="preserve">bod první je splněn, neboť listina je jakožto směnka ve vlastním textu označena,</w:t>
-      </w:r>
-    </w:p>
-    <w:p>
-      <w:pPr>
-        <w:numPr>
           <w:ilvl w:val="0"/>
+        </w:numPr>
+      </w:pPr>
+      <w:r>
+        <w:t xml:space="preserve">bod druhý je splněn, neboť z prohlášení jasně vyplývá závazek zaplatit ujednanou částku, a to i přes to, že částka uvedená číslicemi se rozchází s částkou uvedenou slovy, neboť zákon v §6 odst. 1 stanovuje, že pokud se částka uvedená čísly a částka uvedená slovy rozcházejí, tak platí částka uvedená slovy,</w:t>
+      </w:r>
+    </w:p>
+    <w:p>
+      <w:pPr>
+        <w:pStyle w:val="Compact"/>
+        <w:numPr>
           <w:numId w:val="1002"/>
-        </w:numPr>
-        <w:pStyle w:val="Compact"/>
-      </w:pPr>
-      <w:r>
-        <w:t xml:space="preserve">bod druhý je splněn, neboť z prohlášení jasně vyplývá závazek zaplatit ujednanou částku, a to i přes to, že částka uvedená číslicemi se rozchází s částkou uvedenou slovy, neboť zákon v §6 odst. 1 stanovuje, že pokud se částka uvedená čísly a částka uvedená slovy rozcházejí, tak platí částka uvedená slovy,</w:t>
-      </w:r>
-    </w:p>
-    <w:p>
-      <w:pPr>
-        <w:numPr>
           <w:ilvl w:val="0"/>
-          <w:numId w:val="1002"/>
-        </w:numPr>
-        <w:pStyle w:val="Compact"/>
+        </w:numPr>
       </w:pPr>
       <w:r>
         <w:t xml:space="preserve">bod třetí</w:t>
@@ -243,7 +251,6 @@
       </w:r>
       <w:r>
         <w:rPr>
-          <w:bCs/>
           <w:b/>
         </w:rPr>
         <w:t xml:space="preserve">není</w:t>
@@ -257,11 +264,11 @@
     </w:p>
     <w:p>
       <w:pPr>
-        <w:numPr>
+        <w:pStyle w:val="Compact"/>
+        <w:numPr>
+          <w:numId w:val="1003"/>
           <w:ilvl w:val="1"/>
-          <w:numId w:val="1003"/>
-        </w:numPr>
-        <w:pStyle w:val="Compact"/>
+        </w:numPr>
       </w:pPr>
       <w:r>
         <w:t xml:space="preserve">zákon stanoví v $ 33 následující podmínky:</w:t>
@@ -269,75 +276,74 @@
     </w:p>
     <w:p>
       <w:pPr>
-        <w:numPr>
+        <w:pStyle w:val="Compact"/>
+        <w:numPr>
+          <w:numId w:val="1004"/>
           <w:ilvl w:val="2"/>
+        </w:numPr>
+      </w:pPr>
+      <w:r>
+        <w:t xml:space="preserve">Směnka může být vystavena:</w:t>
+      </w:r>
+    </w:p>
+    <w:p>
+      <w:pPr>
+        <w:pStyle w:val="Compact"/>
+        <w:numPr>
+          <w:numId w:val="1005"/>
+          <w:ilvl w:val="3"/>
+        </w:numPr>
+      </w:pPr>
+      <w:r>
+        <w:t xml:space="preserve">na viděnou,</w:t>
+      </w:r>
+    </w:p>
+    <w:p>
+      <w:pPr>
+        <w:pStyle w:val="Compact"/>
+        <w:numPr>
+          <w:numId w:val="1005"/>
+          <w:ilvl w:val="3"/>
+        </w:numPr>
+      </w:pPr>
+      <w:r>
+        <w:t xml:space="preserve">na určitý čas po viděné,</w:t>
+      </w:r>
+    </w:p>
+    <w:p>
+      <w:pPr>
+        <w:pStyle w:val="Compact"/>
+        <w:numPr>
+          <w:numId w:val="1005"/>
+          <w:ilvl w:val="3"/>
+        </w:numPr>
+      </w:pPr>
+      <w:r>
+        <w:t xml:space="preserve">na určitý čas po datu vystavení,</w:t>
+      </w:r>
+    </w:p>
+    <w:p>
+      <w:pPr>
+        <w:pStyle w:val="Compact"/>
+        <w:numPr>
+          <w:numId w:val="1005"/>
+          <w:ilvl w:val="3"/>
+        </w:numPr>
+      </w:pPr>
+      <w:r>
+        <w:t xml:space="preserve">na určitý den.</w:t>
+      </w:r>
+    </w:p>
+    <w:p>
+      <w:pPr>
+        <w:pStyle w:val="Compact"/>
+        <w:numPr>
           <w:numId w:val="1004"/>
-        </w:numPr>
-        <w:pStyle w:val="Compact"/>
-      </w:pPr>
-      <w:r>
-        <w:t xml:space="preserve">Směnka může být vystavena:</w:t>
-      </w:r>
-    </w:p>
-    <w:p>
-      <w:pPr>
-        <w:numPr>
-          <w:ilvl w:val="3"/>
-          <w:numId w:val="1005"/>
-        </w:numPr>
-        <w:pStyle w:val="Compact"/>
-      </w:pPr>
-      <w:r>
-        <w:t xml:space="preserve">na viděnou,</w:t>
-      </w:r>
-    </w:p>
-    <w:p>
-      <w:pPr>
-        <w:numPr>
-          <w:ilvl w:val="3"/>
-          <w:numId w:val="1005"/>
-        </w:numPr>
-        <w:pStyle w:val="Compact"/>
-      </w:pPr>
-      <w:r>
-        <w:t xml:space="preserve">na určitý čas po viděné,</w:t>
-      </w:r>
-    </w:p>
-    <w:p>
-      <w:pPr>
-        <w:numPr>
-          <w:ilvl w:val="3"/>
-          <w:numId w:val="1005"/>
-        </w:numPr>
-        <w:pStyle w:val="Compact"/>
-      </w:pPr>
-      <w:r>
-        <w:t xml:space="preserve">na určitý čas po datu vystavení,</w:t>
-      </w:r>
-    </w:p>
-    <w:p>
-      <w:pPr>
-        <w:numPr>
-          <w:ilvl w:val="3"/>
-          <w:numId w:val="1005"/>
-        </w:numPr>
-        <w:pStyle w:val="Compact"/>
-      </w:pPr>
-      <w:r>
-        <w:t xml:space="preserve">na určitý den.</w:t>
-      </w:r>
-    </w:p>
-    <w:p>
-      <w:pPr>
-        <w:numPr>
           <w:ilvl w:val="2"/>
-          <w:numId w:val="1004"/>
-        </w:numPr>
-        <w:pStyle w:val="Compact"/>
+        </w:numPr>
       </w:pPr>
       <w:r>
         <w:rPr>
-          <w:bCs/>
           <w:b/>
         </w:rPr>
         <w:t xml:space="preserve">Směnky s jinou dobou splatnosti nebo se splatností postupnou jsou neplatné.</w:t>
@@ -345,11 +351,11 @@
     </w:p>
     <w:p>
       <w:pPr>
-        <w:numPr>
+        <w:pStyle w:val="Compact"/>
+        <w:numPr>
+          <w:numId w:val="1003"/>
           <w:ilvl w:val="1"/>
-          <w:numId w:val="1003"/>
-        </w:numPr>
-        <w:pStyle w:val="Compact"/>
+        </w:numPr>
       </w:pPr>
       <w:r>
         <w:t xml:space="preserve">pokud by tedy jednotlivé</w:t>
@@ -359,7 +365,6 @@
       </w:r>
       <w:r>
         <w:rPr>
-          <w:bCs/>
           <w:b/>
         </w:rPr>
         <w:t xml:space="preserve">taxativně</w:t>
@@ -373,27 +378,26 @@
     </w:p>
     <w:p>
       <w:pPr>
-        <w:numPr>
+        <w:pStyle w:val="Compact"/>
+        <w:numPr>
+          <w:numId w:val="1006"/>
           <w:ilvl w:val="2"/>
+        </w:numPr>
+      </w:pPr>
+      <w:r>
+        <w:t xml:space="preserve">směnka je splatná při předložení,</w:t>
+      </w:r>
+    </w:p>
+    <w:p>
+      <w:pPr>
+        <w:pStyle w:val="Compact"/>
+        <w:numPr>
           <w:numId w:val="1006"/>
-        </w:numPr>
-        <w:pStyle w:val="Compact"/>
-      </w:pPr>
-      <w:r>
-        <w:t xml:space="preserve">směnka je splatná při předložení,</w:t>
-      </w:r>
-    </w:p>
-    <w:p>
-      <w:pPr>
-        <w:numPr>
           <w:ilvl w:val="2"/>
-          <w:numId w:val="1006"/>
-        </w:numPr>
-        <w:pStyle w:val="Compact"/>
+        </w:numPr>
       </w:pPr>
       <w:r>
         <w:rPr>
-          <w:bCs/>
           <w:b/>
         </w:rPr>
         <w:t xml:space="preserve">nebo</w:t>
@@ -407,15 +411,14 @@
     </w:p>
     <w:p>
       <w:pPr>
-        <w:numPr>
+        <w:pStyle w:val="Compact"/>
+        <w:numPr>
+          <w:numId w:val="1006"/>
           <w:ilvl w:val="2"/>
-          <w:numId w:val="1006"/>
-        </w:numPr>
-        <w:pStyle w:val="Compact"/>
+        </w:numPr>
       </w:pPr>
       <w:r>
         <w:rPr>
-          <w:bCs/>
           <w:b/>
         </w:rPr>
         <w:t xml:space="preserve">nebo</w:t>
@@ -429,15 +432,14 @@
     </w:p>
     <w:p>
       <w:pPr>
-        <w:numPr>
+        <w:pStyle w:val="Compact"/>
+        <w:numPr>
+          <w:numId w:val="1006"/>
           <w:ilvl w:val="2"/>
-          <w:numId w:val="1006"/>
-        </w:numPr>
-        <w:pStyle w:val="Compact"/>
+        </w:numPr>
       </w:pPr>
       <w:r>
         <w:rPr>
-          <w:bCs/>
           <w:b/>
         </w:rPr>
         <w:t xml:space="preserve">nebo</w:t>
@@ -451,11 +453,11 @@
     </w:p>
     <w:p>
       <w:pPr>
-        <w:numPr>
+        <w:pStyle w:val="Compact"/>
+        <w:numPr>
+          <w:numId w:val="1003"/>
           <w:ilvl w:val="1"/>
-          <w:numId w:val="1003"/>
-        </w:numPr>
-        <w:pStyle w:val="Compact"/>
+        </w:numPr>
       </w:pPr>
       <w:r>
         <w:t xml:space="preserve">domnívám se proto, že problém pro zhodnocení tohoto bodu jako splněného představuje slovo</w:t>
@@ -465,7 +467,6 @@
       </w:r>
       <w:r>
         <w:rPr>
-          <w:bCs/>
           <w:b/>
         </w:rPr>
         <w:t xml:space="preserve">nebo</w:t>
@@ -481,7 +482,6 @@
       </w:r>
       <w:r>
         <w:rPr>
-          <w:iCs/>
           <w:i/>
         </w:rPr>
         <w:t xml:space="preserve">na určitý den</w:t>
@@ -494,7 +494,6 @@
       </w:r>
       <w:r>
         <w:rPr>
-          <w:bCs/>
           <w:b/>
         </w:rPr>
         <w:t xml:space="preserve">určitý den</w:t>
@@ -510,7 +509,6 @@
       </w:r>
       <w:r>
         <w:rPr>
-          <w:bCs/>
           <w:b/>
         </w:rPr>
         <w:t xml:space="preserve">jiný určitý den</w:t>
@@ -521,47 +519,47 @@
     </w:p>
     <w:p>
       <w:pPr>
-        <w:numPr>
+        <w:pStyle w:val="Compact"/>
+        <w:numPr>
+          <w:numId w:val="1002"/>
           <w:ilvl w:val="0"/>
+        </w:numPr>
+      </w:pPr>
+      <w:r>
+        <w:t xml:space="preserve">bod čtvrtý je splněn, neboť ze zadání vyplývá, že místo splatnosti bylo určeno,</w:t>
+      </w:r>
+    </w:p>
+    <w:p>
+      <w:pPr>
+        <w:pStyle w:val="Compact"/>
+        <w:numPr>
           <w:numId w:val="1002"/>
-        </w:numPr>
-        <w:pStyle w:val="Compact"/>
-      </w:pPr>
-      <w:r>
-        <w:t xml:space="preserve">bod čtvrtý je splněn, neboť ze zadání vyplývá, že místo splatnosti bylo určeno,</w:t>
-      </w:r>
-    </w:p>
-    <w:p>
-      <w:pPr>
-        <w:numPr>
           <w:ilvl w:val="0"/>
+        </w:numPr>
+      </w:pPr>
+      <w:r>
+        <w:t xml:space="preserve">bod pátý je splněn, směnka totiž stanoví komu má být plněno,</w:t>
+      </w:r>
+    </w:p>
+    <w:p>
+      <w:pPr>
+        <w:pStyle w:val="Compact"/>
+        <w:numPr>
           <w:numId w:val="1002"/>
-        </w:numPr>
-        <w:pStyle w:val="Compact"/>
-      </w:pPr>
-      <w:r>
-        <w:t xml:space="preserve">bod pátý je splněn, směnka totiž stanoví komu má být plněno,</w:t>
-      </w:r>
-    </w:p>
-    <w:p>
-      <w:pPr>
-        <w:numPr>
           <w:ilvl w:val="0"/>
+        </w:numPr>
+      </w:pPr>
+      <w:r>
+        <w:t xml:space="preserve">bod šestý je dle zadání splněn (dne 5. ledna 2019 podepsal),</w:t>
+      </w:r>
+    </w:p>
+    <w:p>
+      <w:pPr>
+        <w:pStyle w:val="Compact"/>
+        <w:numPr>
           <w:numId w:val="1002"/>
-        </w:numPr>
-        <w:pStyle w:val="Compact"/>
-      </w:pPr>
-      <w:r>
-        <w:t xml:space="preserve">bod šestý je dle zadání splněn (dne 5. ledna 2019 podepsal),</w:t>
-      </w:r>
-    </w:p>
-    <w:p>
-      <w:pPr>
-        <w:numPr>
           <w:ilvl w:val="0"/>
-          <w:numId w:val="1002"/>
-        </w:numPr>
-        <w:pStyle w:val="Compact"/>
+        </w:numPr>
       </w:pPr>
       <w:r>
         <w:t xml:space="preserve">bod sedmý je rovněž splněn (podepsal).</w:t>
@@ -591,14 +589,9 @@
         <w:t xml:space="preserve">V případě, že by se tedy pan Josef Hubený obrátil na soud s návrhem na vydání směnečného platebního rozkazu, neuspěl by, neboť, směnka není v bodě 3 § 75 Zákona směnečného a šekového platná.</w:t>
       </w:r>
     </w:p>
-    <w:bookmarkEnd w:id="20"/>
     <w:sectPr/>
   </w:body>
 </w:document>
-</file>
-
-<file path=word/comments.xml><?xml version="1.0" encoding="utf-8"?>
-<w:comments xmlns:w="http://schemas.openxmlformats.org/wordprocessingml/2006/main" xmlns:m="http://schemas.openxmlformats.org/officeDocument/2006/math" xmlns:r="http://schemas.openxmlformats.org/officeDocument/2006/relationships" xmlns:o="urn:schemas-microsoft-com:office:office" xmlns:v="urn:schemas-microsoft-com:vml" xmlns:w10="urn:schemas-microsoft-com:office:word" xmlns:a="http://schemas.openxmlformats.org/drawingml/2006/main" xmlns:pic="http://schemas.openxmlformats.org/drawingml/2006/picture" xmlns:wp="http://schemas.openxmlformats.org/drawingml/2006/wordprocessingDrawing"/>
 </file>
 
 <file path=word/footnotes.xml><?xml version="1.0" encoding="utf-8"?>
@@ -622,15 +615,18 @@
 
 <file path=word/numbering.xml><?xml version="1.0" encoding="utf-8"?>
 <w:numbering xmlns:w="http://schemas.openxmlformats.org/wordprocessingml/2006/main">
-  <w:abstractNum w:abstractNumId="990">
-    <w:nsid w:val="2c1ae401"/>
+  <w:abstractNum w:abstractNumId="0">
+    <w:nsid w:val="e17f69ba"/>
     <w:multiLevelType w:val="multilevel"/>
     <w:lvl w:ilvl="0">
       <w:numFmt w:val="bullet"/>
       <w:lvlText w:val=" "/>
       <w:lvlJc w:val="left"/>
       <w:pPr>
-        <w:ind w:left="720" w:hanging="480"/>
+        <w:tabs>
+          <w:tab w:val="num" w:pos="0"/>
+        </w:tabs>
+        <w:ind w:left="480" w:hanging="480"/>
       </w:pPr>
     </w:lvl>
     <w:lvl w:ilvl="1">
@@ -638,7 +634,10 @@
       <w:lvlText w:val=" "/>
       <w:lvlJc w:val="left"/>
       <w:pPr>
-        <w:ind w:left="1440" w:hanging="480"/>
+        <w:tabs>
+          <w:tab w:val="num" w:pos="720"/>
+        </w:tabs>
+        <w:ind w:left="1200" w:hanging="480"/>
       </w:pPr>
     </w:lvl>
     <w:lvl w:ilvl="2">
@@ -646,7 +645,10 @@
       <w:lvlText w:val=" "/>
       <w:lvlJc w:val="left"/>
       <w:pPr>
-        <w:ind w:left="2160" w:hanging="480"/>
+        <w:tabs>
+          <w:tab w:val="num" w:pos="1440"/>
+        </w:tabs>
+        <w:ind w:left="1920" w:hanging="480"/>
       </w:pPr>
     </w:lvl>
     <w:lvl w:ilvl="3">
@@ -654,7 +656,10 @@
       <w:lvlText w:val=" "/>
       <w:lvlJc w:val="left"/>
       <w:pPr>
-        <w:ind w:left="2880" w:hanging="480"/>
+        <w:tabs>
+          <w:tab w:val="num" w:pos="2160"/>
+        </w:tabs>
+        <w:ind w:left="2640" w:hanging="480"/>
       </w:pPr>
     </w:lvl>
     <w:lvl w:ilvl="4">
@@ -662,7 +667,10 @@
       <w:lvlText w:val=" "/>
       <w:lvlJc w:val="left"/>
       <w:pPr>
-        <w:ind w:left="3600" w:hanging="480"/>
+        <w:tabs>
+          <w:tab w:val="num" w:pos="2880"/>
+        </w:tabs>
+        <w:ind w:left="3360" w:hanging="480"/>
       </w:pPr>
     </w:lvl>
     <w:lvl w:ilvl="5">
@@ -670,7 +678,10 @@
       <w:lvlText w:val=" "/>
       <w:lvlJc w:val="left"/>
       <w:pPr>
-        <w:ind w:left="4320" w:hanging="480"/>
+        <w:tabs>
+          <w:tab w:val="num" w:pos="3600"/>
+        </w:tabs>
+        <w:ind w:left="4080" w:hanging="480"/>
       </w:pPr>
     </w:lvl>
     <w:lvl w:ilvl="6">
@@ -678,28 +689,96 @@
       <w:lvlText w:val=" "/>
       <w:lvlJc w:val="left"/>
       <w:pPr>
-        <w:ind w:left="5040" w:hanging="480"/>
-      </w:pPr>
-    </w:lvl>
-    <w:lvl w:ilvl="7">
+        <w:tabs>
+          <w:tab w:val="num" w:pos="4320"/>
+        </w:tabs>
+        <w:ind w:left="4800" w:hanging="480"/>
+      </w:pPr>
+    </w:lvl>
+  </w:abstractNum>
+  <w:abstractNum w:abstractNumId="990">
+    <w:nsid w:val="9df3a36d"/>
+    <w:multiLevelType w:val="multilevel"/>
+    <w:lvl w:ilvl="0">
       <w:numFmt w:val="bullet"/>
       <w:lvlText w:val=" "/>
       <w:lvlJc w:val="left"/>
       <w:pPr>
-        <w:ind w:left="5760" w:hanging="480"/>
-      </w:pPr>
-    </w:lvl>
-    <w:lvl w:ilvl="8">
+        <w:tabs>
+          <w:tab w:val="num" w:pos="0"/>
+        </w:tabs>
+        <w:ind w:left="480" w:hanging="480"/>
+      </w:pPr>
+    </w:lvl>
+    <w:lvl w:ilvl="1">
       <w:numFmt w:val="bullet"/>
       <w:lvlText w:val=" "/>
       <w:lvlJc w:val="left"/>
       <w:pPr>
-        <w:ind w:left="6480" w:hanging="480"/>
+        <w:tabs>
+          <w:tab w:val="num" w:pos="720"/>
+        </w:tabs>
+        <w:ind w:left="1200" w:hanging="480"/>
+      </w:pPr>
+    </w:lvl>
+    <w:lvl w:ilvl="2">
+      <w:numFmt w:val="bullet"/>
+      <w:lvlText w:val=" "/>
+      <w:lvlJc w:val="left"/>
+      <w:pPr>
+        <w:tabs>
+          <w:tab w:val="num" w:pos="1440"/>
+        </w:tabs>
+        <w:ind w:left="1920" w:hanging="480"/>
+      </w:pPr>
+    </w:lvl>
+    <w:lvl w:ilvl="3">
+      <w:numFmt w:val="bullet"/>
+      <w:lvlText w:val=" "/>
+      <w:lvlJc w:val="left"/>
+      <w:pPr>
+        <w:tabs>
+          <w:tab w:val="num" w:pos="2160"/>
+        </w:tabs>
+        <w:ind w:left="2640" w:hanging="480"/>
+      </w:pPr>
+    </w:lvl>
+    <w:lvl w:ilvl="4">
+      <w:numFmt w:val="bullet"/>
+      <w:lvlText w:val=" "/>
+      <w:lvlJc w:val="left"/>
+      <w:pPr>
+        <w:tabs>
+          <w:tab w:val="num" w:pos="2880"/>
+        </w:tabs>
+        <w:ind w:left="3360" w:hanging="480"/>
+      </w:pPr>
+    </w:lvl>
+    <w:lvl w:ilvl="5">
+      <w:numFmt w:val="bullet"/>
+      <w:lvlText w:val=" "/>
+      <w:lvlJc w:val="left"/>
+      <w:pPr>
+        <w:tabs>
+          <w:tab w:val="num" w:pos="3600"/>
+        </w:tabs>
+        <w:ind w:left="4080" w:hanging="480"/>
+      </w:pPr>
+    </w:lvl>
+    <w:lvl w:ilvl="6">
+      <w:numFmt w:val="bullet"/>
+      <w:lvlText w:val=" "/>
+      <w:lvlJc w:val="left"/>
+      <w:pPr>
+        <w:tabs>
+          <w:tab w:val="num" w:pos="4320"/>
+        </w:tabs>
+        <w:ind w:left="4800" w:hanging="480"/>
       </w:pPr>
     </w:lvl>
   </w:abstractNum>
   <w:abstractNum w:abstractNumId="99411">
-    <w:nsid w:val="ea454b4c"/>
+    <w:nsid w:val="623adbb3"/>
     <w:multiLevelType w:val="multilevel"/>
     <w:lvl w:ilvl="0">
       <w:start w:val="1"/>
@@ -707,7 +786,10 @@
       <w:lvlText w:val="%1."/>
       <w:lvlJc w:val="left"/>
       <w:pPr>
-        <w:ind w:left="720" w:hanging="480"/>
+        <w:tabs>
+          <w:tab w:val="num" w:pos="0"/>
+        </w:tabs>
+        <w:ind w:left="480" w:hanging="480"/>
       </w:pPr>
     </w:lvl>
     <w:lvl w:ilvl="1">
@@ -716,7 +798,10 @@
       <w:lvlText w:val="%2."/>
       <w:lvlJc w:val="left"/>
       <w:pPr>
-        <w:ind w:left="1440" w:hanging="480"/>
+        <w:tabs>
+          <w:tab w:val="num" w:pos="720"/>
+        </w:tabs>
+        <w:ind w:left="1200" w:hanging="480"/>
       </w:pPr>
     </w:lvl>
     <w:lvl w:ilvl="2">
@@ -725,7 +810,10 @@
       <w:lvlText w:val="%3."/>
       <w:lvlJc w:val="left"/>
       <w:pPr>
-        <w:ind w:left="2160" w:hanging="480"/>
+        <w:tabs>
+          <w:tab w:val="num" w:pos="1440"/>
+        </w:tabs>
+        <w:ind w:left="1920" w:hanging="480"/>
       </w:pPr>
     </w:lvl>
     <w:lvl w:ilvl="3">
@@ -734,7 +822,10 @@
       <w:lvlText w:val="%4."/>
       <w:lvlJc w:val="left"/>
       <w:pPr>
-        <w:ind w:left="2880" w:hanging="480"/>
+        <w:tabs>
+          <w:tab w:val="num" w:pos="2160"/>
+        </w:tabs>
+        <w:ind w:left="2640" w:hanging="480"/>
       </w:pPr>
     </w:lvl>
     <w:lvl w:ilvl="4">
@@ -743,7 +834,10 @@
       <w:lvlText w:val="%5."/>
       <w:lvlJc w:val="left"/>
       <w:pPr>
-        <w:ind w:left="3600" w:hanging="480"/>
+        <w:tabs>
+          <w:tab w:val="num" w:pos="2880"/>
+        </w:tabs>
+        <w:ind w:left="3360" w:hanging="480"/>
       </w:pPr>
     </w:lvl>
     <w:lvl w:ilvl="5">
@@ -752,7 +846,10 @@
       <w:lvlText w:val="%6."/>
       <w:lvlJc w:val="left"/>
       <w:pPr>
-        <w:ind w:left="4320" w:hanging="480"/>
+        <w:tabs>
+          <w:tab w:val="num" w:pos="3600"/>
+        </w:tabs>
+        <w:ind w:left="4080" w:hanging="480"/>
       </w:pPr>
     </w:lvl>
     <w:lvl w:ilvl="6">
@@ -761,37 +858,25 @@
       <w:lvlText w:val="%7."/>
       <w:lvlJc w:val="left"/>
       <w:pPr>
-        <w:ind w:left="5040" w:hanging="480"/>
-      </w:pPr>
-    </w:lvl>
-    <w:lvl w:ilvl="7">
-      <w:start w:val="1"/>
-      <w:numFmt w:val="decimal"/>
-      <w:lvlText w:val="%8."/>
-      <w:lvlJc w:val="left"/>
-      <w:pPr>
-        <w:ind w:left="5760" w:hanging="480"/>
-      </w:pPr>
-    </w:lvl>
-    <w:lvl w:ilvl="8">
-      <w:start w:val="1"/>
-      <w:numFmt w:val="decimal"/>
-      <w:lvlText w:val="%9."/>
-      <w:lvlJc w:val="left"/>
-      <w:pPr>
-        <w:ind w:left="6480" w:hanging="480"/>
+        <w:tabs>
+          <w:tab w:val="num" w:pos="4320"/>
+        </w:tabs>
+        <w:ind w:left="4800" w:hanging="480"/>
       </w:pPr>
     </w:lvl>
   </w:abstractNum>
   <w:abstractNum w:abstractNumId="991">
-    <w:nsid w:val="71315dca"/>
+    <w:nsid w:val="20cc7226"/>
     <w:multiLevelType w:val="multilevel"/>
     <w:lvl w:ilvl="0">
       <w:numFmt w:val="bullet"/>
       <w:lvlText w:val="•"/>
       <w:lvlJc w:val="left"/>
       <w:pPr>
-        <w:ind w:left="720" w:hanging="480"/>
+        <w:tabs>
+          <w:tab w:val="num" w:pos="0"/>
+        </w:tabs>
+        <w:ind w:left="480" w:hanging="480"/>
       </w:pPr>
     </w:lvl>
     <w:lvl w:ilvl="1">
@@ -799,7 +884,10 @@
       <w:lvlText w:val="–"/>
       <w:lvlJc w:val="left"/>
       <w:pPr>
-        <w:ind w:left="1440" w:hanging="480"/>
+        <w:tabs>
+          <w:tab w:val="num" w:pos="720"/>
+        </w:tabs>
+        <w:ind w:left="1200" w:hanging="480"/>
       </w:pPr>
     </w:lvl>
     <w:lvl w:ilvl="2">
@@ -807,7 +895,10 @@
       <w:lvlText w:val="•"/>
       <w:lvlJc w:val="left"/>
       <w:pPr>
-        <w:ind w:left="2160" w:hanging="480"/>
+        <w:tabs>
+          <w:tab w:val="num" w:pos="1440"/>
+        </w:tabs>
+        <w:ind w:left="1920" w:hanging="480"/>
       </w:pPr>
     </w:lvl>
     <w:lvl w:ilvl="3">
@@ -815,7 +906,10 @@
       <w:lvlText w:val="–"/>
       <w:lvlJc w:val="left"/>
       <w:pPr>
-        <w:ind w:left="2880" w:hanging="480"/>
+        <w:tabs>
+          <w:tab w:val="num" w:pos="2160"/>
+        </w:tabs>
+        <w:ind w:left="2640" w:hanging="480"/>
       </w:pPr>
     </w:lvl>
     <w:lvl w:ilvl="4">
@@ -823,7 +917,10 @@
       <w:lvlText w:val="•"/>
       <w:lvlJc w:val="left"/>
       <w:pPr>
-        <w:ind w:left="3600" w:hanging="480"/>
+        <w:tabs>
+          <w:tab w:val="num" w:pos="2880"/>
+        </w:tabs>
+        <w:ind w:left="3360" w:hanging="480"/>
       </w:pPr>
     </w:lvl>
     <w:lvl w:ilvl="5">
@@ -831,7 +928,10 @@
       <w:lvlText w:val="–"/>
       <w:lvlJc w:val="left"/>
       <w:pPr>
-        <w:ind w:left="4320" w:hanging="480"/>
+        <w:tabs>
+          <w:tab w:val="num" w:pos="3600"/>
+        </w:tabs>
+        <w:ind w:left="4080" w:hanging="480"/>
       </w:pPr>
     </w:lvl>
     <w:lvl w:ilvl="6">
@@ -839,26 +939,16 @@
       <w:lvlText w:val="•"/>
       <w:lvlJc w:val="left"/>
       <w:pPr>
-        <w:ind w:left="5040" w:hanging="480"/>
-      </w:pPr>
-    </w:lvl>
-    <w:lvl w:ilvl="7">
-      <w:numFmt w:val="bullet"/>
-      <w:lvlText w:val="–"/>
-      <w:lvlJc w:val="left"/>
-      <w:pPr>
-        <w:ind w:left="5760" w:hanging="480"/>
-      </w:pPr>
-    </w:lvl>
-    <w:lvl w:ilvl="8">
-      <w:numFmt w:val="bullet"/>
-      <w:lvlText w:val="•"/>
-      <w:lvlJc w:val="left"/>
-      <w:pPr>
-        <w:ind w:left="6480" w:hanging="480"/>
+        <w:tabs>
+          <w:tab w:val="num" w:pos="4320"/>
+        </w:tabs>
+        <w:ind w:left="4800" w:hanging="480"/>
       </w:pPr>
     </w:lvl>
   </w:abstractNum>
+  <w:num w:numId="1">
+    <w:abstractNumId w:val="0"/>
+  </w:num>
   <w:num w:numId="1000">
     <w:abstractNumId w:val="990"/>
   </w:num>
@@ -885,12 +975,6 @@
     <w:lvlOverride w:ilvl="6">
       <w:startOverride w:val="1"/>
     </w:lvlOverride>
-    <w:lvlOverride w:ilvl="7">
-      <w:startOverride w:val="1"/>
-    </w:lvlOverride>
-    <w:lvlOverride w:ilvl="8">
-      <w:startOverride w:val="1"/>
-    </w:lvlOverride>
   </w:num>
   <w:num w:numId="1002">
     <w:abstractNumId w:val="99411"/>
@@ -915,12 +999,6 @@
     <w:lvlOverride w:ilvl="6">
       <w:startOverride w:val="1"/>
     </w:lvlOverride>
-    <w:lvlOverride w:ilvl="7">
-      <w:startOverride w:val="1"/>
-    </w:lvlOverride>
-    <w:lvlOverride w:ilvl="8">
-      <w:startOverride w:val="1"/>
-    </w:lvlOverride>
   </w:num>
   <w:num w:numId="1003">
     <w:abstractNumId w:val="99411"/>
@@ -943,12 +1021,6 @@
       <w:startOverride w:val="1"/>
     </w:lvlOverride>
     <w:lvlOverride w:ilvl="6">
-      <w:startOverride w:val="1"/>
-    </w:lvlOverride>
-    <w:lvlOverride w:ilvl="7">
-      <w:startOverride w:val="1"/>
-    </w:lvlOverride>
-    <w:lvlOverride w:ilvl="8">
       <w:startOverride w:val="1"/>
     </w:lvlOverride>
   </w:num>
@@ -978,12 +1050,6 @@
     <w:lvlOverride w:ilvl="6">
       <w:startOverride w:val="1"/>
     </w:lvlOverride>
-    <w:lvlOverride w:ilvl="7">
-      <w:startOverride w:val="1"/>
-    </w:lvlOverride>
-    <w:lvlOverride w:ilvl="8">
-      <w:startOverride w:val="1"/>
-    </w:lvlOverride>
   </w:num>
   <w:num w:numId="1006">
     <w:abstractNumId w:val="99411"/>
@@ -1006,12 +1072,6 @@
       <w:startOverride w:val="1"/>
     </w:lvlOverride>
     <w:lvlOverride w:ilvl="6">
-      <w:startOverride w:val="1"/>
-    </w:lvlOverride>
-    <w:lvlOverride w:ilvl="7">
-      <w:startOverride w:val="1"/>
-    </w:lvlOverride>
-    <w:lvlOverride w:ilvl="8">
       <w:startOverride w:val="1"/>
     </w:lvlOverride>
   </w:num>
@@ -1158,7 +1218,7 @@
       <w:rFonts w:asciiTheme="majorHAnsi" w:eastAsiaTheme="majorEastAsia" w:hAnsiTheme="majorHAnsi" w:cstheme="majorBidi"/>
       <w:b/>
       <w:bCs/>
-      <w:color w:val="4F81BD" w:themeColor="accent1"/>
+      <w:color w:val="345A8A" w:themeColor="accent1" w:themeShade="B5"/>
       <w:sz w:val="32"/>
       <w:szCs w:val="32"/>
     </w:rPr>
@@ -1181,8 +1241,8 @@
       <w:b/>
       <w:bCs/>
       <w:color w:val="4F81BD" w:themeColor="accent1"/>
-      <w:sz w:val="28"/>
-      <w:szCs w:val="28"/>
+      <w:sz w:val="32"/>
+      <w:szCs w:val="32"/>
     </w:rPr>
   </w:style>
   <w:style w:type="paragraph" w:styleId="Heading3">
@@ -1203,8 +1263,8 @@
       <w:b/>
       <w:bCs/>
       <w:color w:val="4F81BD" w:themeColor="accent1"/>
-      <w:sz w:val="24"/>
-      <w:szCs w:val="24"/>
+      <w:sz w:val="28"/>
+      <w:szCs w:val="28"/>
     </w:rPr>
   </w:style>
   <w:style w:type="paragraph" w:styleId="Heading4">
@@ -1222,7 +1282,7 @@
     </w:pPr>
     <w:rPr>
       <w:rFonts w:asciiTheme="majorHAnsi" w:eastAsiaTheme="majorEastAsia" w:hAnsiTheme="majorHAnsi" w:cstheme="majorBidi"/>
-      <w:i/>
+      <w:b/>
       <w:bCs/>
       <w:color w:val="4F81BD" w:themeColor="accent1"/>
       <w:sz w:val="24"/>
@@ -1244,6 +1304,7 @@
     </w:pPr>
     <w:rPr>
       <w:rFonts w:asciiTheme="majorHAnsi" w:eastAsiaTheme="majorEastAsia" w:hAnsiTheme="majorHAnsi" w:cstheme="majorBidi"/>
+      <w:i/>
       <w:iCs/>
       <w:color w:val="4F81BD" w:themeColor="accent1"/>
       <w:sz w:val="24"/>
@@ -1270,66 +1331,6 @@
       <w:szCs w:val="24"/>
     </w:rPr>
   </w:style>
-  <w:style w:type="paragraph" w:styleId="Heading7">
-    <w:name w:val="Heading 7"/>
-    <w:basedOn w:val="Normal"/>
-    <w:next w:val="BodyText"/>
-    <w:uiPriority w:val="9"/>
-    <w:unhideWhenUsed/>
-    <w:qFormat/>
-    <w:pPr>
-      <w:keepNext/>
-      <w:keepLines/>
-      <w:spacing w:before="200" w:after="0"/>
-      <w:outlineLvl w:val="6"/>
-    </w:pPr>
-    <w:rPr>
-      <w:rFonts w:asciiTheme="majorHAnsi" w:eastAsiaTheme="majorEastAsia" w:hAnsiTheme="majorHAnsi" w:cstheme="majorBidi"/>
-      <w:color w:val="4F81BD" w:themeColor="accent1"/>
-      <w:sz w:val="24"/>
-      <w:szCs w:val="24"/>
-    </w:rPr>
-  </w:style>
-  <w:style w:type="paragraph" w:styleId="Heading8">
-    <w:name w:val="Heading 8"/>
-    <w:basedOn w:val="Normal"/>
-    <w:next w:val="BodyText"/>
-    <w:uiPriority w:val="9"/>
-    <w:unhideWhenUsed/>
-    <w:qFormat/>
-    <w:pPr>
-      <w:keepNext/>
-      <w:keepLines/>
-      <w:spacing w:before="200" w:after="0"/>
-      <w:outlineLvl w:val="7"/>
-    </w:pPr>
-    <w:rPr>
-      <w:rFonts w:asciiTheme="majorHAnsi" w:eastAsiaTheme="majorEastAsia" w:hAnsiTheme="majorHAnsi" w:cstheme="majorBidi"/>
-      <w:color w:val="4F81BD" w:themeColor="accent1"/>
-      <w:sz w:val="24"/>
-      <w:szCs w:val="24"/>
-    </w:rPr>
-  </w:style>
-  <w:style w:type="paragraph" w:styleId="Heading9">
-    <w:name w:val="Heading 9"/>
-    <w:basedOn w:val="Normal"/>
-    <w:next w:val="BodyText"/>
-    <w:uiPriority w:val="9"/>
-    <w:unhideWhenUsed/>
-    <w:qFormat/>
-    <w:pPr>
-      <w:keepNext/>
-      <w:keepLines/>
-      <w:spacing w:before="200" w:after="0"/>
-      <w:outlineLvl w:val="8"/>
-    </w:pPr>
-    <w:rPr>
-      <w:rFonts w:asciiTheme="majorHAnsi" w:eastAsiaTheme="majorEastAsia" w:hAnsiTheme="majorHAnsi" w:cstheme="majorBidi"/>
-      <w:color w:val="4F81BD" w:themeColor="accent1"/>
-      <w:sz w:val="24"/>
-      <w:szCs w:val="24"/>
-    </w:rPr>
-  </w:style>
   <w:style w:type="paragraph" w:styleId="BlockText">
     <w:name w:val="Block Text"/>
     <w:basedOn w:val="BodyText"/>
@@ -1339,8 +1340,14 @@
     <w:qFormat/>
     <w:pPr>
       <w:spacing w:before="100" w:after="100"/>
-      <w:ind w:firstLine="0" w:left="480" w:right="480"/>
+      <w:ind w:firstLine="0"/>
     </w:pPr>
+    <w:rPr>
+      <w:rFonts w:asciiTheme="majorHAnsi" w:eastAsiaTheme="majorEastAsia" w:hAnsiTheme="majorHAnsi" w:cstheme="majorBidi"/>
+      <w:bCs/>
+      <w:sz w:val="20"/>
+      <w:szCs w:val="20"/>
+    </w:rPr>
   </w:style>
   <w:style w:type="paragraph" w:styleId="FootnoteText">
     <w:name w:val="Footnote Text"/>
@@ -1355,9 +1362,8 @@
     <w:semiHidden/>
     <w:unhideWhenUsed/>
   </w:style>
-  <w:style w:type="table" w:default="1" w:styleId="Table">
-    <w:name w:val="Table"/>
-    <w:basedOn w:val="TableNormal"/>
+  <w:style w:type="table" w:default="1" w:styleId="TableNormal">
+    <w:name w:val="Normal Table"/>
     <w:semiHidden/>
     <w:unhideWhenUsed/>
     <w:qFormat/>
@@ -1414,8 +1420,8 @@
     <w:name w:val="Figure"/>
     <w:basedOn w:val="Normal"/>
   </w:style>
-  <w:style w:type="paragraph" w:customStyle="1" w:styleId="CaptionedFigure">
-    <w:name w:val="Captioned Figure"/>
+  <w:style w:type="paragraph" w:customStyle="1" w:styleId="FigureWithCaption">
+    <w:name w:val="Figure with Caption"/>
     <w:basedOn w:val="Figure"/>
     <w:pPr>
       <w:keepNext/>
@@ -1433,10 +1439,6 @@
       <w:rFonts w:ascii="Consolas" w:hAnsi="Consolas"/>
       <w:sz w:val="22"/>
     </w:rPr>
-  </w:style>
-  <w:style w:type="character" w:customStyle="1" w:styleId="SectionNumber">
-    <w:name w:val="Section Number"/>
-    <w:basedOn w:val="BodyTextChar"/>
   </w:style>
   <w:style w:type="character" w:styleId="FootnoteReference">
     <w:name w:val="Footnote Reference"/>

</xml_diff>

<commit_message>
Vygenerovany file ve složce: Wed Jan 27 13:55:50 UTC 2021
</commit_message>
<xml_diff>
--- a/docx/1-Klauzurní-příklad.docx
+++ b/docx/1-Klauzurní-příklad.docx
@@ -2,32 +2,6 @@
 <file path=word/document.xml><?xml version="1.0" encoding="utf-8"?>
 <w:document xmlns:w="http://schemas.openxmlformats.org/wordprocessingml/2006/main" xmlns:m="http://schemas.openxmlformats.org/officeDocument/2006/math" xmlns:r="http://schemas.openxmlformats.org/officeDocument/2006/relationships" xmlns:o="urn:schemas-microsoft-com:office:office" xmlns:v="urn:schemas-microsoft-com:vml" xmlns:w10="urn:schemas-microsoft-com:office:word" xmlns:a="http://schemas.openxmlformats.org/drawingml/2006/main" xmlns:pic="http://schemas.openxmlformats.org/drawingml/2006/picture" xmlns:wp="http://schemas.openxmlformats.org/drawingml/2006/wordprocessingDrawing">
   <w:body>
-    <w:sdt>
-      <w:sdtPr>
-        <w:docPartObj>
-          <w:docPartGallery w:val="Table of Contents"/>
-          <w:docPartUnique/>
-        </w:docPartObj>
-      </w:sdtPr>
-      <w:sdtContent>
-        <w:p>
-          <w:pPr>
-            <w:pStyle w:val="TOCHeading"/>
-          </w:pPr>
-          <w:r>
-            <w:t xml:space="preserve">Table of Contents</w:t>
-          </w:r>
-        </w:p>
-        <w:p>
-          <w:r>
-            <w:fldChar w:fldCharType="begin" w:dirty="true"/>
-            <w:instrText xml:space="preserve">TOC \o "1-3" \h \z \u</w:instrText>
-            <w:fldChar w:fldCharType="separate"/>
-            <w:fldChar w:fldCharType="end"/>
-          </w:r>
-        </w:p>
-      </w:sdtContent>
-    </w:sdt>
     <w:p>
       <w:pPr>
         <w:pStyle w:val="Heading1"/>
@@ -697,7 +671,7 @@
     </w:lvl>
   </w:abstractNum>
   <w:abstractNum w:abstractNumId="990">
-    <w:nsid w:val="9df3a36d"/>
+    <w:nsid w:val="51d7f25e"/>
     <w:multiLevelType w:val="multilevel"/>
     <w:lvl w:ilvl="0">
       <w:numFmt w:val="bullet"/>
@@ -778,7 +752,7 @@
     </w:lvl>
   </w:abstractNum>
   <w:abstractNum w:abstractNumId="99411">
-    <w:nsid w:val="623adbb3"/>
+    <w:nsid w:val="49daaa25"/>
     <w:multiLevelType w:val="multilevel"/>
     <w:lvl w:ilvl="0">
       <w:start w:val="1"/>
@@ -866,7 +840,7 @@
     </w:lvl>
   </w:abstractNum>
   <w:abstractNum w:abstractNumId="991">
-    <w:nsid w:val="20cc7226"/>
+    <w:nsid w:val="64b4704f"/>
     <w:multiLevelType w:val="multilevel"/>
     <w:lvl w:ilvl="0">
       <w:numFmt w:val="bullet"/>

</xml_diff>

<commit_message>
Vygenerovany file ve složce: Thu Jan 28 22:42:47 UTC 2021
</commit_message>
<xml_diff>
--- a/docx/1-Klauzurní-příklad.docx
+++ b/docx/1-Klauzurní-příklad.docx
@@ -671,7 +671,7 @@
     </w:lvl>
   </w:abstractNum>
   <w:abstractNum w:abstractNumId="990">
-    <w:nsid w:val="51d7f25e"/>
+    <w:nsid w:val="aaffa460"/>
     <w:multiLevelType w:val="multilevel"/>
     <w:lvl w:ilvl="0">
       <w:numFmt w:val="bullet"/>
@@ -752,7 +752,7 @@
     </w:lvl>
   </w:abstractNum>
   <w:abstractNum w:abstractNumId="99411">
-    <w:nsid w:val="49daaa25"/>
+    <w:nsid w:val="efb68cc8"/>
     <w:multiLevelType w:val="multilevel"/>
     <w:lvl w:ilvl="0">
       <w:start w:val="1"/>
@@ -840,7 +840,7 @@
     </w:lvl>
   </w:abstractNum>
   <w:abstractNum w:abstractNumId="991">
-    <w:nsid w:val="64b4704f"/>
+    <w:nsid w:val="907ff6fd"/>
     <w:multiLevelType w:val="multilevel"/>
     <w:lvl w:ilvl="0">
       <w:numFmt w:val="bullet"/>

</xml_diff>

<commit_message>
Vygenerovany file ve složce: Mon Feb  8 15:49:54 UTC 2021
</commit_message>
<xml_diff>
--- a/docx/1-Klauzurní-příklad.docx
+++ b/docx/1-Klauzurní-příklad.docx
@@ -671,7 +671,7 @@
     </w:lvl>
   </w:abstractNum>
   <w:abstractNum w:abstractNumId="990">
-    <w:nsid w:val="aaffa460"/>
+    <w:nsid w:val="abafcfb6"/>
     <w:multiLevelType w:val="multilevel"/>
     <w:lvl w:ilvl="0">
       <w:numFmt w:val="bullet"/>
@@ -752,7 +752,7 @@
     </w:lvl>
   </w:abstractNum>
   <w:abstractNum w:abstractNumId="99411">
-    <w:nsid w:val="efb68cc8"/>
+    <w:nsid w:val="aff27c21"/>
     <w:multiLevelType w:val="multilevel"/>
     <w:lvl w:ilvl="0">
       <w:start w:val="1"/>
@@ -840,7 +840,7 @@
     </w:lvl>
   </w:abstractNum>
   <w:abstractNum w:abstractNumId="991">
-    <w:nsid w:val="907ff6fd"/>
+    <w:nsid w:val="72cb1024"/>
     <w:multiLevelType w:val="multilevel"/>
     <w:lvl w:ilvl="0">
       <w:numFmt w:val="bullet"/>

</xml_diff>

<commit_message>
Vygenerovany file ve složce: Mon Feb  8 17:42:59 UTC 2021
</commit_message>
<xml_diff>
--- a/docx/1-Klauzurní-příklad.docx
+++ b/docx/1-Klauzurní-příklad.docx
@@ -671,7 +671,7 @@
     </w:lvl>
   </w:abstractNum>
   <w:abstractNum w:abstractNumId="990">
-    <w:nsid w:val="abafcfb6"/>
+    <w:nsid w:val="3a1a9548"/>
     <w:multiLevelType w:val="multilevel"/>
     <w:lvl w:ilvl="0">
       <w:numFmt w:val="bullet"/>
@@ -752,7 +752,7 @@
     </w:lvl>
   </w:abstractNum>
   <w:abstractNum w:abstractNumId="99411">
-    <w:nsid w:val="aff27c21"/>
+    <w:nsid w:val="e7704981"/>
     <w:multiLevelType w:val="multilevel"/>
     <w:lvl w:ilvl="0">
       <w:start w:val="1"/>
@@ -840,7 +840,7 @@
     </w:lvl>
   </w:abstractNum>
   <w:abstractNum w:abstractNumId="991">
-    <w:nsid w:val="72cb1024"/>
+    <w:nsid w:val="42dfb5a6"/>
     <w:multiLevelType w:val="multilevel"/>
     <w:lvl w:ilvl="0">
       <w:numFmt w:val="bullet"/>

</xml_diff>

<commit_message>
Vygenerovany file ve složce: Mon Feb  8 17:47:57 UTC 2021
</commit_message>
<xml_diff>
--- a/docx/1-Klauzurní-příklad.docx
+++ b/docx/1-Klauzurní-příklad.docx
@@ -671,7 +671,7 @@
     </w:lvl>
   </w:abstractNum>
   <w:abstractNum w:abstractNumId="990">
-    <w:nsid w:val="3a1a9548"/>
+    <w:nsid w:val="66b0d587"/>
     <w:multiLevelType w:val="multilevel"/>
     <w:lvl w:ilvl="0">
       <w:numFmt w:val="bullet"/>
@@ -752,7 +752,7 @@
     </w:lvl>
   </w:abstractNum>
   <w:abstractNum w:abstractNumId="99411">
-    <w:nsid w:val="e7704981"/>
+    <w:nsid w:val="74800ed2"/>
     <w:multiLevelType w:val="multilevel"/>
     <w:lvl w:ilvl="0">
       <w:start w:val="1"/>
@@ -840,7 +840,7 @@
     </w:lvl>
   </w:abstractNum>
   <w:abstractNum w:abstractNumId="991">
-    <w:nsid w:val="42dfb5a6"/>
+    <w:nsid w:val="62ac8474"/>
     <w:multiLevelType w:val="multilevel"/>
     <w:lvl w:ilvl="0">
       <w:numFmt w:val="bullet"/>

</xml_diff>

<commit_message>
Vygenerovany file ve složce: Tue Apr 27 11:31:13 UTC 2021
</commit_message>
<xml_diff>
--- a/docx/1-Klauzurní-příklad.docx
+++ b/docx/1-Klauzurní-příklad.docx
@@ -671,7 +671,7 @@
     </w:lvl>
   </w:abstractNum>
   <w:abstractNum w:abstractNumId="990">
-    <w:nsid w:val="66b0d587"/>
+    <w:nsid w:val="cdf5edc7"/>
     <w:multiLevelType w:val="multilevel"/>
     <w:lvl w:ilvl="0">
       <w:numFmt w:val="bullet"/>
@@ -752,7 +752,7 @@
     </w:lvl>
   </w:abstractNum>
   <w:abstractNum w:abstractNumId="99411">
-    <w:nsid w:val="74800ed2"/>
+    <w:nsid w:val="d9a361a2"/>
     <w:multiLevelType w:val="multilevel"/>
     <w:lvl w:ilvl="0">
       <w:start w:val="1"/>
@@ -840,7 +840,7 @@
     </w:lvl>
   </w:abstractNum>
   <w:abstractNum w:abstractNumId="991">
-    <w:nsid w:val="62ac8474"/>
+    <w:nsid w:val="f4a52d8c"/>
     <w:multiLevelType w:val="multilevel"/>
     <w:lvl w:ilvl="0">
       <w:numFmt w:val="bullet"/>

</xml_diff>

<commit_message>
Vygenerovany file ve složce: Tue Apr 27 11:55:34 UTC 2021
</commit_message>
<xml_diff>
--- a/docx/1-Klauzurní-příklad.docx
+++ b/docx/1-Klauzurní-příklad.docx
@@ -671,7 +671,7 @@
     </w:lvl>
   </w:abstractNum>
   <w:abstractNum w:abstractNumId="990">
-    <w:nsid w:val="cdf5edc7"/>
+    <w:nsid w:val="3d624db7"/>
     <w:multiLevelType w:val="multilevel"/>
     <w:lvl w:ilvl="0">
       <w:numFmt w:val="bullet"/>
@@ -752,7 +752,7 @@
     </w:lvl>
   </w:abstractNum>
   <w:abstractNum w:abstractNumId="99411">
-    <w:nsid w:val="d9a361a2"/>
+    <w:nsid w:val="30cddd33"/>
     <w:multiLevelType w:val="multilevel"/>
     <w:lvl w:ilvl="0">
       <w:start w:val="1"/>
@@ -840,7 +840,7 @@
     </w:lvl>
   </w:abstractNum>
   <w:abstractNum w:abstractNumId="991">
-    <w:nsid w:val="f4a52d8c"/>
+    <w:nsid w:val="1209960f"/>
     <w:multiLevelType w:val="multilevel"/>
     <w:lvl w:ilvl="0">
       <w:numFmt w:val="bullet"/>

</xml_diff>

<commit_message>
Vygenerovany file ve složce: Tue Apr 27 16:26:49 UTC 2021
</commit_message>
<xml_diff>
--- a/docx/1-Klauzurní-příklad.docx
+++ b/docx/1-Klauzurní-příklad.docx
@@ -671,7 +671,7 @@
     </w:lvl>
   </w:abstractNum>
   <w:abstractNum w:abstractNumId="990">
-    <w:nsid w:val="3d624db7"/>
+    <w:nsid w:val="9c3ce436"/>
     <w:multiLevelType w:val="multilevel"/>
     <w:lvl w:ilvl="0">
       <w:numFmt w:val="bullet"/>
@@ -752,7 +752,7 @@
     </w:lvl>
   </w:abstractNum>
   <w:abstractNum w:abstractNumId="99411">
-    <w:nsid w:val="30cddd33"/>
+    <w:nsid w:val="e5fb84f8"/>
     <w:multiLevelType w:val="multilevel"/>
     <w:lvl w:ilvl="0">
       <w:start w:val="1"/>
@@ -840,7 +840,7 @@
     </w:lvl>
   </w:abstractNum>
   <w:abstractNum w:abstractNumId="991">
-    <w:nsid w:val="1209960f"/>
+    <w:nsid w:val="24715179"/>
     <w:multiLevelType w:val="multilevel"/>
     <w:lvl w:ilvl="0">
       <w:numFmt w:val="bullet"/>

</xml_diff>

<commit_message>
Vygenerovany file ve složce: Tue Apr 27 16:40:43 UTC 2021
</commit_message>
<xml_diff>
--- a/docx/1-Klauzurní-příklad.docx
+++ b/docx/1-Klauzurní-příklad.docx
@@ -671,7 +671,7 @@
     </w:lvl>
   </w:abstractNum>
   <w:abstractNum w:abstractNumId="990">
-    <w:nsid w:val="9c3ce436"/>
+    <w:nsid w:val="eb055f0b"/>
     <w:multiLevelType w:val="multilevel"/>
     <w:lvl w:ilvl="0">
       <w:numFmt w:val="bullet"/>
@@ -752,7 +752,7 @@
     </w:lvl>
   </w:abstractNum>
   <w:abstractNum w:abstractNumId="99411">
-    <w:nsid w:val="e5fb84f8"/>
+    <w:nsid w:val="4ab0408b"/>
     <w:multiLevelType w:val="multilevel"/>
     <w:lvl w:ilvl="0">
       <w:start w:val="1"/>
@@ -840,7 +840,7 @@
     </w:lvl>
   </w:abstractNum>
   <w:abstractNum w:abstractNumId="991">
-    <w:nsid w:val="24715179"/>
+    <w:nsid w:val="3dcf834c"/>
     <w:multiLevelType w:val="multilevel"/>
     <w:lvl w:ilvl="0">
       <w:numFmt w:val="bullet"/>

</xml_diff>

<commit_message>
Vygenerovany file ve složce: Tue Apr 27 23:18:01 UTC 2021
</commit_message>
<xml_diff>
--- a/docx/1-Klauzurní-příklad.docx
+++ b/docx/1-Klauzurní-příklad.docx
@@ -671,7 +671,7 @@
     </w:lvl>
   </w:abstractNum>
   <w:abstractNum w:abstractNumId="990">
-    <w:nsid w:val="eb055f0b"/>
+    <w:nsid w:val="83bce3e6"/>
     <w:multiLevelType w:val="multilevel"/>
     <w:lvl w:ilvl="0">
       <w:numFmt w:val="bullet"/>
@@ -752,7 +752,7 @@
     </w:lvl>
   </w:abstractNum>
   <w:abstractNum w:abstractNumId="99411">
-    <w:nsid w:val="4ab0408b"/>
+    <w:nsid w:val="6173e444"/>
     <w:multiLevelType w:val="multilevel"/>
     <w:lvl w:ilvl="0">
       <w:start w:val="1"/>
@@ -840,7 +840,7 @@
     </w:lvl>
   </w:abstractNum>
   <w:abstractNum w:abstractNumId="991">
-    <w:nsid w:val="3dcf834c"/>
+    <w:nsid w:val="8c8fe246"/>
     <w:multiLevelType w:val="multilevel"/>
     <w:lvl w:ilvl="0">
       <w:numFmt w:val="bullet"/>

</xml_diff>

<commit_message>
Vygenerovany file ve složce: Wed Apr 28 10:27:05 UTC 2021
</commit_message>
<xml_diff>
--- a/docx/1-Klauzurní-příklad.docx
+++ b/docx/1-Klauzurní-příklad.docx
@@ -671,7 +671,7 @@
     </w:lvl>
   </w:abstractNum>
   <w:abstractNum w:abstractNumId="990">
-    <w:nsid w:val="83bce3e6"/>
+    <w:nsid w:val="9411ec3e"/>
     <w:multiLevelType w:val="multilevel"/>
     <w:lvl w:ilvl="0">
       <w:numFmt w:val="bullet"/>
@@ -752,7 +752,7 @@
     </w:lvl>
   </w:abstractNum>
   <w:abstractNum w:abstractNumId="99411">
-    <w:nsid w:val="6173e444"/>
+    <w:nsid w:val="95534e50"/>
     <w:multiLevelType w:val="multilevel"/>
     <w:lvl w:ilvl="0">
       <w:start w:val="1"/>
@@ -840,7 +840,7 @@
     </w:lvl>
   </w:abstractNum>
   <w:abstractNum w:abstractNumId="991">
-    <w:nsid w:val="8c8fe246"/>
+    <w:nsid w:val="79ee9584"/>
     <w:multiLevelType w:val="multilevel"/>
     <w:lvl w:ilvl="0">
       <w:numFmt w:val="bullet"/>

</xml_diff>

<commit_message>
Vygenerovany file ve složce: Wed Apr 28 12:38:57 UTC 2021
</commit_message>
<xml_diff>
--- a/docx/1-Klauzurní-příklad.docx
+++ b/docx/1-Klauzurní-příklad.docx
@@ -671,7 +671,7 @@
     </w:lvl>
   </w:abstractNum>
   <w:abstractNum w:abstractNumId="990">
-    <w:nsid w:val="9411ec3e"/>
+    <w:nsid w:val="d78004ae"/>
     <w:multiLevelType w:val="multilevel"/>
     <w:lvl w:ilvl="0">
       <w:numFmt w:val="bullet"/>
@@ -752,7 +752,7 @@
     </w:lvl>
   </w:abstractNum>
   <w:abstractNum w:abstractNumId="99411">
-    <w:nsid w:val="95534e50"/>
+    <w:nsid w:val="dee5116b"/>
     <w:multiLevelType w:val="multilevel"/>
     <w:lvl w:ilvl="0">
       <w:start w:val="1"/>
@@ -840,7 +840,7 @@
     </w:lvl>
   </w:abstractNum>
   <w:abstractNum w:abstractNumId="991">
-    <w:nsid w:val="79ee9584"/>
+    <w:nsid w:val="ba516664"/>
     <w:multiLevelType w:val="multilevel"/>
     <w:lvl w:ilvl="0">
       <w:numFmt w:val="bullet"/>

</xml_diff>

<commit_message>
Vygenerovany file ve složce: Wed Apr 28 13:37:03 UTC 2021
</commit_message>
<xml_diff>
--- a/docx/1-Klauzurní-příklad.docx
+++ b/docx/1-Klauzurní-příklad.docx
@@ -671,7 +671,7 @@
     </w:lvl>
   </w:abstractNum>
   <w:abstractNum w:abstractNumId="990">
-    <w:nsid w:val="d78004ae"/>
+    <w:nsid w:val="e3e33576"/>
     <w:multiLevelType w:val="multilevel"/>
     <w:lvl w:ilvl="0">
       <w:numFmt w:val="bullet"/>
@@ -752,7 +752,7 @@
     </w:lvl>
   </w:abstractNum>
   <w:abstractNum w:abstractNumId="99411">
-    <w:nsid w:val="dee5116b"/>
+    <w:nsid w:val="c036616b"/>
     <w:multiLevelType w:val="multilevel"/>
     <w:lvl w:ilvl="0">
       <w:start w:val="1"/>
@@ -840,7 +840,7 @@
     </w:lvl>
   </w:abstractNum>
   <w:abstractNum w:abstractNumId="991">
-    <w:nsid w:val="ba516664"/>
+    <w:nsid w:val="47279779"/>
     <w:multiLevelType w:val="multilevel"/>
     <w:lvl w:ilvl="0">
       <w:numFmt w:val="bullet"/>

</xml_diff>

<commit_message>
Vygenerovany file ve složce: Thu Apr 29 12:29:02 UTC 2021
</commit_message>
<xml_diff>
--- a/docx/1-Klauzurní-příklad.docx
+++ b/docx/1-Klauzurní-příklad.docx
@@ -671,7 +671,7 @@
     </w:lvl>
   </w:abstractNum>
   <w:abstractNum w:abstractNumId="990">
-    <w:nsid w:val="e3e33576"/>
+    <w:nsid w:val="7f641b63"/>
     <w:multiLevelType w:val="multilevel"/>
     <w:lvl w:ilvl="0">
       <w:numFmt w:val="bullet"/>
@@ -752,7 +752,7 @@
     </w:lvl>
   </w:abstractNum>
   <w:abstractNum w:abstractNumId="99411">
-    <w:nsid w:val="c036616b"/>
+    <w:nsid w:val="aebace7b"/>
     <w:multiLevelType w:val="multilevel"/>
     <w:lvl w:ilvl="0">
       <w:start w:val="1"/>
@@ -840,7 +840,7 @@
     </w:lvl>
   </w:abstractNum>
   <w:abstractNum w:abstractNumId="991">
-    <w:nsid w:val="47279779"/>
+    <w:nsid w:val="85dd5729"/>
     <w:multiLevelType w:val="multilevel"/>
     <w:lvl w:ilvl="0">
       <w:numFmt w:val="bullet"/>

</xml_diff>

<commit_message>
Vygenerovany file ve složce: Thu Apr 29 20:20:03 UTC 2021
</commit_message>
<xml_diff>
--- a/docx/1-Klauzurní-příklad.docx
+++ b/docx/1-Klauzurní-příklad.docx
@@ -671,7 +671,7 @@
     </w:lvl>
   </w:abstractNum>
   <w:abstractNum w:abstractNumId="990">
-    <w:nsid w:val="7f641b63"/>
+    <w:nsid w:val="fd6ada84"/>
     <w:multiLevelType w:val="multilevel"/>
     <w:lvl w:ilvl="0">
       <w:numFmt w:val="bullet"/>
@@ -752,7 +752,7 @@
     </w:lvl>
   </w:abstractNum>
   <w:abstractNum w:abstractNumId="99411">
-    <w:nsid w:val="aebace7b"/>
+    <w:nsid w:val="4f94ca2a"/>
     <w:multiLevelType w:val="multilevel"/>
     <w:lvl w:ilvl="0">
       <w:start w:val="1"/>
@@ -840,7 +840,7 @@
     </w:lvl>
   </w:abstractNum>
   <w:abstractNum w:abstractNumId="991">
-    <w:nsid w:val="85dd5729"/>
+    <w:nsid w:val="7a754ea6"/>
     <w:multiLevelType w:val="multilevel"/>
     <w:lvl w:ilvl="0">
       <w:numFmt w:val="bullet"/>

</xml_diff>

<commit_message>
Vygenerovany file ve složce: Thu Apr 29 22:09:06 UTC 2021
</commit_message>
<xml_diff>
--- a/docx/1-Klauzurní-příklad.docx
+++ b/docx/1-Klauzurní-příklad.docx
@@ -671,7 +671,7 @@
     </w:lvl>
   </w:abstractNum>
   <w:abstractNum w:abstractNumId="990">
-    <w:nsid w:val="fd6ada84"/>
+    <w:nsid w:val="d95f59c9"/>
     <w:multiLevelType w:val="multilevel"/>
     <w:lvl w:ilvl="0">
       <w:numFmt w:val="bullet"/>
@@ -752,7 +752,7 @@
     </w:lvl>
   </w:abstractNum>
   <w:abstractNum w:abstractNumId="99411">
-    <w:nsid w:val="4f94ca2a"/>
+    <w:nsid w:val="30bebed0"/>
     <w:multiLevelType w:val="multilevel"/>
     <w:lvl w:ilvl="0">
       <w:start w:val="1"/>
@@ -840,7 +840,7 @@
     </w:lvl>
   </w:abstractNum>
   <w:abstractNum w:abstractNumId="991">
-    <w:nsid w:val="7a754ea6"/>
+    <w:nsid w:val="c2c47f0a"/>
     <w:multiLevelType w:val="multilevel"/>
     <w:lvl w:ilvl="0">
       <w:numFmt w:val="bullet"/>

</xml_diff>

<commit_message>
Vygenerovany file ve složce: Thu Apr 29 22:23:23 UTC 2021
</commit_message>
<xml_diff>
--- a/docx/1-Klauzurní-příklad.docx
+++ b/docx/1-Klauzurní-příklad.docx
@@ -671,7 +671,7 @@
     </w:lvl>
   </w:abstractNum>
   <w:abstractNum w:abstractNumId="990">
-    <w:nsid w:val="d95f59c9"/>
+    <w:nsid w:val="1830673b"/>
     <w:multiLevelType w:val="multilevel"/>
     <w:lvl w:ilvl="0">
       <w:numFmt w:val="bullet"/>
@@ -752,7 +752,7 @@
     </w:lvl>
   </w:abstractNum>
   <w:abstractNum w:abstractNumId="99411">
-    <w:nsid w:val="30bebed0"/>
+    <w:nsid w:val="de407e18"/>
     <w:multiLevelType w:val="multilevel"/>
     <w:lvl w:ilvl="0">
       <w:start w:val="1"/>
@@ -840,7 +840,7 @@
     </w:lvl>
   </w:abstractNum>
   <w:abstractNum w:abstractNumId="991">
-    <w:nsid w:val="c2c47f0a"/>
+    <w:nsid w:val="fd6e4094"/>
     <w:multiLevelType w:val="multilevel"/>
     <w:lvl w:ilvl="0">
       <w:numFmt w:val="bullet"/>

</xml_diff>

<commit_message>
Vygenerovany file ve složce: Fri Apr 30 12:25:27 UTC 2021
</commit_message>
<xml_diff>
--- a/docx/1-Klauzurní-příklad.docx
+++ b/docx/1-Klauzurní-příklad.docx
@@ -671,7 +671,7 @@
     </w:lvl>
   </w:abstractNum>
   <w:abstractNum w:abstractNumId="990">
-    <w:nsid w:val="1830673b"/>
+    <w:nsid w:val="36442c00"/>
     <w:multiLevelType w:val="multilevel"/>
     <w:lvl w:ilvl="0">
       <w:numFmt w:val="bullet"/>
@@ -752,7 +752,7 @@
     </w:lvl>
   </w:abstractNum>
   <w:abstractNum w:abstractNumId="99411">
-    <w:nsid w:val="de407e18"/>
+    <w:nsid w:val="5acfcd4e"/>
     <w:multiLevelType w:val="multilevel"/>
     <w:lvl w:ilvl="0">
       <w:start w:val="1"/>
@@ -840,7 +840,7 @@
     </w:lvl>
   </w:abstractNum>
   <w:abstractNum w:abstractNumId="991">
-    <w:nsid w:val="fd6e4094"/>
+    <w:nsid w:val="f7341e03"/>
     <w:multiLevelType w:val="multilevel"/>
     <w:lvl w:ilvl="0">
       <w:numFmt w:val="bullet"/>

</xml_diff>

<commit_message>
Vygenerovany file ve složce: Fri Apr 30 20:35:24 UTC 2021
</commit_message>
<xml_diff>
--- a/docx/1-Klauzurní-příklad.docx
+++ b/docx/1-Klauzurní-příklad.docx
@@ -671,7 +671,7 @@
     </w:lvl>
   </w:abstractNum>
   <w:abstractNum w:abstractNumId="990">
-    <w:nsid w:val="36442c00"/>
+    <w:nsid w:val="18b10f12"/>
     <w:multiLevelType w:val="multilevel"/>
     <w:lvl w:ilvl="0">
       <w:numFmt w:val="bullet"/>
@@ -752,7 +752,7 @@
     </w:lvl>
   </w:abstractNum>
   <w:abstractNum w:abstractNumId="99411">
-    <w:nsid w:val="5acfcd4e"/>
+    <w:nsid w:val="56441d46"/>
     <w:multiLevelType w:val="multilevel"/>
     <w:lvl w:ilvl="0">
       <w:start w:val="1"/>
@@ -840,7 +840,7 @@
     </w:lvl>
   </w:abstractNum>
   <w:abstractNum w:abstractNumId="991">
-    <w:nsid w:val="f7341e03"/>
+    <w:nsid w:val="fd6bc914"/>
     <w:multiLevelType w:val="multilevel"/>
     <w:lvl w:ilvl="0">
       <w:numFmt w:val="bullet"/>

</xml_diff>

<commit_message>
Vygenerovany file ve složce: Sat Oct 23 20:55:52 UTC 2021
</commit_message>
<xml_diff>
--- a/docx/1-Klauzurní-příklad.docx
+++ b/docx/1-Klauzurní-příklad.docx
@@ -671,7 +671,7 @@
     </w:lvl>
   </w:abstractNum>
   <w:abstractNum w:abstractNumId="990">
-    <w:nsid w:val="18b10f12"/>
+    <w:nsid w:val="b6b5f9c7"/>
     <w:multiLevelType w:val="multilevel"/>
     <w:lvl w:ilvl="0">
       <w:numFmt w:val="bullet"/>
@@ -752,7 +752,7 @@
     </w:lvl>
   </w:abstractNum>
   <w:abstractNum w:abstractNumId="99411">
-    <w:nsid w:val="56441d46"/>
+    <w:nsid w:val="fb156170"/>
     <w:multiLevelType w:val="multilevel"/>
     <w:lvl w:ilvl="0">
       <w:start w:val="1"/>
@@ -840,7 +840,7 @@
     </w:lvl>
   </w:abstractNum>
   <w:abstractNum w:abstractNumId="991">
-    <w:nsid w:val="fd6bc914"/>
+    <w:nsid w:val="50a84b88"/>
     <w:multiLevelType w:val="multilevel"/>
     <w:lvl w:ilvl="0">
       <w:numFmt w:val="bullet"/>

</xml_diff>

<commit_message>
Vygenerovany file ve složce: Sun Oct 24 08:06:08 UTC 2021
</commit_message>
<xml_diff>
--- a/docx/1-Klauzurní-příklad.docx
+++ b/docx/1-Klauzurní-příklad.docx
@@ -671,7 +671,7 @@
     </w:lvl>
   </w:abstractNum>
   <w:abstractNum w:abstractNumId="990">
-    <w:nsid w:val="b6b5f9c7"/>
+    <w:nsid w:val="b704030c"/>
     <w:multiLevelType w:val="multilevel"/>
     <w:lvl w:ilvl="0">
       <w:numFmt w:val="bullet"/>
@@ -752,7 +752,7 @@
     </w:lvl>
   </w:abstractNum>
   <w:abstractNum w:abstractNumId="99411">
-    <w:nsid w:val="fb156170"/>
+    <w:nsid w:val="d75acb32"/>
     <w:multiLevelType w:val="multilevel"/>
     <w:lvl w:ilvl="0">
       <w:start w:val="1"/>
@@ -840,7 +840,7 @@
     </w:lvl>
   </w:abstractNum>
   <w:abstractNum w:abstractNumId="991">
-    <w:nsid w:val="50a84b88"/>
+    <w:nsid w:val="914d9a09"/>
     <w:multiLevelType w:val="multilevel"/>
     <w:lvl w:ilvl="0">
       <w:numFmt w:val="bullet"/>

</xml_diff>

<commit_message>
Vygenerovany file ve složce: Wed Dec  1 15:09:21 UTC 2021
</commit_message>
<xml_diff>
--- a/docx/1-Klauzurní-příklad.docx
+++ b/docx/1-Klauzurní-příklad.docx
@@ -671,7 +671,7 @@
     </w:lvl>
   </w:abstractNum>
   <w:abstractNum w:abstractNumId="990">
-    <w:nsid w:val="b704030c"/>
+    <w:nsid w:val="a38d651a"/>
     <w:multiLevelType w:val="multilevel"/>
     <w:lvl w:ilvl="0">
       <w:numFmt w:val="bullet"/>
@@ -752,7 +752,7 @@
     </w:lvl>
   </w:abstractNum>
   <w:abstractNum w:abstractNumId="99411">
-    <w:nsid w:val="d75acb32"/>
+    <w:nsid w:val="8625fb4f"/>
     <w:multiLevelType w:val="multilevel"/>
     <w:lvl w:ilvl="0">
       <w:start w:val="1"/>
@@ -840,7 +840,7 @@
     </w:lvl>
   </w:abstractNum>
   <w:abstractNum w:abstractNumId="991">
-    <w:nsid w:val="914d9a09"/>
+    <w:nsid w:val="7db1bb8c"/>
     <w:multiLevelType w:val="multilevel"/>
     <w:lvl w:ilvl="0">
       <w:numFmt w:val="bullet"/>

</xml_diff>

<commit_message>
Vygenerovany file ve složce: Thu Dec  2 12:51:35 UTC 2021
</commit_message>
<xml_diff>
--- a/docx/1-Klauzurní-příklad.docx
+++ b/docx/1-Klauzurní-příklad.docx
@@ -671,7 +671,7 @@
     </w:lvl>
   </w:abstractNum>
   <w:abstractNum w:abstractNumId="990">
-    <w:nsid w:val="a38d651a"/>
+    <w:nsid w:val="65f85332"/>
     <w:multiLevelType w:val="multilevel"/>
     <w:lvl w:ilvl="0">
       <w:numFmt w:val="bullet"/>
@@ -752,7 +752,7 @@
     </w:lvl>
   </w:abstractNum>
   <w:abstractNum w:abstractNumId="99411">
-    <w:nsid w:val="8625fb4f"/>
+    <w:nsid w:val="75354852"/>
     <w:multiLevelType w:val="multilevel"/>
     <w:lvl w:ilvl="0">
       <w:start w:val="1"/>
@@ -840,7 +840,7 @@
     </w:lvl>
   </w:abstractNum>
   <w:abstractNum w:abstractNumId="991">
-    <w:nsid w:val="7db1bb8c"/>
+    <w:nsid w:val="52fe088c"/>
     <w:multiLevelType w:val="multilevel"/>
     <w:lvl w:ilvl="0">
       <w:numFmt w:val="bullet"/>

</xml_diff>

<commit_message>
Vygenerovany file ve složce: Wed Dec 22 12:28:05 UTC 2021
</commit_message>
<xml_diff>
--- a/docx/1-Klauzurní-příklad.docx
+++ b/docx/1-Klauzurní-příklad.docx
@@ -671,7 +671,7 @@
     </w:lvl>
   </w:abstractNum>
   <w:abstractNum w:abstractNumId="990">
-    <w:nsid w:val="65f85332"/>
+    <w:nsid w:val="e1c29482"/>
     <w:multiLevelType w:val="multilevel"/>
     <w:lvl w:ilvl="0">
       <w:numFmt w:val="bullet"/>
@@ -752,7 +752,7 @@
     </w:lvl>
   </w:abstractNum>
   <w:abstractNum w:abstractNumId="99411">
-    <w:nsid w:val="75354852"/>
+    <w:nsid w:val="bea5ad29"/>
     <w:multiLevelType w:val="multilevel"/>
     <w:lvl w:ilvl="0">
       <w:start w:val="1"/>
@@ -840,7 +840,7 @@
     </w:lvl>
   </w:abstractNum>
   <w:abstractNum w:abstractNumId="991">
-    <w:nsid w:val="52fe088c"/>
+    <w:nsid w:val="4be194ab"/>
     <w:multiLevelType w:val="multilevel"/>
     <w:lvl w:ilvl="0">
       <w:numFmt w:val="bullet"/>

</xml_diff>

<commit_message>
Vygenerovany file ve složce: Wed Dec 22 13:48:00 UTC 2021
</commit_message>
<xml_diff>
--- a/docx/1-Klauzurní-příklad.docx
+++ b/docx/1-Klauzurní-příklad.docx
@@ -671,7 +671,7 @@
     </w:lvl>
   </w:abstractNum>
   <w:abstractNum w:abstractNumId="990">
-    <w:nsid w:val="e1c29482"/>
+    <w:nsid w:val="e841a877"/>
     <w:multiLevelType w:val="multilevel"/>
     <w:lvl w:ilvl="0">
       <w:numFmt w:val="bullet"/>
@@ -752,7 +752,7 @@
     </w:lvl>
   </w:abstractNum>
   <w:abstractNum w:abstractNumId="99411">
-    <w:nsid w:val="bea5ad29"/>
+    <w:nsid w:val="72446580"/>
     <w:multiLevelType w:val="multilevel"/>
     <w:lvl w:ilvl="0">
       <w:start w:val="1"/>
@@ -840,7 +840,7 @@
     </w:lvl>
   </w:abstractNum>
   <w:abstractNum w:abstractNumId="991">
-    <w:nsid w:val="4be194ab"/>
+    <w:nsid w:val="6dc5b272"/>
     <w:multiLevelType w:val="multilevel"/>
     <w:lvl w:ilvl="0">
       <w:numFmt w:val="bullet"/>

</xml_diff>

<commit_message>
Vygenerovany file ve složce: Mon Dec 27 14:52:08 UTC 2021
</commit_message>
<xml_diff>
--- a/docx/1-Klauzurní-příklad.docx
+++ b/docx/1-Klauzurní-příklad.docx
@@ -671,7 +671,7 @@
     </w:lvl>
   </w:abstractNum>
   <w:abstractNum w:abstractNumId="990">
-    <w:nsid w:val="e841a877"/>
+    <w:nsid w:val="ab579ebd"/>
     <w:multiLevelType w:val="multilevel"/>
     <w:lvl w:ilvl="0">
       <w:numFmt w:val="bullet"/>
@@ -752,7 +752,7 @@
     </w:lvl>
   </w:abstractNum>
   <w:abstractNum w:abstractNumId="99411">
-    <w:nsid w:val="72446580"/>
+    <w:nsid w:val="84f2de5d"/>
     <w:multiLevelType w:val="multilevel"/>
     <w:lvl w:ilvl="0">
       <w:start w:val="1"/>
@@ -840,7 +840,7 @@
     </w:lvl>
   </w:abstractNum>
   <w:abstractNum w:abstractNumId="991">
-    <w:nsid w:val="6dc5b272"/>
+    <w:nsid w:val="4ca2bc1a"/>
     <w:multiLevelType w:val="multilevel"/>
     <w:lvl w:ilvl="0">
       <w:numFmt w:val="bullet"/>

</xml_diff>

<commit_message>
Vygenerovany file ve složce: Mon Dec 27 18:08:40 UTC 2021
</commit_message>
<xml_diff>
--- a/docx/1-Klauzurní-příklad.docx
+++ b/docx/1-Klauzurní-příklad.docx
@@ -671,7 +671,7 @@
     </w:lvl>
   </w:abstractNum>
   <w:abstractNum w:abstractNumId="990">
-    <w:nsid w:val="ab579ebd"/>
+    <w:nsid w:val="dc37e514"/>
     <w:multiLevelType w:val="multilevel"/>
     <w:lvl w:ilvl="0">
       <w:numFmt w:val="bullet"/>
@@ -752,7 +752,7 @@
     </w:lvl>
   </w:abstractNum>
   <w:abstractNum w:abstractNumId="99411">
-    <w:nsid w:val="84f2de5d"/>
+    <w:nsid w:val="3afd6d6e"/>
     <w:multiLevelType w:val="multilevel"/>
     <w:lvl w:ilvl="0">
       <w:start w:val="1"/>
@@ -840,7 +840,7 @@
     </w:lvl>
   </w:abstractNum>
   <w:abstractNum w:abstractNumId="991">
-    <w:nsid w:val="4ca2bc1a"/>
+    <w:nsid w:val="d790faef"/>
     <w:multiLevelType w:val="multilevel"/>
     <w:lvl w:ilvl="0">
       <w:numFmt w:val="bullet"/>

</xml_diff>

<commit_message>
Vygenerovany file ve složce: Mon Dec 27 18:20:51 UTC 2021
</commit_message>
<xml_diff>
--- a/docx/1-Klauzurní-příklad.docx
+++ b/docx/1-Klauzurní-příklad.docx
@@ -671,7 +671,7 @@
     </w:lvl>
   </w:abstractNum>
   <w:abstractNum w:abstractNumId="990">
-    <w:nsid w:val="dc37e514"/>
+    <w:nsid w:val="6bf32852"/>
     <w:multiLevelType w:val="multilevel"/>
     <w:lvl w:ilvl="0">
       <w:numFmt w:val="bullet"/>
@@ -752,7 +752,7 @@
     </w:lvl>
   </w:abstractNum>
   <w:abstractNum w:abstractNumId="99411">
-    <w:nsid w:val="3afd6d6e"/>
+    <w:nsid w:val="b4013bb7"/>
     <w:multiLevelType w:val="multilevel"/>
     <w:lvl w:ilvl="0">
       <w:start w:val="1"/>
@@ -840,7 +840,7 @@
     </w:lvl>
   </w:abstractNum>
   <w:abstractNum w:abstractNumId="991">
-    <w:nsid w:val="d790faef"/>
+    <w:nsid w:val="190f4a41"/>
     <w:multiLevelType w:val="multilevel"/>
     <w:lvl w:ilvl="0">
       <w:numFmt w:val="bullet"/>

</xml_diff>

<commit_message>
Vygenerovany file ve složce: Tue Dec 28 01:16:50 UTC 2021
</commit_message>
<xml_diff>
--- a/docx/1-Klauzurní-příklad.docx
+++ b/docx/1-Klauzurní-příklad.docx
@@ -671,7 +671,7 @@
     </w:lvl>
   </w:abstractNum>
   <w:abstractNum w:abstractNumId="990">
-    <w:nsid w:val="6bf32852"/>
+    <w:nsid w:val="57336cb5"/>
     <w:multiLevelType w:val="multilevel"/>
     <w:lvl w:ilvl="0">
       <w:numFmt w:val="bullet"/>
@@ -752,7 +752,7 @@
     </w:lvl>
   </w:abstractNum>
   <w:abstractNum w:abstractNumId="99411">
-    <w:nsid w:val="b4013bb7"/>
+    <w:nsid w:val="2116eb3c"/>
     <w:multiLevelType w:val="multilevel"/>
     <w:lvl w:ilvl="0">
       <w:start w:val="1"/>
@@ -840,7 +840,7 @@
     </w:lvl>
   </w:abstractNum>
   <w:abstractNum w:abstractNumId="991">
-    <w:nsid w:val="190f4a41"/>
+    <w:nsid w:val="e4c90c38"/>
     <w:multiLevelType w:val="multilevel"/>
     <w:lvl w:ilvl="0">
       <w:numFmt w:val="bullet"/>

</xml_diff>

<commit_message>
Vygenerovany file ve složce: Tue Dec 28 12:46:22 UTC 2021
</commit_message>
<xml_diff>
--- a/docx/1-Klauzurní-příklad.docx
+++ b/docx/1-Klauzurní-příklad.docx
@@ -671,7 +671,7 @@
     </w:lvl>
   </w:abstractNum>
   <w:abstractNum w:abstractNumId="990">
-    <w:nsid w:val="57336cb5"/>
+    <w:nsid w:val="ef995fcf"/>
     <w:multiLevelType w:val="multilevel"/>
     <w:lvl w:ilvl="0">
       <w:numFmt w:val="bullet"/>
@@ -752,7 +752,7 @@
     </w:lvl>
   </w:abstractNum>
   <w:abstractNum w:abstractNumId="99411">
-    <w:nsid w:val="2116eb3c"/>
+    <w:nsid w:val="4b47c1a1"/>
     <w:multiLevelType w:val="multilevel"/>
     <w:lvl w:ilvl="0">
       <w:start w:val="1"/>
@@ -840,7 +840,7 @@
     </w:lvl>
   </w:abstractNum>
   <w:abstractNum w:abstractNumId="991">
-    <w:nsid w:val="e4c90c38"/>
+    <w:nsid w:val="a300a90b"/>
     <w:multiLevelType w:val="multilevel"/>
     <w:lvl w:ilvl="0">
       <w:numFmt w:val="bullet"/>

</xml_diff>

<commit_message>
Vygenerovany file ve složce: Tue Dec 28 14:13:48 UTC 2021
</commit_message>
<xml_diff>
--- a/docx/1-Klauzurní-příklad.docx
+++ b/docx/1-Klauzurní-příklad.docx
@@ -671,7 +671,7 @@
     </w:lvl>
   </w:abstractNum>
   <w:abstractNum w:abstractNumId="990">
-    <w:nsid w:val="ef995fcf"/>
+    <w:nsid w:val="a535f97e"/>
     <w:multiLevelType w:val="multilevel"/>
     <w:lvl w:ilvl="0">
       <w:numFmt w:val="bullet"/>
@@ -752,7 +752,7 @@
     </w:lvl>
   </w:abstractNum>
   <w:abstractNum w:abstractNumId="99411">
-    <w:nsid w:val="4b47c1a1"/>
+    <w:nsid w:val="2db87f87"/>
     <w:multiLevelType w:val="multilevel"/>
     <w:lvl w:ilvl="0">
       <w:start w:val="1"/>
@@ -840,7 +840,7 @@
     </w:lvl>
   </w:abstractNum>
   <w:abstractNum w:abstractNumId="991">
-    <w:nsid w:val="a300a90b"/>
+    <w:nsid w:val="db485d30"/>
     <w:multiLevelType w:val="multilevel"/>
     <w:lvl w:ilvl="0">
       <w:numFmt w:val="bullet"/>

</xml_diff>

<commit_message>
Vygenerovany file ve složce: Tue Dec 28 15:24:15 UTC 2021
</commit_message>
<xml_diff>
--- a/docx/1-Klauzurní-příklad.docx
+++ b/docx/1-Klauzurní-příklad.docx
@@ -671,7 +671,7 @@
     </w:lvl>
   </w:abstractNum>
   <w:abstractNum w:abstractNumId="990">
-    <w:nsid w:val="a535f97e"/>
+    <w:nsid w:val="7e5186b0"/>
     <w:multiLevelType w:val="multilevel"/>
     <w:lvl w:ilvl="0">
       <w:numFmt w:val="bullet"/>
@@ -752,7 +752,7 @@
     </w:lvl>
   </w:abstractNum>
   <w:abstractNum w:abstractNumId="99411">
-    <w:nsid w:val="2db87f87"/>
+    <w:nsid w:val="4b0a3196"/>
     <w:multiLevelType w:val="multilevel"/>
     <w:lvl w:ilvl="0">
       <w:start w:val="1"/>
@@ -840,7 +840,7 @@
     </w:lvl>
   </w:abstractNum>
   <w:abstractNum w:abstractNumId="991">
-    <w:nsid w:val="db485d30"/>
+    <w:nsid w:val="917f6ace"/>
     <w:multiLevelType w:val="multilevel"/>
     <w:lvl w:ilvl="0">
       <w:numFmt w:val="bullet"/>

</xml_diff>

<commit_message>
Vygenerovany file ve složce: Tue Dec 28 17:30:13 UTC 2021
</commit_message>
<xml_diff>
--- a/docx/1-Klauzurní-příklad.docx
+++ b/docx/1-Klauzurní-příklad.docx
@@ -671,7 +671,7 @@
     </w:lvl>
   </w:abstractNum>
   <w:abstractNum w:abstractNumId="990">
-    <w:nsid w:val="7e5186b0"/>
+    <w:nsid w:val="489d49ef"/>
     <w:multiLevelType w:val="multilevel"/>
     <w:lvl w:ilvl="0">
       <w:numFmt w:val="bullet"/>
@@ -752,7 +752,7 @@
     </w:lvl>
   </w:abstractNum>
   <w:abstractNum w:abstractNumId="99411">
-    <w:nsid w:val="4b0a3196"/>
+    <w:nsid w:val="d500c0c8"/>
     <w:multiLevelType w:val="multilevel"/>
     <w:lvl w:ilvl="0">
       <w:start w:val="1"/>
@@ -840,7 +840,7 @@
     </w:lvl>
   </w:abstractNum>
   <w:abstractNum w:abstractNumId="991">
-    <w:nsid w:val="917f6ace"/>
+    <w:nsid w:val="4cffbb7b"/>
     <w:multiLevelType w:val="multilevel"/>
     <w:lvl w:ilvl="0">
       <w:numFmt w:val="bullet"/>

</xml_diff>

<commit_message>
Vygenerovany file ve složce: Wed Dec 29 11:47:48 UTC 2021
</commit_message>
<xml_diff>
--- a/docx/1-Klauzurní-příklad.docx
+++ b/docx/1-Klauzurní-příklad.docx
@@ -671,7 +671,7 @@
     </w:lvl>
   </w:abstractNum>
   <w:abstractNum w:abstractNumId="990">
-    <w:nsid w:val="489d49ef"/>
+    <w:nsid w:val="ee4fa34a"/>
     <w:multiLevelType w:val="multilevel"/>
     <w:lvl w:ilvl="0">
       <w:numFmt w:val="bullet"/>
@@ -752,7 +752,7 @@
     </w:lvl>
   </w:abstractNum>
   <w:abstractNum w:abstractNumId="99411">
-    <w:nsid w:val="d500c0c8"/>
+    <w:nsid w:val="b44dd3e1"/>
     <w:multiLevelType w:val="multilevel"/>
     <w:lvl w:ilvl="0">
       <w:start w:val="1"/>
@@ -840,7 +840,7 @@
     </w:lvl>
   </w:abstractNum>
   <w:abstractNum w:abstractNumId="991">
-    <w:nsid w:val="4cffbb7b"/>
+    <w:nsid w:val="7fc5cfcc"/>
     <w:multiLevelType w:val="multilevel"/>
     <w:lvl w:ilvl="0">
       <w:numFmt w:val="bullet"/>

</xml_diff>

<commit_message>
Vygenerovany file ve složce: Sun Jan  2 20:03:33 UTC 2022
</commit_message>
<xml_diff>
--- a/docx/1-Klauzurní-příklad.docx
+++ b/docx/1-Klauzurní-příklad.docx
@@ -671,7 +671,7 @@
     </w:lvl>
   </w:abstractNum>
   <w:abstractNum w:abstractNumId="990">
-    <w:nsid w:val="ee4fa34a"/>
+    <w:nsid w:val="ad0bcf57"/>
     <w:multiLevelType w:val="multilevel"/>
     <w:lvl w:ilvl="0">
       <w:numFmt w:val="bullet"/>
@@ -752,7 +752,7 @@
     </w:lvl>
   </w:abstractNum>
   <w:abstractNum w:abstractNumId="99411">
-    <w:nsid w:val="b44dd3e1"/>
+    <w:nsid w:val="2a531f88"/>
     <w:multiLevelType w:val="multilevel"/>
     <w:lvl w:ilvl="0">
       <w:start w:val="1"/>
@@ -840,7 +840,7 @@
     </w:lvl>
   </w:abstractNum>
   <w:abstractNum w:abstractNumId="991">
-    <w:nsid w:val="7fc5cfcc"/>
+    <w:nsid w:val="79765364"/>
     <w:multiLevelType w:val="multilevel"/>
     <w:lvl w:ilvl="0">
       <w:numFmt w:val="bullet"/>

</xml_diff>

<commit_message>
Vygenerovany file ve složce: Sun Jan  2 20:33:46 UTC 2022
</commit_message>
<xml_diff>
--- a/docx/1-Klauzurní-příklad.docx
+++ b/docx/1-Klauzurní-příklad.docx
@@ -671,7 +671,7 @@
     </w:lvl>
   </w:abstractNum>
   <w:abstractNum w:abstractNumId="990">
-    <w:nsid w:val="ad0bcf57"/>
+    <w:nsid w:val="baeb3136"/>
     <w:multiLevelType w:val="multilevel"/>
     <w:lvl w:ilvl="0">
       <w:numFmt w:val="bullet"/>
@@ -752,7 +752,7 @@
     </w:lvl>
   </w:abstractNum>
   <w:abstractNum w:abstractNumId="99411">
-    <w:nsid w:val="2a531f88"/>
+    <w:nsid w:val="5d6208f9"/>
     <w:multiLevelType w:val="multilevel"/>
     <w:lvl w:ilvl="0">
       <w:start w:val="1"/>
@@ -840,7 +840,7 @@
     </w:lvl>
   </w:abstractNum>
   <w:abstractNum w:abstractNumId="991">
-    <w:nsid w:val="79765364"/>
+    <w:nsid w:val="8fc17f62"/>
     <w:multiLevelType w:val="multilevel"/>
     <w:lvl w:ilvl="0">
       <w:numFmt w:val="bullet"/>

</xml_diff>

<commit_message>
Vygenerovany file ve složce: Mon Jan  3 19:39:29 UTC 2022
</commit_message>
<xml_diff>
--- a/docx/1-Klauzurní-příklad.docx
+++ b/docx/1-Klauzurní-příklad.docx
@@ -671,7 +671,7 @@
     </w:lvl>
   </w:abstractNum>
   <w:abstractNum w:abstractNumId="990">
-    <w:nsid w:val="baeb3136"/>
+    <w:nsid w:val="7cadf2ae"/>
     <w:multiLevelType w:val="multilevel"/>
     <w:lvl w:ilvl="0">
       <w:numFmt w:val="bullet"/>
@@ -752,7 +752,7 @@
     </w:lvl>
   </w:abstractNum>
   <w:abstractNum w:abstractNumId="99411">
-    <w:nsid w:val="5d6208f9"/>
+    <w:nsid w:val="1c59991c"/>
     <w:multiLevelType w:val="multilevel"/>
     <w:lvl w:ilvl="0">
       <w:start w:val="1"/>
@@ -840,7 +840,7 @@
     </w:lvl>
   </w:abstractNum>
   <w:abstractNum w:abstractNumId="991">
-    <w:nsid w:val="8fc17f62"/>
+    <w:nsid w:val="7e0ec765"/>
     <w:multiLevelType w:val="multilevel"/>
     <w:lvl w:ilvl="0">
       <w:numFmt w:val="bullet"/>

</xml_diff>

<commit_message>
Vygenerovany file ve složce: Mon Jan  3 19:58:14 UTC 2022
</commit_message>
<xml_diff>
--- a/docx/1-Klauzurní-příklad.docx
+++ b/docx/1-Klauzurní-příklad.docx
@@ -671,7 +671,7 @@
     </w:lvl>
   </w:abstractNum>
   <w:abstractNum w:abstractNumId="990">
-    <w:nsid w:val="7cadf2ae"/>
+    <w:nsid w:val="957c0c9c"/>
     <w:multiLevelType w:val="multilevel"/>
     <w:lvl w:ilvl="0">
       <w:numFmt w:val="bullet"/>
@@ -752,7 +752,7 @@
     </w:lvl>
   </w:abstractNum>
   <w:abstractNum w:abstractNumId="99411">
-    <w:nsid w:val="1c59991c"/>
+    <w:nsid w:val="a6abe3fa"/>
     <w:multiLevelType w:val="multilevel"/>
     <w:lvl w:ilvl="0">
       <w:start w:val="1"/>
@@ -840,7 +840,7 @@
     </w:lvl>
   </w:abstractNum>
   <w:abstractNum w:abstractNumId="991">
-    <w:nsid w:val="7e0ec765"/>
+    <w:nsid w:val="1589fd92"/>
     <w:multiLevelType w:val="multilevel"/>
     <w:lvl w:ilvl="0">
       <w:numFmt w:val="bullet"/>

</xml_diff>

<commit_message>
Vygenerovany file ve složce: Mon Jan  3 21:50:41 UTC 2022
</commit_message>
<xml_diff>
--- a/docx/1-Klauzurní-příklad.docx
+++ b/docx/1-Klauzurní-příklad.docx
@@ -671,7 +671,7 @@
     </w:lvl>
   </w:abstractNum>
   <w:abstractNum w:abstractNumId="990">
-    <w:nsid w:val="957c0c9c"/>
+    <w:nsid w:val="8311e022"/>
     <w:multiLevelType w:val="multilevel"/>
     <w:lvl w:ilvl="0">
       <w:numFmt w:val="bullet"/>
@@ -752,7 +752,7 @@
     </w:lvl>
   </w:abstractNum>
   <w:abstractNum w:abstractNumId="99411">
-    <w:nsid w:val="a6abe3fa"/>
+    <w:nsid w:val="71840c61"/>
     <w:multiLevelType w:val="multilevel"/>
     <w:lvl w:ilvl="0">
       <w:start w:val="1"/>
@@ -840,7 +840,7 @@
     </w:lvl>
   </w:abstractNum>
   <w:abstractNum w:abstractNumId="991">
-    <w:nsid w:val="1589fd92"/>
+    <w:nsid w:val="6c7d3c9e"/>
     <w:multiLevelType w:val="multilevel"/>
     <w:lvl w:ilvl="0">
       <w:numFmt w:val="bullet"/>

</xml_diff>

<commit_message>
Vygenerovany file ve složce: Thu Jan  6 13:49:51 UTC 2022
</commit_message>
<xml_diff>
--- a/docx/1-Klauzurní-příklad.docx
+++ b/docx/1-Klauzurní-příklad.docx
@@ -671,7 +671,7 @@
     </w:lvl>
   </w:abstractNum>
   <w:abstractNum w:abstractNumId="990">
-    <w:nsid w:val="8311e022"/>
+    <w:nsid w:val="e9548c0c"/>
     <w:multiLevelType w:val="multilevel"/>
     <w:lvl w:ilvl="0">
       <w:numFmt w:val="bullet"/>
@@ -752,7 +752,7 @@
     </w:lvl>
   </w:abstractNum>
   <w:abstractNum w:abstractNumId="99411">
-    <w:nsid w:val="71840c61"/>
+    <w:nsid w:val="4e59a589"/>
     <w:multiLevelType w:val="multilevel"/>
     <w:lvl w:ilvl="0">
       <w:start w:val="1"/>
@@ -840,7 +840,7 @@
     </w:lvl>
   </w:abstractNum>
   <w:abstractNum w:abstractNumId="991">
-    <w:nsid w:val="6c7d3c9e"/>
+    <w:nsid w:val="c6eb3b66"/>
     <w:multiLevelType w:val="multilevel"/>
     <w:lvl w:ilvl="0">
       <w:numFmt w:val="bullet"/>

</xml_diff>

<commit_message>
Vygenerovany file ve složce: Thu Jan  6 23:51:28 UTC 2022
</commit_message>
<xml_diff>
--- a/docx/1-Klauzurní-příklad.docx
+++ b/docx/1-Klauzurní-příklad.docx
@@ -671,7 +671,7 @@
     </w:lvl>
   </w:abstractNum>
   <w:abstractNum w:abstractNumId="990">
-    <w:nsid w:val="e9548c0c"/>
+    <w:nsid w:val="a9d3f3e8"/>
     <w:multiLevelType w:val="multilevel"/>
     <w:lvl w:ilvl="0">
       <w:numFmt w:val="bullet"/>
@@ -752,7 +752,7 @@
     </w:lvl>
   </w:abstractNum>
   <w:abstractNum w:abstractNumId="99411">
-    <w:nsid w:val="4e59a589"/>
+    <w:nsid w:val="552185bd"/>
     <w:multiLevelType w:val="multilevel"/>
     <w:lvl w:ilvl="0">
       <w:start w:val="1"/>
@@ -840,7 +840,7 @@
     </w:lvl>
   </w:abstractNum>
   <w:abstractNum w:abstractNumId="991">
-    <w:nsid w:val="c6eb3b66"/>
+    <w:nsid w:val="c7c902e9"/>
     <w:multiLevelType w:val="multilevel"/>
     <w:lvl w:ilvl="0">
       <w:numFmt w:val="bullet"/>

</xml_diff>

<commit_message>
Vygenerovany file ve složce: Fri Jan  7 17:54:01 UTC 2022
</commit_message>
<xml_diff>
--- a/docx/1-Klauzurní-příklad.docx
+++ b/docx/1-Klauzurní-příklad.docx
@@ -671,7 +671,7 @@
     </w:lvl>
   </w:abstractNum>
   <w:abstractNum w:abstractNumId="990">
-    <w:nsid w:val="a9d3f3e8"/>
+    <w:nsid w:val="fd1616ec"/>
     <w:multiLevelType w:val="multilevel"/>
     <w:lvl w:ilvl="0">
       <w:numFmt w:val="bullet"/>
@@ -752,7 +752,7 @@
     </w:lvl>
   </w:abstractNum>
   <w:abstractNum w:abstractNumId="99411">
-    <w:nsid w:val="552185bd"/>
+    <w:nsid w:val="c3af990f"/>
     <w:multiLevelType w:val="multilevel"/>
     <w:lvl w:ilvl="0">
       <w:start w:val="1"/>
@@ -840,7 +840,7 @@
     </w:lvl>
   </w:abstractNum>
   <w:abstractNum w:abstractNumId="991">
-    <w:nsid w:val="c7c902e9"/>
+    <w:nsid w:val="d9e53d10"/>
     <w:multiLevelType w:val="multilevel"/>
     <w:lvl w:ilvl="0">
       <w:numFmt w:val="bullet"/>

</xml_diff>

<commit_message>
Vygenerovany file ve složce: Sat Jan  8 00:03:31 UTC 2022
</commit_message>
<xml_diff>
--- a/docx/1-Klauzurní-příklad.docx
+++ b/docx/1-Klauzurní-příklad.docx
@@ -671,7 +671,7 @@
     </w:lvl>
   </w:abstractNum>
   <w:abstractNum w:abstractNumId="990">
-    <w:nsid w:val="fd1616ec"/>
+    <w:nsid w:val="1f885ec1"/>
     <w:multiLevelType w:val="multilevel"/>
     <w:lvl w:ilvl="0">
       <w:numFmt w:val="bullet"/>
@@ -752,7 +752,7 @@
     </w:lvl>
   </w:abstractNum>
   <w:abstractNum w:abstractNumId="99411">
-    <w:nsid w:val="c3af990f"/>
+    <w:nsid w:val="7d48972f"/>
     <w:multiLevelType w:val="multilevel"/>
     <w:lvl w:ilvl="0">
       <w:start w:val="1"/>
@@ -840,7 +840,7 @@
     </w:lvl>
   </w:abstractNum>
   <w:abstractNum w:abstractNumId="991">
-    <w:nsid w:val="d9e53d10"/>
+    <w:nsid w:val="f6f502cc"/>
     <w:multiLevelType w:val="multilevel"/>
     <w:lvl w:ilvl="0">
       <w:numFmt w:val="bullet"/>

</xml_diff>

<commit_message>
Vygenerovany file ve složce: Sat Jan  8 22:03:38 UTC 2022
</commit_message>
<xml_diff>
--- a/docx/1-Klauzurní-příklad.docx
+++ b/docx/1-Klauzurní-příklad.docx
@@ -671,7 +671,7 @@
     </w:lvl>
   </w:abstractNum>
   <w:abstractNum w:abstractNumId="990">
-    <w:nsid w:val="1f885ec1"/>
+    <w:nsid w:val="e0fcd1ea"/>
     <w:multiLevelType w:val="multilevel"/>
     <w:lvl w:ilvl="0">
       <w:numFmt w:val="bullet"/>
@@ -752,7 +752,7 @@
     </w:lvl>
   </w:abstractNum>
   <w:abstractNum w:abstractNumId="99411">
-    <w:nsid w:val="7d48972f"/>
+    <w:nsid w:val="b86b300e"/>
     <w:multiLevelType w:val="multilevel"/>
     <w:lvl w:ilvl="0">
       <w:start w:val="1"/>
@@ -840,7 +840,7 @@
     </w:lvl>
   </w:abstractNum>
   <w:abstractNum w:abstractNumId="991">
-    <w:nsid w:val="f6f502cc"/>
+    <w:nsid w:val="66ad5e3b"/>
     <w:multiLevelType w:val="multilevel"/>
     <w:lvl w:ilvl="0">
       <w:numFmt w:val="bullet"/>

</xml_diff>

<commit_message>
Vygenerovany file ve složce: Sun Jan  9 02:55:24 UTC 2022
</commit_message>
<xml_diff>
--- a/docx/1-Klauzurní-příklad.docx
+++ b/docx/1-Klauzurní-příklad.docx
@@ -671,7 +671,7 @@
     </w:lvl>
   </w:abstractNum>
   <w:abstractNum w:abstractNumId="990">
-    <w:nsid w:val="e0fcd1ea"/>
+    <w:nsid w:val="5c53db8b"/>
     <w:multiLevelType w:val="multilevel"/>
     <w:lvl w:ilvl="0">
       <w:numFmt w:val="bullet"/>
@@ -752,7 +752,7 @@
     </w:lvl>
   </w:abstractNum>
   <w:abstractNum w:abstractNumId="99411">
-    <w:nsid w:val="b86b300e"/>
+    <w:nsid w:val="6c79bd32"/>
     <w:multiLevelType w:val="multilevel"/>
     <w:lvl w:ilvl="0">
       <w:start w:val="1"/>
@@ -840,7 +840,7 @@
     </w:lvl>
   </w:abstractNum>
   <w:abstractNum w:abstractNumId="991">
-    <w:nsid w:val="66ad5e3b"/>
+    <w:nsid w:val="ed712ce7"/>
     <w:multiLevelType w:val="multilevel"/>
     <w:lvl w:ilvl="0">
       <w:numFmt w:val="bullet"/>

</xml_diff>

<commit_message>
Vygenerovany file ve složce: Sun Jan  9 03:55:31 UTC 2022
</commit_message>
<xml_diff>
--- a/docx/1-Klauzurní-příklad.docx
+++ b/docx/1-Klauzurní-příklad.docx
@@ -671,7 +671,7 @@
     </w:lvl>
   </w:abstractNum>
   <w:abstractNum w:abstractNumId="990">
-    <w:nsid w:val="5c53db8b"/>
+    <w:nsid w:val="7925709a"/>
     <w:multiLevelType w:val="multilevel"/>
     <w:lvl w:ilvl="0">
       <w:numFmt w:val="bullet"/>
@@ -752,7 +752,7 @@
     </w:lvl>
   </w:abstractNum>
   <w:abstractNum w:abstractNumId="99411">
-    <w:nsid w:val="6c79bd32"/>
+    <w:nsid w:val="95f6bbde"/>
     <w:multiLevelType w:val="multilevel"/>
     <w:lvl w:ilvl="0">
       <w:start w:val="1"/>
@@ -840,7 +840,7 @@
     </w:lvl>
   </w:abstractNum>
   <w:abstractNum w:abstractNumId="991">
-    <w:nsid w:val="ed712ce7"/>
+    <w:nsid w:val="cf70b16d"/>
     <w:multiLevelType w:val="multilevel"/>
     <w:lvl w:ilvl="0">
       <w:numFmt w:val="bullet"/>

</xml_diff>

<commit_message>
Vygenerovany file ve složce: Sun Jan  9 13:14:40 UTC 2022
</commit_message>
<xml_diff>
--- a/docx/1-Klauzurní-příklad.docx
+++ b/docx/1-Klauzurní-příklad.docx
@@ -671,7 +671,7 @@
     </w:lvl>
   </w:abstractNum>
   <w:abstractNum w:abstractNumId="990">
-    <w:nsid w:val="7925709a"/>
+    <w:nsid w:val="ba1f62de"/>
     <w:multiLevelType w:val="multilevel"/>
     <w:lvl w:ilvl="0">
       <w:numFmt w:val="bullet"/>
@@ -752,7 +752,7 @@
     </w:lvl>
   </w:abstractNum>
   <w:abstractNum w:abstractNumId="99411">
-    <w:nsid w:val="95f6bbde"/>
+    <w:nsid w:val="d90751b2"/>
     <w:multiLevelType w:val="multilevel"/>
     <w:lvl w:ilvl="0">
       <w:start w:val="1"/>
@@ -840,7 +840,7 @@
     </w:lvl>
   </w:abstractNum>
   <w:abstractNum w:abstractNumId="991">
-    <w:nsid w:val="cf70b16d"/>
+    <w:nsid w:val="4a4c354a"/>
     <w:multiLevelType w:val="multilevel"/>
     <w:lvl w:ilvl="0">
       <w:numFmt w:val="bullet"/>

</xml_diff>

<commit_message>
Vygenerovany file ve složce: Sun Jan  9 16:14:33 UTC 2022
</commit_message>
<xml_diff>
--- a/docx/1-Klauzurní-příklad.docx
+++ b/docx/1-Klauzurní-příklad.docx
@@ -671,7 +671,7 @@
     </w:lvl>
   </w:abstractNum>
   <w:abstractNum w:abstractNumId="990">
-    <w:nsid w:val="ba1f62de"/>
+    <w:nsid w:val="224a74ad"/>
     <w:multiLevelType w:val="multilevel"/>
     <w:lvl w:ilvl="0">
       <w:numFmt w:val="bullet"/>
@@ -752,7 +752,7 @@
     </w:lvl>
   </w:abstractNum>
   <w:abstractNum w:abstractNumId="99411">
-    <w:nsid w:val="d90751b2"/>
+    <w:nsid w:val="c16be6a7"/>
     <w:multiLevelType w:val="multilevel"/>
     <w:lvl w:ilvl="0">
       <w:start w:val="1"/>
@@ -840,7 +840,7 @@
     </w:lvl>
   </w:abstractNum>
   <w:abstractNum w:abstractNumId="991">
-    <w:nsid w:val="4a4c354a"/>
+    <w:nsid w:val="defd7b94"/>
     <w:multiLevelType w:val="multilevel"/>
     <w:lvl w:ilvl="0">
       <w:numFmt w:val="bullet"/>

</xml_diff>

<commit_message>
Vygenerovany file ve složce: Sun Jan  9 17:39:38 UTC 2022
</commit_message>
<xml_diff>
--- a/docx/1-Klauzurní-příklad.docx
+++ b/docx/1-Klauzurní-příklad.docx
@@ -671,7 +671,7 @@
     </w:lvl>
   </w:abstractNum>
   <w:abstractNum w:abstractNumId="990">
-    <w:nsid w:val="224a74ad"/>
+    <w:nsid w:val="254a0758"/>
     <w:multiLevelType w:val="multilevel"/>
     <w:lvl w:ilvl="0">
       <w:numFmt w:val="bullet"/>
@@ -752,7 +752,7 @@
     </w:lvl>
   </w:abstractNum>
   <w:abstractNum w:abstractNumId="99411">
-    <w:nsid w:val="c16be6a7"/>
+    <w:nsid w:val="1f738660"/>
     <w:multiLevelType w:val="multilevel"/>
     <w:lvl w:ilvl="0">
       <w:start w:val="1"/>
@@ -840,7 +840,7 @@
     </w:lvl>
   </w:abstractNum>
   <w:abstractNum w:abstractNumId="991">
-    <w:nsid w:val="defd7b94"/>
+    <w:nsid w:val="eb0ac0cb"/>
     <w:multiLevelType w:val="multilevel"/>
     <w:lvl w:ilvl="0">
       <w:numFmt w:val="bullet"/>

</xml_diff>

<commit_message>
Vygenerovany file ve složce: Sun Jan  9 21:31:39 UTC 2022
</commit_message>
<xml_diff>
--- a/docx/1-Klauzurní-příklad.docx
+++ b/docx/1-Klauzurní-příklad.docx
@@ -671,7 +671,7 @@
     </w:lvl>
   </w:abstractNum>
   <w:abstractNum w:abstractNumId="990">
-    <w:nsid w:val="254a0758"/>
+    <w:nsid w:val="4eb1bdcc"/>
     <w:multiLevelType w:val="multilevel"/>
     <w:lvl w:ilvl="0">
       <w:numFmt w:val="bullet"/>
@@ -752,7 +752,7 @@
     </w:lvl>
   </w:abstractNum>
   <w:abstractNum w:abstractNumId="99411">
-    <w:nsid w:val="1f738660"/>
+    <w:nsid w:val="7939035d"/>
     <w:multiLevelType w:val="multilevel"/>
     <w:lvl w:ilvl="0">
       <w:start w:val="1"/>
@@ -840,7 +840,7 @@
     </w:lvl>
   </w:abstractNum>
   <w:abstractNum w:abstractNumId="991">
-    <w:nsid w:val="eb0ac0cb"/>
+    <w:nsid w:val="2d4d0a06"/>
     <w:multiLevelType w:val="multilevel"/>
     <w:lvl w:ilvl="0">
       <w:numFmt w:val="bullet"/>

</xml_diff>

<commit_message>
Vygenerovany file ve složce: Mon Jan 17 18:17:37 UTC 2022
</commit_message>
<xml_diff>
--- a/docx/1-Klauzurní-příklad.docx
+++ b/docx/1-Klauzurní-příklad.docx
@@ -671,7 +671,7 @@
     </w:lvl>
   </w:abstractNum>
   <w:abstractNum w:abstractNumId="990">
-    <w:nsid w:val="4eb1bdcc"/>
+    <w:nsid w:val="26c700bb"/>
     <w:multiLevelType w:val="multilevel"/>
     <w:lvl w:ilvl="0">
       <w:numFmt w:val="bullet"/>
@@ -752,7 +752,7 @@
     </w:lvl>
   </w:abstractNum>
   <w:abstractNum w:abstractNumId="99411">
-    <w:nsid w:val="7939035d"/>
+    <w:nsid w:val="7c3a4a08"/>
     <w:multiLevelType w:val="multilevel"/>
     <w:lvl w:ilvl="0">
       <w:start w:val="1"/>
@@ -840,7 +840,7 @@
     </w:lvl>
   </w:abstractNum>
   <w:abstractNum w:abstractNumId="991">
-    <w:nsid w:val="2d4d0a06"/>
+    <w:nsid w:val="18dfdd0b"/>
     <w:multiLevelType w:val="multilevel"/>
     <w:lvl w:ilvl="0">
       <w:numFmt w:val="bullet"/>

</xml_diff>

<commit_message>
Vygenerovany file ve složce: Mon Jan 17 19:18:57 UTC 2022
</commit_message>
<xml_diff>
--- a/docx/1-Klauzurní-příklad.docx
+++ b/docx/1-Klauzurní-příklad.docx
@@ -671,7 +671,7 @@
     </w:lvl>
   </w:abstractNum>
   <w:abstractNum w:abstractNumId="990">
-    <w:nsid w:val="26c700bb"/>
+    <w:nsid w:val="a77fbab2"/>
     <w:multiLevelType w:val="multilevel"/>
     <w:lvl w:ilvl="0">
       <w:numFmt w:val="bullet"/>
@@ -752,7 +752,7 @@
     </w:lvl>
   </w:abstractNum>
   <w:abstractNum w:abstractNumId="99411">
-    <w:nsid w:val="7c3a4a08"/>
+    <w:nsid w:val="bbb433d6"/>
     <w:multiLevelType w:val="multilevel"/>
     <w:lvl w:ilvl="0">
       <w:start w:val="1"/>
@@ -840,7 +840,7 @@
     </w:lvl>
   </w:abstractNum>
   <w:abstractNum w:abstractNumId="991">
-    <w:nsid w:val="18dfdd0b"/>
+    <w:nsid w:val="7897cd05"/>
     <w:multiLevelType w:val="multilevel"/>
     <w:lvl w:ilvl="0">
       <w:numFmt w:val="bullet"/>

</xml_diff>

<commit_message>
Vygenerovany file ve složce: Tue Jan 18 00:23:29 UTC 2022
</commit_message>
<xml_diff>
--- a/docx/1-Klauzurní-příklad.docx
+++ b/docx/1-Klauzurní-příklad.docx
@@ -671,7 +671,7 @@
     </w:lvl>
   </w:abstractNum>
   <w:abstractNum w:abstractNumId="990">
-    <w:nsid w:val="a77fbab2"/>
+    <w:nsid w:val="60916701"/>
     <w:multiLevelType w:val="multilevel"/>
     <w:lvl w:ilvl="0">
       <w:numFmt w:val="bullet"/>
@@ -752,7 +752,7 @@
     </w:lvl>
   </w:abstractNum>
   <w:abstractNum w:abstractNumId="99411">
-    <w:nsid w:val="bbb433d6"/>
+    <w:nsid w:val="cb044279"/>
     <w:multiLevelType w:val="multilevel"/>
     <w:lvl w:ilvl="0">
       <w:start w:val="1"/>
@@ -840,7 +840,7 @@
     </w:lvl>
   </w:abstractNum>
   <w:abstractNum w:abstractNumId="991">
-    <w:nsid w:val="7897cd05"/>
+    <w:nsid w:val="84fc7861"/>
     <w:multiLevelType w:val="multilevel"/>
     <w:lvl w:ilvl="0">
       <w:numFmt w:val="bullet"/>

</xml_diff>

<commit_message>
Vygenerovany file ve složce: Tue Jan 18 08:14:55 UTC 2022
</commit_message>
<xml_diff>
--- a/docx/1-Klauzurní-příklad.docx
+++ b/docx/1-Klauzurní-příklad.docx
@@ -671,7 +671,7 @@
     </w:lvl>
   </w:abstractNum>
   <w:abstractNum w:abstractNumId="990">
-    <w:nsid w:val="60916701"/>
+    <w:nsid w:val="784ac8b7"/>
     <w:multiLevelType w:val="multilevel"/>
     <w:lvl w:ilvl="0">
       <w:numFmt w:val="bullet"/>
@@ -752,7 +752,7 @@
     </w:lvl>
   </w:abstractNum>
   <w:abstractNum w:abstractNumId="99411">
-    <w:nsid w:val="cb044279"/>
+    <w:nsid w:val="4066ae6c"/>
     <w:multiLevelType w:val="multilevel"/>
     <w:lvl w:ilvl="0">
       <w:start w:val="1"/>
@@ -840,7 +840,7 @@
     </w:lvl>
   </w:abstractNum>
   <w:abstractNum w:abstractNumId="991">
-    <w:nsid w:val="84fc7861"/>
+    <w:nsid w:val="16080dc1"/>
     <w:multiLevelType w:val="multilevel"/>
     <w:lvl w:ilvl="0">
       <w:numFmt w:val="bullet"/>

</xml_diff>

<commit_message>
Vygenerovany file ve složce: Tue Jan 18 10:20:24 UTC 2022
</commit_message>
<xml_diff>
--- a/docx/1-Klauzurní-příklad.docx
+++ b/docx/1-Klauzurní-příklad.docx
@@ -671,7 +671,7 @@
     </w:lvl>
   </w:abstractNum>
   <w:abstractNum w:abstractNumId="990">
-    <w:nsid w:val="784ac8b7"/>
+    <w:nsid w:val="d0d0c428"/>
     <w:multiLevelType w:val="multilevel"/>
     <w:lvl w:ilvl="0">
       <w:numFmt w:val="bullet"/>
@@ -752,7 +752,7 @@
     </w:lvl>
   </w:abstractNum>
   <w:abstractNum w:abstractNumId="99411">
-    <w:nsid w:val="4066ae6c"/>
+    <w:nsid w:val="cd4a010e"/>
     <w:multiLevelType w:val="multilevel"/>
     <w:lvl w:ilvl="0">
       <w:start w:val="1"/>
@@ -840,7 +840,7 @@
     </w:lvl>
   </w:abstractNum>
   <w:abstractNum w:abstractNumId="991">
-    <w:nsid w:val="16080dc1"/>
+    <w:nsid w:val="3c3325a7"/>
     <w:multiLevelType w:val="multilevel"/>
     <w:lvl w:ilvl="0">
       <w:numFmt w:val="bullet"/>

</xml_diff>

<commit_message>
Vygenerovany file ve složce: Tue Jan 18 10:48:49 UTC 2022
</commit_message>
<xml_diff>
--- a/docx/1-Klauzurní-příklad.docx
+++ b/docx/1-Klauzurní-příklad.docx
@@ -671,7 +671,7 @@
     </w:lvl>
   </w:abstractNum>
   <w:abstractNum w:abstractNumId="990">
-    <w:nsid w:val="d0d0c428"/>
+    <w:nsid w:val="9f568caa"/>
     <w:multiLevelType w:val="multilevel"/>
     <w:lvl w:ilvl="0">
       <w:numFmt w:val="bullet"/>
@@ -752,7 +752,7 @@
     </w:lvl>
   </w:abstractNum>
   <w:abstractNum w:abstractNumId="99411">
-    <w:nsid w:val="cd4a010e"/>
+    <w:nsid w:val="b1d18588"/>
     <w:multiLevelType w:val="multilevel"/>
     <w:lvl w:ilvl="0">
       <w:start w:val="1"/>
@@ -840,7 +840,7 @@
     </w:lvl>
   </w:abstractNum>
   <w:abstractNum w:abstractNumId="991">
-    <w:nsid w:val="3c3325a7"/>
+    <w:nsid w:val="1a63b45f"/>
     <w:multiLevelType w:val="multilevel"/>
     <w:lvl w:ilvl="0">
       <w:numFmt w:val="bullet"/>

</xml_diff>

<commit_message>
Vygenerovany file ve složce: Tue Jan 18 13:24:58 UTC 2022
</commit_message>
<xml_diff>
--- a/docx/1-Klauzurní-příklad.docx
+++ b/docx/1-Klauzurní-příklad.docx
@@ -671,7 +671,7 @@
     </w:lvl>
   </w:abstractNum>
   <w:abstractNum w:abstractNumId="990">
-    <w:nsid w:val="9f568caa"/>
+    <w:nsid w:val="ced1076e"/>
     <w:multiLevelType w:val="multilevel"/>
     <w:lvl w:ilvl="0">
       <w:numFmt w:val="bullet"/>
@@ -752,7 +752,7 @@
     </w:lvl>
   </w:abstractNum>
   <w:abstractNum w:abstractNumId="99411">
-    <w:nsid w:val="b1d18588"/>
+    <w:nsid w:val="ab1bdab3"/>
     <w:multiLevelType w:val="multilevel"/>
     <w:lvl w:ilvl="0">
       <w:start w:val="1"/>
@@ -840,7 +840,7 @@
     </w:lvl>
   </w:abstractNum>
   <w:abstractNum w:abstractNumId="991">
-    <w:nsid w:val="1a63b45f"/>
+    <w:nsid w:val="eb9d833f"/>
     <w:multiLevelType w:val="multilevel"/>
     <w:lvl w:ilvl="0">
       <w:numFmt w:val="bullet"/>

</xml_diff>

<commit_message>
Vygenerovany file ve složce: Tue Jan 18 13:41:39 UTC 2022
</commit_message>
<xml_diff>
--- a/docx/1-Klauzurní-příklad.docx
+++ b/docx/1-Klauzurní-příklad.docx
@@ -671,7 +671,7 @@
     </w:lvl>
   </w:abstractNum>
   <w:abstractNum w:abstractNumId="990">
-    <w:nsid w:val="ced1076e"/>
+    <w:nsid w:val="b06eba0f"/>
     <w:multiLevelType w:val="multilevel"/>
     <w:lvl w:ilvl="0">
       <w:numFmt w:val="bullet"/>
@@ -752,7 +752,7 @@
     </w:lvl>
   </w:abstractNum>
   <w:abstractNum w:abstractNumId="99411">
-    <w:nsid w:val="ab1bdab3"/>
+    <w:nsid w:val="5359bab0"/>
     <w:multiLevelType w:val="multilevel"/>
     <w:lvl w:ilvl="0">
       <w:start w:val="1"/>
@@ -840,7 +840,7 @@
     </w:lvl>
   </w:abstractNum>
   <w:abstractNum w:abstractNumId="991">
-    <w:nsid w:val="eb9d833f"/>
+    <w:nsid w:val="fa4bc97e"/>
     <w:multiLevelType w:val="multilevel"/>
     <w:lvl w:ilvl="0">
       <w:numFmt w:val="bullet"/>

</xml_diff>

<commit_message>
Vygenerovany file ve složce: Tue Jan 18 13:58:08 UTC 2022
</commit_message>
<xml_diff>
--- a/docx/1-Klauzurní-příklad.docx
+++ b/docx/1-Klauzurní-příklad.docx
@@ -671,7 +671,7 @@
     </w:lvl>
   </w:abstractNum>
   <w:abstractNum w:abstractNumId="990">
-    <w:nsid w:val="b06eba0f"/>
+    <w:nsid w:val="6c500495"/>
     <w:multiLevelType w:val="multilevel"/>
     <w:lvl w:ilvl="0">
       <w:numFmt w:val="bullet"/>
@@ -752,7 +752,7 @@
     </w:lvl>
   </w:abstractNum>
   <w:abstractNum w:abstractNumId="99411">
-    <w:nsid w:val="5359bab0"/>
+    <w:nsid w:val="39a0444a"/>
     <w:multiLevelType w:val="multilevel"/>
     <w:lvl w:ilvl="0">
       <w:start w:val="1"/>
@@ -840,7 +840,7 @@
     </w:lvl>
   </w:abstractNum>
   <w:abstractNum w:abstractNumId="991">
-    <w:nsid w:val="fa4bc97e"/>
+    <w:nsid w:val="a719dc31"/>
     <w:multiLevelType w:val="multilevel"/>
     <w:lvl w:ilvl="0">
       <w:numFmt w:val="bullet"/>

</xml_diff>

<commit_message>
Vygenerovany file ve složce: Tue Jan 18 15:10:19 UTC 2022
</commit_message>
<xml_diff>
--- a/docx/1-Klauzurní-příklad.docx
+++ b/docx/1-Klauzurní-příklad.docx
@@ -671,7 +671,7 @@
     </w:lvl>
   </w:abstractNum>
   <w:abstractNum w:abstractNumId="990">
-    <w:nsid w:val="6c500495"/>
+    <w:nsid w:val="bb1e1e4b"/>
     <w:multiLevelType w:val="multilevel"/>
     <w:lvl w:ilvl="0">
       <w:numFmt w:val="bullet"/>
@@ -752,7 +752,7 @@
     </w:lvl>
   </w:abstractNum>
   <w:abstractNum w:abstractNumId="99411">
-    <w:nsid w:val="39a0444a"/>
+    <w:nsid w:val="ceae1d74"/>
     <w:multiLevelType w:val="multilevel"/>
     <w:lvl w:ilvl="0">
       <w:start w:val="1"/>
@@ -840,7 +840,7 @@
     </w:lvl>
   </w:abstractNum>
   <w:abstractNum w:abstractNumId="991">
-    <w:nsid w:val="a719dc31"/>
+    <w:nsid w:val="78e17fc1"/>
     <w:multiLevelType w:val="multilevel"/>
     <w:lvl w:ilvl="0">
       <w:numFmt w:val="bullet"/>

</xml_diff>

<commit_message>
Vygenerovany file ve složce: Tue Jan 18 16:00:00 UTC 2022
</commit_message>
<xml_diff>
--- a/docx/1-Klauzurní-příklad.docx
+++ b/docx/1-Klauzurní-příklad.docx
@@ -671,7 +671,7 @@
     </w:lvl>
   </w:abstractNum>
   <w:abstractNum w:abstractNumId="990">
-    <w:nsid w:val="bb1e1e4b"/>
+    <w:nsid w:val="a167a0a8"/>
     <w:multiLevelType w:val="multilevel"/>
     <w:lvl w:ilvl="0">
       <w:numFmt w:val="bullet"/>
@@ -752,7 +752,7 @@
     </w:lvl>
   </w:abstractNum>
   <w:abstractNum w:abstractNumId="99411">
-    <w:nsid w:val="ceae1d74"/>
+    <w:nsid w:val="90514244"/>
     <w:multiLevelType w:val="multilevel"/>
     <w:lvl w:ilvl="0">
       <w:start w:val="1"/>
@@ -840,7 +840,7 @@
     </w:lvl>
   </w:abstractNum>
   <w:abstractNum w:abstractNumId="991">
-    <w:nsid w:val="78e17fc1"/>
+    <w:nsid w:val="1aff3dbe"/>
     <w:multiLevelType w:val="multilevel"/>
     <w:lvl w:ilvl="0">
       <w:numFmt w:val="bullet"/>

</xml_diff>

<commit_message>
Vygenerovany file ve složce: Tue Jan 18 16:09:53 UTC 2022
</commit_message>
<xml_diff>
--- a/docx/1-Klauzurní-příklad.docx
+++ b/docx/1-Klauzurní-příklad.docx
@@ -671,7 +671,7 @@
     </w:lvl>
   </w:abstractNum>
   <w:abstractNum w:abstractNumId="990">
-    <w:nsid w:val="a167a0a8"/>
+    <w:nsid w:val="455c188f"/>
     <w:multiLevelType w:val="multilevel"/>
     <w:lvl w:ilvl="0">
       <w:numFmt w:val="bullet"/>
@@ -752,7 +752,7 @@
     </w:lvl>
   </w:abstractNum>
   <w:abstractNum w:abstractNumId="99411">
-    <w:nsid w:val="90514244"/>
+    <w:nsid w:val="18a54714"/>
     <w:multiLevelType w:val="multilevel"/>
     <w:lvl w:ilvl="0">
       <w:start w:val="1"/>
@@ -840,7 +840,7 @@
     </w:lvl>
   </w:abstractNum>
   <w:abstractNum w:abstractNumId="991">
-    <w:nsid w:val="1aff3dbe"/>
+    <w:nsid w:val="373d1640"/>
     <w:multiLevelType w:val="multilevel"/>
     <w:lvl w:ilvl="0">
       <w:numFmt w:val="bullet"/>

</xml_diff>

<commit_message>
Vygenerovany file ve složce: Tue Jan 18 19:25:44 UTC 2022
</commit_message>
<xml_diff>
--- a/docx/1-Klauzurní-příklad.docx
+++ b/docx/1-Klauzurní-příklad.docx
@@ -671,7 +671,7 @@
     </w:lvl>
   </w:abstractNum>
   <w:abstractNum w:abstractNumId="990">
-    <w:nsid w:val="455c188f"/>
+    <w:nsid w:val="4a0c8ce8"/>
     <w:multiLevelType w:val="multilevel"/>
     <w:lvl w:ilvl="0">
       <w:numFmt w:val="bullet"/>
@@ -752,7 +752,7 @@
     </w:lvl>
   </w:abstractNum>
   <w:abstractNum w:abstractNumId="99411">
-    <w:nsid w:val="18a54714"/>
+    <w:nsid w:val="f499216f"/>
     <w:multiLevelType w:val="multilevel"/>
     <w:lvl w:ilvl="0">
       <w:start w:val="1"/>
@@ -840,7 +840,7 @@
     </w:lvl>
   </w:abstractNum>
   <w:abstractNum w:abstractNumId="991">
-    <w:nsid w:val="373d1640"/>
+    <w:nsid w:val="c0d61b21"/>
     <w:multiLevelType w:val="multilevel"/>
     <w:lvl w:ilvl="0">
       <w:numFmt w:val="bullet"/>

</xml_diff>

<commit_message>
Vygenerovany file ve složce: Tue Jan 18 20:58:59 UTC 2022
</commit_message>
<xml_diff>
--- a/docx/1-Klauzurní-příklad.docx
+++ b/docx/1-Klauzurní-příklad.docx
@@ -671,7 +671,7 @@
     </w:lvl>
   </w:abstractNum>
   <w:abstractNum w:abstractNumId="990">
-    <w:nsid w:val="4a0c8ce8"/>
+    <w:nsid w:val="185f63b5"/>
     <w:multiLevelType w:val="multilevel"/>
     <w:lvl w:ilvl="0">
       <w:numFmt w:val="bullet"/>
@@ -752,7 +752,7 @@
     </w:lvl>
   </w:abstractNum>
   <w:abstractNum w:abstractNumId="99411">
-    <w:nsid w:val="f499216f"/>
+    <w:nsid w:val="4102c3bd"/>
     <w:multiLevelType w:val="multilevel"/>
     <w:lvl w:ilvl="0">
       <w:start w:val="1"/>
@@ -840,7 +840,7 @@
     </w:lvl>
   </w:abstractNum>
   <w:abstractNum w:abstractNumId="991">
-    <w:nsid w:val="c0d61b21"/>
+    <w:nsid w:val="94c340fc"/>
     <w:multiLevelType w:val="multilevel"/>
     <w:lvl w:ilvl="0">
       <w:numFmt w:val="bullet"/>

</xml_diff>

<commit_message>
Vygenerovany file ve složce: Tue Jan 18 21:08:45 UTC 2022
</commit_message>
<xml_diff>
--- a/docx/1-Klauzurní-příklad.docx
+++ b/docx/1-Klauzurní-příklad.docx
@@ -671,7 +671,7 @@
     </w:lvl>
   </w:abstractNum>
   <w:abstractNum w:abstractNumId="990">
-    <w:nsid w:val="185f63b5"/>
+    <w:nsid w:val="6405b904"/>
     <w:multiLevelType w:val="multilevel"/>
     <w:lvl w:ilvl="0">
       <w:numFmt w:val="bullet"/>
@@ -752,7 +752,7 @@
     </w:lvl>
   </w:abstractNum>
   <w:abstractNum w:abstractNumId="99411">
-    <w:nsid w:val="4102c3bd"/>
+    <w:nsid w:val="813cb645"/>
     <w:multiLevelType w:val="multilevel"/>
     <w:lvl w:ilvl="0">
       <w:start w:val="1"/>
@@ -840,7 +840,7 @@
     </w:lvl>
   </w:abstractNum>
   <w:abstractNum w:abstractNumId="991">
-    <w:nsid w:val="94c340fc"/>
+    <w:nsid w:val="fe4f405c"/>
     <w:multiLevelType w:val="multilevel"/>
     <w:lvl w:ilvl="0">
       <w:numFmt w:val="bullet"/>

</xml_diff>

<commit_message>
Vygenerovany file ve složce: Tue Jan 18 21:44:57 UTC 2022
</commit_message>
<xml_diff>
--- a/docx/1-Klauzurní-příklad.docx
+++ b/docx/1-Klauzurní-příklad.docx
@@ -671,7 +671,7 @@
     </w:lvl>
   </w:abstractNum>
   <w:abstractNum w:abstractNumId="990">
-    <w:nsid w:val="6405b904"/>
+    <w:nsid w:val="1799f667"/>
     <w:multiLevelType w:val="multilevel"/>
     <w:lvl w:ilvl="0">
       <w:numFmt w:val="bullet"/>
@@ -752,7 +752,7 @@
     </w:lvl>
   </w:abstractNum>
   <w:abstractNum w:abstractNumId="99411">
-    <w:nsid w:val="813cb645"/>
+    <w:nsid w:val="1c1ef2a8"/>
     <w:multiLevelType w:val="multilevel"/>
     <w:lvl w:ilvl="0">
       <w:start w:val="1"/>
@@ -840,7 +840,7 @@
     </w:lvl>
   </w:abstractNum>
   <w:abstractNum w:abstractNumId="991">
-    <w:nsid w:val="fe4f405c"/>
+    <w:nsid w:val="615e39c2"/>
     <w:multiLevelType w:val="multilevel"/>
     <w:lvl w:ilvl="0">
       <w:numFmt w:val="bullet"/>

</xml_diff>

<commit_message>
Vygenerovany file ve složce: Tue Jan 18 21:50:26 UTC 2022
</commit_message>
<xml_diff>
--- a/docx/1-Klauzurní-příklad.docx
+++ b/docx/1-Klauzurní-příklad.docx
@@ -671,7 +671,7 @@
     </w:lvl>
   </w:abstractNum>
   <w:abstractNum w:abstractNumId="990">
-    <w:nsid w:val="1799f667"/>
+    <w:nsid w:val="18a3a1cd"/>
     <w:multiLevelType w:val="multilevel"/>
     <w:lvl w:ilvl="0">
       <w:numFmt w:val="bullet"/>
@@ -752,7 +752,7 @@
     </w:lvl>
   </w:abstractNum>
   <w:abstractNum w:abstractNumId="99411">
-    <w:nsid w:val="1c1ef2a8"/>
+    <w:nsid w:val="9aadc557"/>
     <w:multiLevelType w:val="multilevel"/>
     <w:lvl w:ilvl="0">
       <w:start w:val="1"/>
@@ -840,7 +840,7 @@
     </w:lvl>
   </w:abstractNum>
   <w:abstractNum w:abstractNumId="991">
-    <w:nsid w:val="615e39c2"/>
+    <w:nsid w:val="50fed0c3"/>
     <w:multiLevelType w:val="multilevel"/>
     <w:lvl w:ilvl="0">
       <w:numFmt w:val="bullet"/>

</xml_diff>

<commit_message>
Vygenerovany file ve složce: Wed Jan 19 08:45:57 UTC 2022
</commit_message>
<xml_diff>
--- a/docx/1-Klauzurní-příklad.docx
+++ b/docx/1-Klauzurní-příklad.docx
@@ -671,7 +671,7 @@
     </w:lvl>
   </w:abstractNum>
   <w:abstractNum w:abstractNumId="990">
-    <w:nsid w:val="18a3a1cd"/>
+    <w:nsid w:val="4963b888"/>
     <w:multiLevelType w:val="multilevel"/>
     <w:lvl w:ilvl="0">
       <w:numFmt w:val="bullet"/>
@@ -752,7 +752,7 @@
     </w:lvl>
   </w:abstractNum>
   <w:abstractNum w:abstractNumId="99411">
-    <w:nsid w:val="9aadc557"/>
+    <w:nsid w:val="30120c9e"/>
     <w:multiLevelType w:val="multilevel"/>
     <w:lvl w:ilvl="0">
       <w:start w:val="1"/>
@@ -840,7 +840,7 @@
     </w:lvl>
   </w:abstractNum>
   <w:abstractNum w:abstractNumId="991">
-    <w:nsid w:val="50fed0c3"/>
+    <w:nsid w:val="3c038caa"/>
     <w:multiLevelType w:val="multilevel"/>
     <w:lvl w:ilvl="0">
       <w:numFmt w:val="bullet"/>

</xml_diff>

<commit_message>
Vygenerovany file ve složce: Wed Jan 19 09:51:59 UTC 2022
</commit_message>
<xml_diff>
--- a/docx/1-Klauzurní-příklad.docx
+++ b/docx/1-Klauzurní-příklad.docx
@@ -671,7 +671,7 @@
     </w:lvl>
   </w:abstractNum>
   <w:abstractNum w:abstractNumId="990">
-    <w:nsid w:val="4963b888"/>
+    <w:nsid w:val="755bff5c"/>
     <w:multiLevelType w:val="multilevel"/>
     <w:lvl w:ilvl="0">
       <w:numFmt w:val="bullet"/>
@@ -752,7 +752,7 @@
     </w:lvl>
   </w:abstractNum>
   <w:abstractNum w:abstractNumId="99411">
-    <w:nsid w:val="30120c9e"/>
+    <w:nsid w:val="89da4441"/>
     <w:multiLevelType w:val="multilevel"/>
     <w:lvl w:ilvl="0">
       <w:start w:val="1"/>
@@ -840,7 +840,7 @@
     </w:lvl>
   </w:abstractNum>
   <w:abstractNum w:abstractNumId="991">
-    <w:nsid w:val="3c038caa"/>
+    <w:nsid w:val="38baa950"/>
     <w:multiLevelType w:val="multilevel"/>
     <w:lvl w:ilvl="0">
       <w:numFmt w:val="bullet"/>

</xml_diff>

<commit_message>
Vygenerovany file ve složce: Wed Jan 19 09:57:01 UTC 2022
</commit_message>
<xml_diff>
--- a/docx/1-Klauzurní-příklad.docx
+++ b/docx/1-Klauzurní-příklad.docx
@@ -671,7 +671,7 @@
     </w:lvl>
   </w:abstractNum>
   <w:abstractNum w:abstractNumId="990">
-    <w:nsid w:val="755bff5c"/>
+    <w:nsid w:val="75314d8f"/>
     <w:multiLevelType w:val="multilevel"/>
     <w:lvl w:ilvl="0">
       <w:numFmt w:val="bullet"/>
@@ -752,7 +752,7 @@
     </w:lvl>
   </w:abstractNum>
   <w:abstractNum w:abstractNumId="99411">
-    <w:nsid w:val="89da4441"/>
+    <w:nsid w:val="6a9bb49b"/>
     <w:multiLevelType w:val="multilevel"/>
     <w:lvl w:ilvl="0">
       <w:start w:val="1"/>
@@ -840,7 +840,7 @@
     </w:lvl>
   </w:abstractNum>
   <w:abstractNum w:abstractNumId="991">
-    <w:nsid w:val="38baa950"/>
+    <w:nsid w:val="bd473eb6"/>
     <w:multiLevelType w:val="multilevel"/>
     <w:lvl w:ilvl="0">
       <w:numFmt w:val="bullet"/>

</xml_diff>

<commit_message>
Vygenerovany file ve složce: Wed Jan 19 10:08:44 UTC 2022
</commit_message>
<xml_diff>
--- a/docx/1-Klauzurní-příklad.docx
+++ b/docx/1-Klauzurní-příklad.docx
@@ -671,7 +671,7 @@
     </w:lvl>
   </w:abstractNum>
   <w:abstractNum w:abstractNumId="990">
-    <w:nsid w:val="75314d8f"/>
+    <w:nsid w:val="3c68e1c1"/>
     <w:multiLevelType w:val="multilevel"/>
     <w:lvl w:ilvl="0">
       <w:numFmt w:val="bullet"/>
@@ -752,7 +752,7 @@
     </w:lvl>
   </w:abstractNum>
   <w:abstractNum w:abstractNumId="99411">
-    <w:nsid w:val="6a9bb49b"/>
+    <w:nsid w:val="891c6cc3"/>
     <w:multiLevelType w:val="multilevel"/>
     <w:lvl w:ilvl="0">
       <w:start w:val="1"/>
@@ -840,7 +840,7 @@
     </w:lvl>
   </w:abstractNum>
   <w:abstractNum w:abstractNumId="991">
-    <w:nsid w:val="bd473eb6"/>
+    <w:nsid w:val="ca92b2f1"/>
     <w:multiLevelType w:val="multilevel"/>
     <w:lvl w:ilvl="0">
       <w:numFmt w:val="bullet"/>

</xml_diff>

<commit_message>
Vygenerovany file ve složce: Wed Jan 19 12:57:19 UTC 2022
</commit_message>
<xml_diff>
--- a/docx/1-Klauzurní-příklad.docx
+++ b/docx/1-Klauzurní-příklad.docx
@@ -671,7 +671,7 @@
     </w:lvl>
   </w:abstractNum>
   <w:abstractNum w:abstractNumId="990">
-    <w:nsid w:val="3c68e1c1"/>
+    <w:nsid w:val="63a390d7"/>
     <w:multiLevelType w:val="multilevel"/>
     <w:lvl w:ilvl="0">
       <w:numFmt w:val="bullet"/>
@@ -752,7 +752,7 @@
     </w:lvl>
   </w:abstractNum>
   <w:abstractNum w:abstractNumId="99411">
-    <w:nsid w:val="891c6cc3"/>
+    <w:nsid w:val="93fe9dff"/>
     <w:multiLevelType w:val="multilevel"/>
     <w:lvl w:ilvl="0">
       <w:start w:val="1"/>
@@ -840,7 +840,7 @@
     </w:lvl>
   </w:abstractNum>
   <w:abstractNum w:abstractNumId="991">
-    <w:nsid w:val="ca92b2f1"/>
+    <w:nsid w:val="ec670d4f"/>
     <w:multiLevelType w:val="multilevel"/>
     <w:lvl w:ilvl="0">
       <w:numFmt w:val="bullet"/>

</xml_diff>

<commit_message>
Vygenerovany file ve složce: Wed Jan 19 13:03:24 UTC 2022
</commit_message>
<xml_diff>
--- a/docx/1-Klauzurní-příklad.docx
+++ b/docx/1-Klauzurní-příklad.docx
@@ -671,7 +671,7 @@
     </w:lvl>
   </w:abstractNum>
   <w:abstractNum w:abstractNumId="990">
-    <w:nsid w:val="63a390d7"/>
+    <w:nsid w:val="5b13741d"/>
     <w:multiLevelType w:val="multilevel"/>
     <w:lvl w:ilvl="0">
       <w:numFmt w:val="bullet"/>
@@ -752,7 +752,7 @@
     </w:lvl>
   </w:abstractNum>
   <w:abstractNum w:abstractNumId="99411">
-    <w:nsid w:val="93fe9dff"/>
+    <w:nsid w:val="e2334acf"/>
     <w:multiLevelType w:val="multilevel"/>
     <w:lvl w:ilvl="0">
       <w:start w:val="1"/>
@@ -840,7 +840,7 @@
     </w:lvl>
   </w:abstractNum>
   <w:abstractNum w:abstractNumId="991">
-    <w:nsid w:val="ec670d4f"/>
+    <w:nsid w:val="6444dde4"/>
     <w:multiLevelType w:val="multilevel"/>
     <w:lvl w:ilvl="0">
       <w:numFmt w:val="bullet"/>

</xml_diff>

<commit_message>
Vygenerovany file ve složce: Wed Jan 19 13:20:30 UTC 2022
</commit_message>
<xml_diff>
--- a/docx/1-Klauzurní-příklad.docx
+++ b/docx/1-Klauzurní-příklad.docx
@@ -671,7 +671,7 @@
     </w:lvl>
   </w:abstractNum>
   <w:abstractNum w:abstractNumId="990">
-    <w:nsid w:val="5b13741d"/>
+    <w:nsid w:val="ac5e3916"/>
     <w:multiLevelType w:val="multilevel"/>
     <w:lvl w:ilvl="0">
       <w:numFmt w:val="bullet"/>
@@ -752,7 +752,7 @@
     </w:lvl>
   </w:abstractNum>
   <w:abstractNum w:abstractNumId="99411">
-    <w:nsid w:val="e2334acf"/>
+    <w:nsid w:val="85f30cd2"/>
     <w:multiLevelType w:val="multilevel"/>
     <w:lvl w:ilvl="0">
       <w:start w:val="1"/>
@@ -840,7 +840,7 @@
     </w:lvl>
   </w:abstractNum>
   <w:abstractNum w:abstractNumId="991">
-    <w:nsid w:val="6444dde4"/>
+    <w:nsid w:val="78dfe89f"/>
     <w:multiLevelType w:val="multilevel"/>
     <w:lvl w:ilvl="0">
       <w:numFmt w:val="bullet"/>

</xml_diff>

<commit_message>
Vygenerovany file ve složce: Wed Jan 19 15:01:45 UTC 2022
</commit_message>
<xml_diff>
--- a/docx/1-Klauzurní-příklad.docx
+++ b/docx/1-Klauzurní-příklad.docx
@@ -671,7 +671,7 @@
     </w:lvl>
   </w:abstractNum>
   <w:abstractNum w:abstractNumId="990">
-    <w:nsid w:val="ac5e3916"/>
+    <w:nsid w:val="cf1a78e1"/>
     <w:multiLevelType w:val="multilevel"/>
     <w:lvl w:ilvl="0">
       <w:numFmt w:val="bullet"/>
@@ -752,7 +752,7 @@
     </w:lvl>
   </w:abstractNum>
   <w:abstractNum w:abstractNumId="99411">
-    <w:nsid w:val="85f30cd2"/>
+    <w:nsid w:val="e86e4578"/>
     <w:multiLevelType w:val="multilevel"/>
     <w:lvl w:ilvl="0">
       <w:start w:val="1"/>
@@ -840,7 +840,7 @@
     </w:lvl>
   </w:abstractNum>
   <w:abstractNum w:abstractNumId="991">
-    <w:nsid w:val="78dfe89f"/>
+    <w:nsid w:val="62c3bdc4"/>
     <w:multiLevelType w:val="multilevel"/>
     <w:lvl w:ilvl="0">
       <w:numFmt w:val="bullet"/>

</xml_diff>

<commit_message>
Vygenerovany file ve složce: Wed Jan 19 16:04:49 UTC 2022
</commit_message>
<xml_diff>
--- a/docx/1-Klauzurní-příklad.docx
+++ b/docx/1-Klauzurní-příklad.docx
@@ -671,7 +671,7 @@
     </w:lvl>
   </w:abstractNum>
   <w:abstractNum w:abstractNumId="990">
-    <w:nsid w:val="cf1a78e1"/>
+    <w:nsid w:val="23057482"/>
     <w:multiLevelType w:val="multilevel"/>
     <w:lvl w:ilvl="0">
       <w:numFmt w:val="bullet"/>
@@ -752,7 +752,7 @@
     </w:lvl>
   </w:abstractNum>
   <w:abstractNum w:abstractNumId="99411">
-    <w:nsid w:val="e86e4578"/>
+    <w:nsid w:val="66292716"/>
     <w:multiLevelType w:val="multilevel"/>
     <w:lvl w:ilvl="0">
       <w:start w:val="1"/>
@@ -840,7 +840,7 @@
     </w:lvl>
   </w:abstractNum>
   <w:abstractNum w:abstractNumId="991">
-    <w:nsid w:val="62c3bdc4"/>
+    <w:nsid w:val="38d5d5ac"/>
     <w:multiLevelType w:val="multilevel"/>
     <w:lvl w:ilvl="0">
       <w:numFmt w:val="bullet"/>

</xml_diff>

<commit_message>
Vygenerovany file ve složce: Wed Jan 19 17:27:34 UTC 2022
</commit_message>
<xml_diff>
--- a/docx/1-Klauzurní-příklad.docx
+++ b/docx/1-Klauzurní-příklad.docx
@@ -671,7 +671,7 @@
     </w:lvl>
   </w:abstractNum>
   <w:abstractNum w:abstractNumId="990">
-    <w:nsid w:val="23057482"/>
+    <w:nsid w:val="edd05068"/>
     <w:multiLevelType w:val="multilevel"/>
     <w:lvl w:ilvl="0">
       <w:numFmt w:val="bullet"/>
@@ -752,7 +752,7 @@
     </w:lvl>
   </w:abstractNum>
   <w:abstractNum w:abstractNumId="99411">
-    <w:nsid w:val="66292716"/>
+    <w:nsid w:val="b87862fd"/>
     <w:multiLevelType w:val="multilevel"/>
     <w:lvl w:ilvl="0">
       <w:start w:val="1"/>
@@ -840,7 +840,7 @@
     </w:lvl>
   </w:abstractNum>
   <w:abstractNum w:abstractNumId="991">
-    <w:nsid w:val="38d5d5ac"/>
+    <w:nsid w:val="b9f89031"/>
     <w:multiLevelType w:val="multilevel"/>
     <w:lvl w:ilvl="0">
       <w:numFmt w:val="bullet"/>

</xml_diff>

<commit_message>
Vygenerovany file ve složce: Wed Jan 19 17:50:30 UTC 2022
</commit_message>
<xml_diff>
--- a/docx/1-Klauzurní-příklad.docx
+++ b/docx/1-Klauzurní-příklad.docx
@@ -671,7 +671,7 @@
     </w:lvl>
   </w:abstractNum>
   <w:abstractNum w:abstractNumId="990">
-    <w:nsid w:val="edd05068"/>
+    <w:nsid w:val="217534dd"/>
     <w:multiLevelType w:val="multilevel"/>
     <w:lvl w:ilvl="0">
       <w:numFmt w:val="bullet"/>
@@ -752,7 +752,7 @@
     </w:lvl>
   </w:abstractNum>
   <w:abstractNum w:abstractNumId="99411">
-    <w:nsid w:val="b87862fd"/>
+    <w:nsid w:val="6d5637e4"/>
     <w:multiLevelType w:val="multilevel"/>
     <w:lvl w:ilvl="0">
       <w:start w:val="1"/>
@@ -840,7 +840,7 @@
     </w:lvl>
   </w:abstractNum>
   <w:abstractNum w:abstractNumId="991">
-    <w:nsid w:val="b9f89031"/>
+    <w:nsid w:val="95efaa52"/>
     <w:multiLevelType w:val="multilevel"/>
     <w:lvl w:ilvl="0">
       <w:numFmt w:val="bullet"/>

</xml_diff>

<commit_message>
Vygenerovany file ve složce: Wed Jan 19 18:03:34 UTC 2022
</commit_message>
<xml_diff>
--- a/docx/1-Klauzurní-příklad.docx
+++ b/docx/1-Klauzurní-příklad.docx
@@ -671,7 +671,7 @@
     </w:lvl>
   </w:abstractNum>
   <w:abstractNum w:abstractNumId="990">
-    <w:nsid w:val="217534dd"/>
+    <w:nsid w:val="9d71e0c2"/>
     <w:multiLevelType w:val="multilevel"/>
     <w:lvl w:ilvl="0">
       <w:numFmt w:val="bullet"/>
@@ -752,7 +752,7 @@
     </w:lvl>
   </w:abstractNum>
   <w:abstractNum w:abstractNumId="99411">
-    <w:nsid w:val="6d5637e4"/>
+    <w:nsid w:val="f77ed7c7"/>
     <w:multiLevelType w:val="multilevel"/>
     <w:lvl w:ilvl="0">
       <w:start w:val="1"/>
@@ -840,7 +840,7 @@
     </w:lvl>
   </w:abstractNum>
   <w:abstractNum w:abstractNumId="991">
-    <w:nsid w:val="95efaa52"/>
+    <w:nsid w:val="296e47e5"/>
     <w:multiLevelType w:val="multilevel"/>
     <w:lvl w:ilvl="0">
       <w:numFmt w:val="bullet"/>

</xml_diff>

<commit_message>
Vygenerovany file ve složce: Wed Jan 19 18:11:45 UTC 2022
</commit_message>
<xml_diff>
--- a/docx/1-Klauzurní-příklad.docx
+++ b/docx/1-Klauzurní-příklad.docx
@@ -671,7 +671,7 @@
     </w:lvl>
   </w:abstractNum>
   <w:abstractNum w:abstractNumId="990">
-    <w:nsid w:val="9d71e0c2"/>
+    <w:nsid w:val="c1a6b97f"/>
     <w:multiLevelType w:val="multilevel"/>
     <w:lvl w:ilvl="0">
       <w:numFmt w:val="bullet"/>
@@ -752,7 +752,7 @@
     </w:lvl>
   </w:abstractNum>
   <w:abstractNum w:abstractNumId="99411">
-    <w:nsid w:val="f77ed7c7"/>
+    <w:nsid w:val="b9c56159"/>
     <w:multiLevelType w:val="multilevel"/>
     <w:lvl w:ilvl="0">
       <w:start w:val="1"/>
@@ -840,7 +840,7 @@
     </w:lvl>
   </w:abstractNum>
   <w:abstractNum w:abstractNumId="991">
-    <w:nsid w:val="296e47e5"/>
+    <w:nsid w:val="9d0f3f61"/>
     <w:multiLevelType w:val="multilevel"/>
     <w:lvl w:ilvl="0">
       <w:numFmt w:val="bullet"/>

</xml_diff>

<commit_message>
Vygenerovany file ve složce: Wed Jan 19 18:18:12 UTC 2022
</commit_message>
<xml_diff>
--- a/docx/1-Klauzurní-příklad.docx
+++ b/docx/1-Klauzurní-příklad.docx
@@ -671,7 +671,7 @@
     </w:lvl>
   </w:abstractNum>
   <w:abstractNum w:abstractNumId="990">
-    <w:nsid w:val="c1a6b97f"/>
+    <w:nsid w:val="4f7f4eb4"/>
     <w:multiLevelType w:val="multilevel"/>
     <w:lvl w:ilvl="0">
       <w:numFmt w:val="bullet"/>
@@ -752,7 +752,7 @@
     </w:lvl>
   </w:abstractNum>
   <w:abstractNum w:abstractNumId="99411">
-    <w:nsid w:val="b9c56159"/>
+    <w:nsid w:val="7c7cc968"/>
     <w:multiLevelType w:val="multilevel"/>
     <w:lvl w:ilvl="0">
       <w:start w:val="1"/>
@@ -840,7 +840,7 @@
     </w:lvl>
   </w:abstractNum>
   <w:abstractNum w:abstractNumId="991">
-    <w:nsid w:val="9d0f3f61"/>
+    <w:nsid w:val="fff94cb9"/>
     <w:multiLevelType w:val="multilevel"/>
     <w:lvl w:ilvl="0">
       <w:numFmt w:val="bullet"/>

</xml_diff>

<commit_message>
Vygenerovany file ve složce: Wed Jan 19 18:50:14 UTC 2022
</commit_message>
<xml_diff>
--- a/docx/1-Klauzurní-příklad.docx
+++ b/docx/1-Klauzurní-příklad.docx
@@ -2,11 +2,12 @@
 <file path=word/document.xml><?xml version="1.0" encoding="utf-8"?>
 <w:document xmlns:w="http://schemas.openxmlformats.org/wordprocessingml/2006/main" xmlns:m="http://schemas.openxmlformats.org/officeDocument/2006/math" xmlns:r="http://schemas.openxmlformats.org/officeDocument/2006/relationships" xmlns:o="urn:schemas-microsoft-com:office:office" xmlns:v="urn:schemas-microsoft-com:vml" xmlns:w10="urn:schemas-microsoft-com:office:word" xmlns:a="http://schemas.openxmlformats.org/drawingml/2006/main" xmlns:pic="http://schemas.openxmlformats.org/drawingml/2006/picture" xmlns:wp="http://schemas.openxmlformats.org/drawingml/2006/wordprocessingDrawing">
   <w:body>
-    <w:bookmarkStart w:id="20" w:name="první-klauzurní-příklad"/>
     <w:p>
       <w:pPr>
         <w:pStyle w:val="Heading1"/>
       </w:pPr>
+      <w:bookmarkStart w:id="21" w:name="první-klauzurní-příklad"/>
+      <w:bookmarkEnd w:id="21"/>
       <w:r>
         <w:t xml:space="preserve">První klauzurní příklad</w:t>
       </w:r>
@@ -15,9 +16,13 @@
       <w:pPr>
         <w:pStyle w:val="FirstParagraph"/>
       </w:pPr>
+    </w:p>
+    <w:p>
+      <w:pPr>
+        <w:pStyle w:val="BodyText"/>
+      </w:pPr>
       <w:r>
         <w:rPr>
-          <w:bCs/>
           <w:b/>
         </w:rPr>
         <w:t xml:space="preserve">Příklad</w:t>
@@ -37,13 +42,12 @@
       </w:pPr>
       <w:r>
         <w:rPr>
-          <w:bCs/>
           <w:b/>
         </w:rPr>
         <w:t xml:space="preserve">Otázky:</w:t>
       </w:r>
       <w:r>
-        <w:br/>
+        <w:br w:type="textWrapping"/>
       </w:r>
       <w:r>
         <w:t xml:space="preserve">- Bude Josef Hubený s návrhem úspěšný? Své závěry právně odůvodněte.</w:t>
@@ -53,9 +57,13 @@
       <w:pPr>
         <w:pStyle w:val="BodyText"/>
       </w:pPr>
+    </w:p>
+    <w:p>
+      <w:pPr>
+        <w:pStyle w:val="BodyText"/>
+      </w:pPr>
       <w:r>
         <w:rPr>
-          <w:bCs/>
           <w:b/>
         </w:rPr>
         <w:t xml:space="preserve">Řešení:</w:t>
@@ -87,83 +95,83 @@
     </w:p>
     <w:p>
       <w:pPr>
-        <w:numPr>
+        <w:pStyle w:val="Compact"/>
+        <w:numPr>
+          <w:numId w:val="1001"/>
           <w:ilvl w:val="0"/>
+        </w:numPr>
+      </w:pPr>
+      <w:r>
+        <w:t xml:space="preserve">označení, že jde o směnku, pojaté do vlastního textu listiny a vyjádřené v jazyku, ve kterém je tato listina sepsána;</w:t>
+      </w:r>
+    </w:p>
+    <w:p>
+      <w:pPr>
+        <w:pStyle w:val="Compact"/>
+        <w:numPr>
           <w:numId w:val="1001"/>
-        </w:numPr>
-        <w:pStyle w:val="Compact"/>
-      </w:pPr>
-      <w:r>
-        <w:t xml:space="preserve">označení, že jde o směnku, pojaté do vlastního textu listiny a vyjádřené v jazyku, ve kterém je tato listina sepsána;</w:t>
-      </w:r>
-    </w:p>
-    <w:p>
-      <w:pPr>
-        <w:numPr>
           <w:ilvl w:val="0"/>
+        </w:numPr>
+      </w:pPr>
+      <w:r>
+        <w:t xml:space="preserve">bezpodmínečný slib zaplatit určitou peněžitou sumu;</w:t>
+      </w:r>
+    </w:p>
+    <w:p>
+      <w:pPr>
+        <w:pStyle w:val="Compact"/>
+        <w:numPr>
           <w:numId w:val="1001"/>
-        </w:numPr>
-        <w:pStyle w:val="Compact"/>
-      </w:pPr>
-      <w:r>
-        <w:t xml:space="preserve">bezpodmínečný slib zaplatit určitou peněžitou sumu;</w:t>
-      </w:r>
-    </w:p>
-    <w:p>
-      <w:pPr>
-        <w:numPr>
           <w:ilvl w:val="0"/>
+        </w:numPr>
+      </w:pPr>
+      <w:r>
+        <w:t xml:space="preserve">údaj splatnosti;</w:t>
+      </w:r>
+    </w:p>
+    <w:p>
+      <w:pPr>
+        <w:pStyle w:val="Compact"/>
+        <w:numPr>
           <w:numId w:val="1001"/>
-        </w:numPr>
-        <w:pStyle w:val="Compact"/>
-      </w:pPr>
-      <w:r>
-        <w:t xml:space="preserve">údaj splatnosti;</w:t>
-      </w:r>
-    </w:p>
-    <w:p>
-      <w:pPr>
-        <w:numPr>
           <w:ilvl w:val="0"/>
+        </w:numPr>
+      </w:pPr>
+      <w:r>
+        <w:t xml:space="preserve">údaj místa, kde má být placeno;</w:t>
+      </w:r>
+    </w:p>
+    <w:p>
+      <w:pPr>
+        <w:pStyle w:val="Compact"/>
+        <w:numPr>
           <w:numId w:val="1001"/>
-        </w:numPr>
-        <w:pStyle w:val="Compact"/>
-      </w:pPr>
-      <w:r>
-        <w:t xml:space="preserve">údaj místa, kde má být placeno;</w:t>
-      </w:r>
-    </w:p>
-    <w:p>
-      <w:pPr>
-        <w:numPr>
           <w:ilvl w:val="0"/>
+        </w:numPr>
+      </w:pPr>
+      <w:r>
+        <w:t xml:space="preserve">jméno toho, komu nebo na jehož řad má být placeno;</w:t>
+      </w:r>
+    </w:p>
+    <w:p>
+      <w:pPr>
+        <w:pStyle w:val="Compact"/>
+        <w:numPr>
           <w:numId w:val="1001"/>
-        </w:numPr>
-        <w:pStyle w:val="Compact"/>
-      </w:pPr>
-      <w:r>
-        <w:t xml:space="preserve">jméno toho, komu nebo na jehož řad má být placeno;</w:t>
-      </w:r>
-    </w:p>
-    <w:p>
-      <w:pPr>
-        <w:numPr>
           <w:ilvl w:val="0"/>
+        </w:numPr>
+      </w:pPr>
+      <w:r>
+        <w:t xml:space="preserve">datum a místo vystavení směnky;</w:t>
+      </w:r>
+    </w:p>
+    <w:p>
+      <w:pPr>
+        <w:pStyle w:val="Compact"/>
+        <w:numPr>
           <w:numId w:val="1001"/>
-        </w:numPr>
-        <w:pStyle w:val="Compact"/>
-      </w:pPr>
-      <w:r>
-        <w:t xml:space="preserve">datum a místo vystavení směnky;</w:t>
-      </w:r>
-    </w:p>
-    <w:p>
-      <w:pPr>
-        <w:numPr>
           <w:ilvl w:val="0"/>
-          <w:numId w:val="1001"/>
-        </w:numPr>
-        <w:pStyle w:val="Compact"/>
+        </w:numPr>
       </w:pPr>
       <w:r>
         <w:t xml:space="preserve">podpis výstavce.</w:t>
@@ -179,35 +187,35 @@
     </w:p>
     <w:p>
       <w:pPr>
-        <w:numPr>
+        <w:pStyle w:val="Compact"/>
+        <w:numPr>
+          <w:numId w:val="1002"/>
           <w:ilvl w:val="0"/>
+        </w:numPr>
+      </w:pPr>
+      <w:r>
+        <w:t xml:space="preserve">bod první je splněn, neboť listina je jakožto směnka ve vlastním textu označena,</w:t>
+      </w:r>
+    </w:p>
+    <w:p>
+      <w:pPr>
+        <w:pStyle w:val="Compact"/>
+        <w:numPr>
           <w:numId w:val="1002"/>
-        </w:numPr>
-        <w:pStyle w:val="Compact"/>
-      </w:pPr>
-      <w:r>
-        <w:t xml:space="preserve">bod první je splněn, neboť listina je jakožto směnka ve vlastním textu označena,</w:t>
-      </w:r>
-    </w:p>
-    <w:p>
-      <w:pPr>
-        <w:numPr>
           <w:ilvl w:val="0"/>
+        </w:numPr>
+      </w:pPr>
+      <w:r>
+        <w:t xml:space="preserve">bod druhý je splněn, neboť z prohlášení jasně vyplývá závazek zaplatit ujednanou částku, a to i přes to, že částka uvedená číslicemi se rozchází s částkou uvedenou slovy, neboť zákon v §6 odst. 1 stanovuje, že pokud se částka uvedená čísly a částka uvedená slovy rozcházejí, tak platí částka uvedená slovy,</w:t>
+      </w:r>
+    </w:p>
+    <w:p>
+      <w:pPr>
+        <w:pStyle w:val="Compact"/>
+        <w:numPr>
           <w:numId w:val="1002"/>
-        </w:numPr>
-        <w:pStyle w:val="Compact"/>
-      </w:pPr>
-      <w:r>
-        <w:t xml:space="preserve">bod druhý je splněn, neboť z prohlášení jasně vyplývá závazek zaplatit ujednanou částku, a to i přes to, že částka uvedená číslicemi se rozchází s částkou uvedenou slovy, neboť zákon v §6 odst. 1 stanovuje, že pokud se částka uvedená čísly a částka uvedená slovy rozcházejí, tak platí částka uvedená slovy,</w:t>
-      </w:r>
-    </w:p>
-    <w:p>
-      <w:pPr>
-        <w:numPr>
           <w:ilvl w:val="0"/>
-          <w:numId w:val="1002"/>
-        </w:numPr>
-        <w:pStyle w:val="Compact"/>
+        </w:numPr>
       </w:pPr>
       <w:r>
         <w:t xml:space="preserve">bod třetí</w:t>
@@ -217,7 +225,6 @@
       </w:r>
       <w:r>
         <w:rPr>
-          <w:bCs/>
           <w:b/>
         </w:rPr>
         <w:t xml:space="preserve">není</w:t>
@@ -231,11 +238,11 @@
     </w:p>
     <w:p>
       <w:pPr>
-        <w:numPr>
+        <w:pStyle w:val="Compact"/>
+        <w:numPr>
+          <w:numId w:val="1003"/>
           <w:ilvl w:val="1"/>
-          <w:numId w:val="1003"/>
-        </w:numPr>
-        <w:pStyle w:val="Compact"/>
+        </w:numPr>
       </w:pPr>
       <w:r>
         <w:t xml:space="preserve">zákon stanoví v $ 33 následující podmínky:</w:t>
@@ -243,75 +250,74 @@
     </w:p>
     <w:p>
       <w:pPr>
-        <w:numPr>
+        <w:pStyle w:val="Compact"/>
+        <w:numPr>
+          <w:numId w:val="1004"/>
           <w:ilvl w:val="2"/>
+        </w:numPr>
+      </w:pPr>
+      <w:r>
+        <w:t xml:space="preserve">Směnka může být vystavena:</w:t>
+      </w:r>
+    </w:p>
+    <w:p>
+      <w:pPr>
+        <w:pStyle w:val="Compact"/>
+        <w:numPr>
+          <w:numId w:val="1005"/>
+          <w:ilvl w:val="3"/>
+        </w:numPr>
+      </w:pPr>
+      <w:r>
+        <w:t xml:space="preserve">na viděnou,</w:t>
+      </w:r>
+    </w:p>
+    <w:p>
+      <w:pPr>
+        <w:pStyle w:val="Compact"/>
+        <w:numPr>
+          <w:numId w:val="1005"/>
+          <w:ilvl w:val="3"/>
+        </w:numPr>
+      </w:pPr>
+      <w:r>
+        <w:t xml:space="preserve">na určitý čas po viděné,</w:t>
+      </w:r>
+    </w:p>
+    <w:p>
+      <w:pPr>
+        <w:pStyle w:val="Compact"/>
+        <w:numPr>
+          <w:numId w:val="1005"/>
+          <w:ilvl w:val="3"/>
+        </w:numPr>
+      </w:pPr>
+      <w:r>
+        <w:t xml:space="preserve">na určitý čas po datu vystavení,</w:t>
+      </w:r>
+    </w:p>
+    <w:p>
+      <w:pPr>
+        <w:pStyle w:val="Compact"/>
+        <w:numPr>
+          <w:numId w:val="1005"/>
+          <w:ilvl w:val="3"/>
+        </w:numPr>
+      </w:pPr>
+      <w:r>
+        <w:t xml:space="preserve">na určitý den.</w:t>
+      </w:r>
+    </w:p>
+    <w:p>
+      <w:pPr>
+        <w:pStyle w:val="Compact"/>
+        <w:numPr>
           <w:numId w:val="1004"/>
-        </w:numPr>
-        <w:pStyle w:val="Compact"/>
-      </w:pPr>
-      <w:r>
-        <w:t xml:space="preserve">Směnka může být vystavena:</w:t>
-      </w:r>
-    </w:p>
-    <w:p>
-      <w:pPr>
-        <w:numPr>
-          <w:ilvl w:val="3"/>
-          <w:numId w:val="1005"/>
-        </w:numPr>
-        <w:pStyle w:val="Compact"/>
-      </w:pPr>
-      <w:r>
-        <w:t xml:space="preserve">na viděnou,</w:t>
-      </w:r>
-    </w:p>
-    <w:p>
-      <w:pPr>
-        <w:numPr>
-          <w:ilvl w:val="3"/>
-          <w:numId w:val="1005"/>
-        </w:numPr>
-        <w:pStyle w:val="Compact"/>
-      </w:pPr>
-      <w:r>
-        <w:t xml:space="preserve">na určitý čas po viděné,</w:t>
-      </w:r>
-    </w:p>
-    <w:p>
-      <w:pPr>
-        <w:numPr>
-          <w:ilvl w:val="3"/>
-          <w:numId w:val="1005"/>
-        </w:numPr>
-        <w:pStyle w:val="Compact"/>
-      </w:pPr>
-      <w:r>
-        <w:t xml:space="preserve">na určitý čas po datu vystavení,</w:t>
-      </w:r>
-    </w:p>
-    <w:p>
-      <w:pPr>
-        <w:numPr>
-          <w:ilvl w:val="3"/>
-          <w:numId w:val="1005"/>
-        </w:numPr>
-        <w:pStyle w:val="Compact"/>
-      </w:pPr>
-      <w:r>
-        <w:t xml:space="preserve">na určitý den.</w:t>
-      </w:r>
-    </w:p>
-    <w:p>
-      <w:pPr>
-        <w:numPr>
           <w:ilvl w:val="2"/>
-          <w:numId w:val="1004"/>
-        </w:numPr>
-        <w:pStyle w:val="Compact"/>
+        </w:numPr>
       </w:pPr>
       <w:r>
         <w:rPr>
-          <w:bCs/>
           <w:b/>
         </w:rPr>
         <w:t xml:space="preserve">Směnky s jinou dobou splatnosti nebo se splatností postupnou jsou neplatné.</w:t>
@@ -319,11 +325,11 @@
     </w:p>
     <w:p>
       <w:pPr>
-        <w:numPr>
+        <w:pStyle w:val="Compact"/>
+        <w:numPr>
+          <w:numId w:val="1003"/>
           <w:ilvl w:val="1"/>
-          <w:numId w:val="1003"/>
-        </w:numPr>
-        <w:pStyle w:val="Compact"/>
+        </w:numPr>
       </w:pPr>
       <w:r>
         <w:t xml:space="preserve">pokud by tedy jednotlivé</w:t>
@@ -333,7 +339,6 @@
       </w:r>
       <w:r>
         <w:rPr>
-          <w:bCs/>
           <w:b/>
         </w:rPr>
         <w:t xml:space="preserve">taxativně</w:t>
@@ -347,27 +352,26 @@
     </w:p>
     <w:p>
       <w:pPr>
-        <w:numPr>
+        <w:pStyle w:val="Compact"/>
+        <w:numPr>
+          <w:numId w:val="1006"/>
           <w:ilvl w:val="2"/>
+        </w:numPr>
+      </w:pPr>
+      <w:r>
+        <w:t xml:space="preserve">směnka je splatná při předložení,</w:t>
+      </w:r>
+    </w:p>
+    <w:p>
+      <w:pPr>
+        <w:pStyle w:val="Compact"/>
+        <w:numPr>
           <w:numId w:val="1006"/>
-        </w:numPr>
-        <w:pStyle w:val="Compact"/>
-      </w:pPr>
-      <w:r>
-        <w:t xml:space="preserve">směnka je splatná při předložení,</w:t>
-      </w:r>
-    </w:p>
-    <w:p>
-      <w:pPr>
-        <w:numPr>
           <w:ilvl w:val="2"/>
-          <w:numId w:val="1006"/>
-        </w:numPr>
-        <w:pStyle w:val="Compact"/>
+        </w:numPr>
       </w:pPr>
       <w:r>
         <w:rPr>
-          <w:bCs/>
           <w:b/>
         </w:rPr>
         <w:t xml:space="preserve">nebo</w:t>
@@ -381,15 +385,14 @@
     </w:p>
     <w:p>
       <w:pPr>
-        <w:numPr>
+        <w:pStyle w:val="Compact"/>
+        <w:numPr>
+          <w:numId w:val="1006"/>
           <w:ilvl w:val="2"/>
-          <w:numId w:val="1006"/>
-        </w:numPr>
-        <w:pStyle w:val="Compact"/>
+        </w:numPr>
       </w:pPr>
       <w:r>
         <w:rPr>
-          <w:bCs/>
           <w:b/>
         </w:rPr>
         <w:t xml:space="preserve">nebo</w:t>
@@ -403,15 +406,14 @@
     </w:p>
     <w:p>
       <w:pPr>
-        <w:numPr>
+        <w:pStyle w:val="Compact"/>
+        <w:numPr>
+          <w:numId w:val="1006"/>
           <w:ilvl w:val="2"/>
-          <w:numId w:val="1006"/>
-        </w:numPr>
-        <w:pStyle w:val="Compact"/>
+        </w:numPr>
       </w:pPr>
       <w:r>
         <w:rPr>
-          <w:bCs/>
           <w:b/>
         </w:rPr>
         <w:t xml:space="preserve">nebo</w:t>
@@ -425,11 +427,11 @@
     </w:p>
     <w:p>
       <w:pPr>
-        <w:numPr>
+        <w:pStyle w:val="Compact"/>
+        <w:numPr>
+          <w:numId w:val="1003"/>
           <w:ilvl w:val="1"/>
-          <w:numId w:val="1003"/>
-        </w:numPr>
-        <w:pStyle w:val="Compact"/>
+        </w:numPr>
       </w:pPr>
       <w:r>
         <w:t xml:space="preserve">domnívám se proto, že problém pro zhodnocení tohoto bodu jako splněného představuje slovo</w:t>
@@ -439,7 +441,6 @@
       </w:r>
       <w:r>
         <w:rPr>
-          <w:bCs/>
           <w:b/>
         </w:rPr>
         <w:t xml:space="preserve">nebo</w:t>
@@ -455,7 +456,6 @@
       </w:r>
       <w:r>
         <w:rPr>
-          <w:iCs/>
           <w:i/>
         </w:rPr>
         <w:t xml:space="preserve">na určitý den</w:t>
@@ -468,7 +468,6 @@
       </w:r>
       <w:r>
         <w:rPr>
-          <w:bCs/>
           <w:b/>
         </w:rPr>
         <w:t xml:space="preserve">určitý den</w:t>
@@ -484,7 +483,6 @@
       </w:r>
       <w:r>
         <w:rPr>
-          <w:bCs/>
           <w:b/>
         </w:rPr>
         <w:t xml:space="preserve">jiný určitý den</w:t>
@@ -495,47 +493,47 @@
     </w:p>
     <w:p>
       <w:pPr>
-        <w:numPr>
+        <w:pStyle w:val="Compact"/>
+        <w:numPr>
+          <w:numId w:val="1002"/>
           <w:ilvl w:val="0"/>
+        </w:numPr>
+      </w:pPr>
+      <w:r>
+        <w:t xml:space="preserve">bod čtvrtý je splněn, neboť ze zadání vyplývá, že místo splatnosti bylo určeno,</w:t>
+      </w:r>
+    </w:p>
+    <w:p>
+      <w:pPr>
+        <w:pStyle w:val="Compact"/>
+        <w:numPr>
           <w:numId w:val="1002"/>
-        </w:numPr>
-        <w:pStyle w:val="Compact"/>
-      </w:pPr>
-      <w:r>
-        <w:t xml:space="preserve">bod čtvrtý je splněn, neboť ze zadání vyplývá, že místo splatnosti bylo určeno,</w:t>
-      </w:r>
-    </w:p>
-    <w:p>
-      <w:pPr>
-        <w:numPr>
           <w:ilvl w:val="0"/>
+        </w:numPr>
+      </w:pPr>
+      <w:r>
+        <w:t xml:space="preserve">bod pátý je splněn, směnka totiž stanoví komu má být plněno,</w:t>
+      </w:r>
+    </w:p>
+    <w:p>
+      <w:pPr>
+        <w:pStyle w:val="Compact"/>
+        <w:numPr>
           <w:numId w:val="1002"/>
-        </w:numPr>
-        <w:pStyle w:val="Compact"/>
-      </w:pPr>
-      <w:r>
-        <w:t xml:space="preserve">bod pátý je splněn, směnka totiž stanoví komu má být plněno,</w:t>
-      </w:r>
-    </w:p>
-    <w:p>
-      <w:pPr>
-        <w:numPr>
           <w:ilvl w:val="0"/>
+        </w:numPr>
+      </w:pPr>
+      <w:r>
+        <w:t xml:space="preserve">bod šestý je dle zadání splněn (dne 5. ledna 2019 podepsal),</w:t>
+      </w:r>
+    </w:p>
+    <w:p>
+      <w:pPr>
+        <w:pStyle w:val="Compact"/>
+        <w:numPr>
           <w:numId w:val="1002"/>
-        </w:numPr>
-        <w:pStyle w:val="Compact"/>
-      </w:pPr>
-      <w:r>
-        <w:t xml:space="preserve">bod šestý je dle zadání splněn (dne 5. ledna 2019 podepsal),</w:t>
-      </w:r>
-    </w:p>
-    <w:p>
-      <w:pPr>
-        <w:numPr>
           <w:ilvl w:val="0"/>
-          <w:numId w:val="1002"/>
-        </w:numPr>
-        <w:pStyle w:val="Compact"/>
+        </w:numPr>
       </w:pPr>
       <w:r>
         <w:t xml:space="preserve">bod sedmý je rovněž splněn (podepsal).</w:t>
@@ -565,14 +563,9 @@
         <w:t xml:space="preserve">V případě, že by se tedy pan Josef Hubený obrátil na soud s návrhem na vydání směnečného platebního rozkazu, neuspěl by, neboť, směnka není v bodě 3 § 75 Zákona směnečného a šekového platná.</w:t>
       </w:r>
     </w:p>
-    <w:bookmarkEnd w:id="20"/>
     <w:sectPr/>
   </w:body>
 </w:document>
-</file>
-
-<file path=word/comments.xml><?xml version="1.0" encoding="utf-8"?>
-<w:comments xmlns:w="http://schemas.openxmlformats.org/wordprocessingml/2006/main" xmlns:m="http://schemas.openxmlformats.org/officeDocument/2006/math" xmlns:r="http://schemas.openxmlformats.org/officeDocument/2006/relationships" xmlns:o="urn:schemas-microsoft-com:office:office" xmlns:v="urn:schemas-microsoft-com:vml" xmlns:w10="urn:schemas-microsoft-com:office:word" xmlns:a="http://schemas.openxmlformats.org/drawingml/2006/main" xmlns:pic="http://schemas.openxmlformats.org/drawingml/2006/picture" xmlns:wp="http://schemas.openxmlformats.org/drawingml/2006/wordprocessingDrawing"/>
 </file>
 
 <file path=word/footnotes.xml><?xml version="1.0" encoding="utf-8"?>
@@ -596,15 +589,18 @@
 
 <file path=word/numbering.xml><?xml version="1.0" encoding="utf-8"?>
 <w:numbering xmlns:w="http://schemas.openxmlformats.org/wordprocessingml/2006/main">
-  <w:abstractNum w:abstractNumId="990">
-    <w:nsid w:val="2c1ae401"/>
+  <w:abstractNum w:abstractNumId="0">
+    <w:nsid w:val="e17f69ba"/>
     <w:multiLevelType w:val="multilevel"/>
     <w:lvl w:ilvl="0">
       <w:numFmt w:val="bullet"/>
       <w:lvlText w:val=" "/>
       <w:lvlJc w:val="left"/>
       <w:pPr>
-        <w:ind w:left="720" w:hanging="480"/>
+        <w:tabs>
+          <w:tab w:val="num" w:pos="0"/>
+        </w:tabs>
+        <w:ind w:left="480" w:hanging="480"/>
       </w:pPr>
     </w:lvl>
     <w:lvl w:ilvl="1">
@@ -612,7 +608,10 @@
       <w:lvlText w:val=" "/>
       <w:lvlJc w:val="left"/>
       <w:pPr>
-        <w:ind w:left="1440" w:hanging="480"/>
+        <w:tabs>
+          <w:tab w:val="num" w:pos="720"/>
+        </w:tabs>
+        <w:ind w:left="1200" w:hanging="480"/>
       </w:pPr>
     </w:lvl>
     <w:lvl w:ilvl="2">
@@ -620,7 +619,10 @@
       <w:lvlText w:val=" "/>
       <w:lvlJc w:val="left"/>
       <w:pPr>
-        <w:ind w:left="2160" w:hanging="480"/>
+        <w:tabs>
+          <w:tab w:val="num" w:pos="1440"/>
+        </w:tabs>
+        <w:ind w:left="1920" w:hanging="480"/>
       </w:pPr>
     </w:lvl>
     <w:lvl w:ilvl="3">
@@ -628,7 +630,10 @@
       <w:lvlText w:val=" "/>
       <w:lvlJc w:val="left"/>
       <w:pPr>
-        <w:ind w:left="2880" w:hanging="480"/>
+        <w:tabs>
+          <w:tab w:val="num" w:pos="2160"/>
+        </w:tabs>
+        <w:ind w:left="2640" w:hanging="480"/>
       </w:pPr>
     </w:lvl>
     <w:lvl w:ilvl="4">
@@ -636,7 +641,10 @@
       <w:lvlText w:val=" "/>
       <w:lvlJc w:val="left"/>
       <w:pPr>
-        <w:ind w:left="3600" w:hanging="480"/>
+        <w:tabs>
+          <w:tab w:val="num" w:pos="2880"/>
+        </w:tabs>
+        <w:ind w:left="3360" w:hanging="480"/>
       </w:pPr>
     </w:lvl>
     <w:lvl w:ilvl="5">
@@ -644,7 +652,10 @@
       <w:lvlText w:val=" "/>
       <w:lvlJc w:val="left"/>
       <w:pPr>
-        <w:ind w:left="4320" w:hanging="480"/>
+        <w:tabs>
+          <w:tab w:val="num" w:pos="3600"/>
+        </w:tabs>
+        <w:ind w:left="4080" w:hanging="480"/>
       </w:pPr>
     </w:lvl>
     <w:lvl w:ilvl="6">
@@ -652,28 +663,96 @@
       <w:lvlText w:val=" "/>
       <w:lvlJc w:val="left"/>
       <w:pPr>
-        <w:ind w:left="5040" w:hanging="480"/>
-      </w:pPr>
-    </w:lvl>
-    <w:lvl w:ilvl="7">
+        <w:tabs>
+          <w:tab w:val="num" w:pos="4320"/>
+        </w:tabs>
+        <w:ind w:left="4800" w:hanging="480"/>
+      </w:pPr>
+    </w:lvl>
+  </w:abstractNum>
+  <w:abstractNum w:abstractNumId="990">
+    <w:nsid w:val="f5155e83"/>
+    <w:multiLevelType w:val="multilevel"/>
+    <w:lvl w:ilvl="0">
       <w:numFmt w:val="bullet"/>
       <w:lvlText w:val=" "/>
       <w:lvlJc w:val="left"/>
       <w:pPr>
-        <w:ind w:left="5760" w:hanging="480"/>
-      </w:pPr>
-    </w:lvl>
-    <w:lvl w:ilvl="8">
+        <w:tabs>
+          <w:tab w:val="num" w:pos="0"/>
+        </w:tabs>
+        <w:ind w:left="480" w:hanging="480"/>
+      </w:pPr>
+    </w:lvl>
+    <w:lvl w:ilvl="1">
       <w:numFmt w:val="bullet"/>
       <w:lvlText w:val=" "/>
       <w:lvlJc w:val="left"/>
       <w:pPr>
-        <w:ind w:left="6480" w:hanging="480"/>
+        <w:tabs>
+          <w:tab w:val="num" w:pos="720"/>
+        </w:tabs>
+        <w:ind w:left="1200" w:hanging="480"/>
+      </w:pPr>
+    </w:lvl>
+    <w:lvl w:ilvl="2">
+      <w:numFmt w:val="bullet"/>
+      <w:lvlText w:val=" "/>
+      <w:lvlJc w:val="left"/>
+      <w:pPr>
+        <w:tabs>
+          <w:tab w:val="num" w:pos="1440"/>
+        </w:tabs>
+        <w:ind w:left="1920" w:hanging="480"/>
+      </w:pPr>
+    </w:lvl>
+    <w:lvl w:ilvl="3">
+      <w:numFmt w:val="bullet"/>
+      <w:lvlText w:val=" "/>
+      <w:lvlJc w:val="left"/>
+      <w:pPr>
+        <w:tabs>
+          <w:tab w:val="num" w:pos="2160"/>
+        </w:tabs>
+        <w:ind w:left="2640" w:hanging="480"/>
+      </w:pPr>
+    </w:lvl>
+    <w:lvl w:ilvl="4">
+      <w:numFmt w:val="bullet"/>
+      <w:lvlText w:val=" "/>
+      <w:lvlJc w:val="left"/>
+      <w:pPr>
+        <w:tabs>
+          <w:tab w:val="num" w:pos="2880"/>
+        </w:tabs>
+        <w:ind w:left="3360" w:hanging="480"/>
+      </w:pPr>
+    </w:lvl>
+    <w:lvl w:ilvl="5">
+      <w:numFmt w:val="bullet"/>
+      <w:lvlText w:val=" "/>
+      <w:lvlJc w:val="left"/>
+      <w:pPr>
+        <w:tabs>
+          <w:tab w:val="num" w:pos="3600"/>
+        </w:tabs>
+        <w:ind w:left="4080" w:hanging="480"/>
+      </w:pPr>
+    </w:lvl>
+    <w:lvl w:ilvl="6">
+      <w:numFmt w:val="bullet"/>
+      <w:lvlText w:val=" "/>
+      <w:lvlJc w:val="left"/>
+      <w:pPr>
+        <w:tabs>
+          <w:tab w:val="num" w:pos="4320"/>
+        </w:tabs>
+        <w:ind w:left="4800" w:hanging="480"/>
       </w:pPr>
     </w:lvl>
   </w:abstractNum>
   <w:abstractNum w:abstractNumId="99411">
-    <w:nsid w:val="ea454b4c"/>
+    <w:nsid w:val="f469b977"/>
     <w:multiLevelType w:val="multilevel"/>
     <w:lvl w:ilvl="0">
       <w:start w:val="1"/>
@@ -681,7 +760,10 @@
       <w:lvlText w:val="%1."/>
       <w:lvlJc w:val="left"/>
       <w:pPr>
-        <w:ind w:left="720" w:hanging="480"/>
+        <w:tabs>
+          <w:tab w:val="num" w:pos="0"/>
+        </w:tabs>
+        <w:ind w:left="480" w:hanging="480"/>
       </w:pPr>
     </w:lvl>
     <w:lvl w:ilvl="1">
@@ -690,7 +772,10 @@
       <w:lvlText w:val="%2."/>
       <w:lvlJc w:val="left"/>
       <w:pPr>
-        <w:ind w:left="1440" w:hanging="480"/>
+        <w:tabs>
+          <w:tab w:val="num" w:pos="720"/>
+        </w:tabs>
+        <w:ind w:left="1200" w:hanging="480"/>
       </w:pPr>
     </w:lvl>
     <w:lvl w:ilvl="2">
@@ -699,7 +784,10 @@
       <w:lvlText w:val="%3."/>
       <w:lvlJc w:val="left"/>
       <w:pPr>
-        <w:ind w:left="2160" w:hanging="480"/>
+        <w:tabs>
+          <w:tab w:val="num" w:pos="1440"/>
+        </w:tabs>
+        <w:ind w:left="1920" w:hanging="480"/>
       </w:pPr>
     </w:lvl>
     <w:lvl w:ilvl="3">
@@ -708,7 +796,10 @@
       <w:lvlText w:val="%4."/>
       <w:lvlJc w:val="left"/>
       <w:pPr>
-        <w:ind w:left="2880" w:hanging="480"/>
+        <w:tabs>
+          <w:tab w:val="num" w:pos="2160"/>
+        </w:tabs>
+        <w:ind w:left="2640" w:hanging="480"/>
       </w:pPr>
     </w:lvl>
     <w:lvl w:ilvl="4">
@@ -717,7 +808,10 @@
       <w:lvlText w:val="%5."/>
       <w:lvlJc w:val="left"/>
       <w:pPr>
-        <w:ind w:left="3600" w:hanging="480"/>
+        <w:tabs>
+          <w:tab w:val="num" w:pos="2880"/>
+        </w:tabs>
+        <w:ind w:left="3360" w:hanging="480"/>
       </w:pPr>
     </w:lvl>
     <w:lvl w:ilvl="5">
@@ -726,7 +820,10 @@
       <w:lvlText w:val="%6."/>
       <w:lvlJc w:val="left"/>
       <w:pPr>
-        <w:ind w:left="4320" w:hanging="480"/>
+        <w:tabs>
+          <w:tab w:val="num" w:pos="3600"/>
+        </w:tabs>
+        <w:ind w:left="4080" w:hanging="480"/>
       </w:pPr>
     </w:lvl>
     <w:lvl w:ilvl="6">
@@ -735,37 +832,25 @@
       <w:lvlText w:val="%7."/>
       <w:lvlJc w:val="left"/>
       <w:pPr>
-        <w:ind w:left="5040" w:hanging="480"/>
-      </w:pPr>
-    </w:lvl>
-    <w:lvl w:ilvl="7">
-      <w:start w:val="1"/>
-      <w:numFmt w:val="decimal"/>
-      <w:lvlText w:val="%8."/>
-      <w:lvlJc w:val="left"/>
-      <w:pPr>
-        <w:ind w:left="5760" w:hanging="480"/>
-      </w:pPr>
-    </w:lvl>
-    <w:lvl w:ilvl="8">
-      <w:start w:val="1"/>
-      <w:numFmt w:val="decimal"/>
-      <w:lvlText w:val="%9."/>
-      <w:lvlJc w:val="left"/>
-      <w:pPr>
-        <w:ind w:left="6480" w:hanging="480"/>
+        <w:tabs>
+          <w:tab w:val="num" w:pos="4320"/>
+        </w:tabs>
+        <w:ind w:left="4800" w:hanging="480"/>
       </w:pPr>
     </w:lvl>
   </w:abstractNum>
   <w:abstractNum w:abstractNumId="991">
-    <w:nsid w:val="71315dca"/>
+    <w:nsid w:val="8ac966ff"/>
     <w:multiLevelType w:val="multilevel"/>
     <w:lvl w:ilvl="0">
       <w:numFmt w:val="bullet"/>
       <w:lvlText w:val="•"/>
       <w:lvlJc w:val="left"/>
       <w:pPr>
-        <w:ind w:left="720" w:hanging="480"/>
+        <w:tabs>
+          <w:tab w:val="num" w:pos="0"/>
+        </w:tabs>
+        <w:ind w:left="480" w:hanging="480"/>
       </w:pPr>
     </w:lvl>
     <w:lvl w:ilvl="1">
@@ -773,7 +858,10 @@
       <w:lvlText w:val="–"/>
       <w:lvlJc w:val="left"/>
       <w:pPr>
-        <w:ind w:left="1440" w:hanging="480"/>
+        <w:tabs>
+          <w:tab w:val="num" w:pos="720"/>
+        </w:tabs>
+        <w:ind w:left="1200" w:hanging="480"/>
       </w:pPr>
     </w:lvl>
     <w:lvl w:ilvl="2">
@@ -781,7 +869,10 @@
       <w:lvlText w:val="•"/>
       <w:lvlJc w:val="left"/>
       <w:pPr>
-        <w:ind w:left="2160" w:hanging="480"/>
+        <w:tabs>
+          <w:tab w:val="num" w:pos="1440"/>
+        </w:tabs>
+        <w:ind w:left="1920" w:hanging="480"/>
       </w:pPr>
     </w:lvl>
     <w:lvl w:ilvl="3">
@@ -789,7 +880,10 @@
       <w:lvlText w:val="–"/>
       <w:lvlJc w:val="left"/>
       <w:pPr>
-        <w:ind w:left="2880" w:hanging="480"/>
+        <w:tabs>
+          <w:tab w:val="num" w:pos="2160"/>
+        </w:tabs>
+        <w:ind w:left="2640" w:hanging="480"/>
       </w:pPr>
     </w:lvl>
     <w:lvl w:ilvl="4">
@@ -797,7 +891,10 @@
       <w:lvlText w:val="•"/>
       <w:lvlJc w:val="left"/>
       <w:pPr>
-        <w:ind w:left="3600" w:hanging="480"/>
+        <w:tabs>
+          <w:tab w:val="num" w:pos="2880"/>
+        </w:tabs>
+        <w:ind w:left="3360" w:hanging="480"/>
       </w:pPr>
     </w:lvl>
     <w:lvl w:ilvl="5">
@@ -805,7 +902,10 @@
       <w:lvlText w:val="–"/>
       <w:lvlJc w:val="left"/>
       <w:pPr>
-        <w:ind w:left="4320" w:hanging="480"/>
+        <w:tabs>
+          <w:tab w:val="num" w:pos="3600"/>
+        </w:tabs>
+        <w:ind w:left="4080" w:hanging="480"/>
       </w:pPr>
     </w:lvl>
     <w:lvl w:ilvl="6">
@@ -813,26 +913,16 @@
       <w:lvlText w:val="•"/>
       <w:lvlJc w:val="left"/>
       <w:pPr>
-        <w:ind w:left="5040" w:hanging="480"/>
-      </w:pPr>
-    </w:lvl>
-    <w:lvl w:ilvl="7">
-      <w:numFmt w:val="bullet"/>
-      <w:lvlText w:val="–"/>
-      <w:lvlJc w:val="left"/>
-      <w:pPr>
-        <w:ind w:left="5760" w:hanging="480"/>
-      </w:pPr>
-    </w:lvl>
-    <w:lvl w:ilvl="8">
-      <w:numFmt w:val="bullet"/>
-      <w:lvlText w:val="•"/>
-      <w:lvlJc w:val="left"/>
-      <w:pPr>
-        <w:ind w:left="6480" w:hanging="480"/>
+        <w:tabs>
+          <w:tab w:val="num" w:pos="4320"/>
+        </w:tabs>
+        <w:ind w:left="4800" w:hanging="480"/>
       </w:pPr>
     </w:lvl>
   </w:abstractNum>
+  <w:num w:numId="1">
+    <w:abstractNumId w:val="0"/>
+  </w:num>
   <w:num w:numId="1000">
     <w:abstractNumId w:val="990"/>
   </w:num>
@@ -859,12 +949,6 @@
     <w:lvlOverride w:ilvl="6">
       <w:startOverride w:val="1"/>
     </w:lvlOverride>
-    <w:lvlOverride w:ilvl="7">
-      <w:startOverride w:val="1"/>
-    </w:lvlOverride>
-    <w:lvlOverride w:ilvl="8">
-      <w:startOverride w:val="1"/>
-    </w:lvlOverride>
   </w:num>
   <w:num w:numId="1002">
     <w:abstractNumId w:val="99411"/>
@@ -889,12 +973,6 @@
     <w:lvlOverride w:ilvl="6">
       <w:startOverride w:val="1"/>
     </w:lvlOverride>
-    <w:lvlOverride w:ilvl="7">
-      <w:startOverride w:val="1"/>
-    </w:lvlOverride>
-    <w:lvlOverride w:ilvl="8">
-      <w:startOverride w:val="1"/>
-    </w:lvlOverride>
   </w:num>
   <w:num w:numId="1003">
     <w:abstractNumId w:val="99411"/>
@@ -917,12 +995,6 @@
       <w:startOverride w:val="1"/>
     </w:lvlOverride>
     <w:lvlOverride w:ilvl="6">
-      <w:startOverride w:val="1"/>
-    </w:lvlOverride>
-    <w:lvlOverride w:ilvl="7">
-      <w:startOverride w:val="1"/>
-    </w:lvlOverride>
-    <w:lvlOverride w:ilvl="8">
       <w:startOverride w:val="1"/>
     </w:lvlOverride>
   </w:num>
@@ -952,12 +1024,6 @@
     <w:lvlOverride w:ilvl="6">
       <w:startOverride w:val="1"/>
     </w:lvlOverride>
-    <w:lvlOverride w:ilvl="7">
-      <w:startOverride w:val="1"/>
-    </w:lvlOverride>
-    <w:lvlOverride w:ilvl="8">
-      <w:startOverride w:val="1"/>
-    </w:lvlOverride>
   </w:num>
   <w:num w:numId="1006">
     <w:abstractNumId w:val="99411"/>
@@ -980,12 +1046,6 @@
       <w:startOverride w:val="1"/>
     </w:lvlOverride>
     <w:lvlOverride w:ilvl="6">
-      <w:startOverride w:val="1"/>
-    </w:lvlOverride>
-    <w:lvlOverride w:ilvl="7">
-      <w:startOverride w:val="1"/>
-    </w:lvlOverride>
-    <w:lvlOverride w:ilvl="8">
       <w:startOverride w:val="1"/>
     </w:lvlOverride>
   </w:num>
@@ -1132,7 +1192,7 @@
       <w:rFonts w:asciiTheme="majorHAnsi" w:eastAsiaTheme="majorEastAsia" w:hAnsiTheme="majorHAnsi" w:cstheme="majorBidi"/>
       <w:b/>
       <w:bCs/>
-      <w:color w:val="4F81BD" w:themeColor="accent1"/>
+      <w:color w:val="345A8A" w:themeColor="accent1" w:themeShade="B5"/>
       <w:sz w:val="32"/>
       <w:szCs w:val="32"/>
     </w:rPr>
@@ -1155,8 +1215,8 @@
       <w:b/>
       <w:bCs/>
       <w:color w:val="4F81BD" w:themeColor="accent1"/>
-      <w:sz w:val="28"/>
-      <w:szCs w:val="28"/>
+      <w:sz w:val="32"/>
+      <w:szCs w:val="32"/>
     </w:rPr>
   </w:style>
   <w:style w:type="paragraph" w:styleId="Heading3">
@@ -1177,8 +1237,8 @@
       <w:b/>
       <w:bCs/>
       <w:color w:val="4F81BD" w:themeColor="accent1"/>
-      <w:sz w:val="24"/>
-      <w:szCs w:val="24"/>
+      <w:sz w:val="28"/>
+      <w:szCs w:val="28"/>
     </w:rPr>
   </w:style>
   <w:style w:type="paragraph" w:styleId="Heading4">
@@ -1196,7 +1256,7 @@
     </w:pPr>
     <w:rPr>
       <w:rFonts w:asciiTheme="majorHAnsi" w:eastAsiaTheme="majorEastAsia" w:hAnsiTheme="majorHAnsi" w:cstheme="majorBidi"/>
-      <w:i/>
+      <w:b/>
       <w:bCs/>
       <w:color w:val="4F81BD" w:themeColor="accent1"/>
       <w:sz w:val="24"/>
@@ -1218,6 +1278,7 @@
     </w:pPr>
     <w:rPr>
       <w:rFonts w:asciiTheme="majorHAnsi" w:eastAsiaTheme="majorEastAsia" w:hAnsiTheme="majorHAnsi" w:cstheme="majorBidi"/>
+      <w:i/>
       <w:iCs/>
       <w:color w:val="4F81BD" w:themeColor="accent1"/>
       <w:sz w:val="24"/>
@@ -1244,66 +1305,6 @@
       <w:szCs w:val="24"/>
     </w:rPr>
   </w:style>
-  <w:style w:type="paragraph" w:styleId="Heading7">
-    <w:name w:val="Heading 7"/>
-    <w:basedOn w:val="Normal"/>
-    <w:next w:val="BodyText"/>
-    <w:uiPriority w:val="9"/>
-    <w:unhideWhenUsed/>
-    <w:qFormat/>
-    <w:pPr>
-      <w:keepNext/>
-      <w:keepLines/>
-      <w:spacing w:before="200" w:after="0"/>
-      <w:outlineLvl w:val="6"/>
-    </w:pPr>
-    <w:rPr>
-      <w:rFonts w:asciiTheme="majorHAnsi" w:eastAsiaTheme="majorEastAsia" w:hAnsiTheme="majorHAnsi" w:cstheme="majorBidi"/>
-      <w:color w:val="4F81BD" w:themeColor="accent1"/>
-      <w:sz w:val="24"/>
-      <w:szCs w:val="24"/>
-    </w:rPr>
-  </w:style>
-  <w:style w:type="paragraph" w:styleId="Heading8">
-    <w:name w:val="Heading 8"/>
-    <w:basedOn w:val="Normal"/>
-    <w:next w:val="BodyText"/>
-    <w:uiPriority w:val="9"/>
-    <w:unhideWhenUsed/>
-    <w:qFormat/>
-    <w:pPr>
-      <w:keepNext/>
-      <w:keepLines/>
-      <w:spacing w:before="200" w:after="0"/>
-      <w:outlineLvl w:val="7"/>
-    </w:pPr>
-    <w:rPr>
-      <w:rFonts w:asciiTheme="majorHAnsi" w:eastAsiaTheme="majorEastAsia" w:hAnsiTheme="majorHAnsi" w:cstheme="majorBidi"/>
-      <w:color w:val="4F81BD" w:themeColor="accent1"/>
-      <w:sz w:val="24"/>
-      <w:szCs w:val="24"/>
-    </w:rPr>
-  </w:style>
-  <w:style w:type="paragraph" w:styleId="Heading9">
-    <w:name w:val="Heading 9"/>
-    <w:basedOn w:val="Normal"/>
-    <w:next w:val="BodyText"/>
-    <w:uiPriority w:val="9"/>
-    <w:unhideWhenUsed/>
-    <w:qFormat/>
-    <w:pPr>
-      <w:keepNext/>
-      <w:keepLines/>
-      <w:spacing w:before="200" w:after="0"/>
-      <w:outlineLvl w:val="8"/>
-    </w:pPr>
-    <w:rPr>
-      <w:rFonts w:asciiTheme="majorHAnsi" w:eastAsiaTheme="majorEastAsia" w:hAnsiTheme="majorHAnsi" w:cstheme="majorBidi"/>
-      <w:color w:val="4F81BD" w:themeColor="accent1"/>
-      <w:sz w:val="24"/>
-      <w:szCs w:val="24"/>
-    </w:rPr>
-  </w:style>
   <w:style w:type="paragraph" w:styleId="BlockText">
     <w:name w:val="Block Text"/>
     <w:basedOn w:val="BodyText"/>
@@ -1313,8 +1314,14 @@
     <w:qFormat/>
     <w:pPr>
       <w:spacing w:before="100" w:after="100"/>
-      <w:ind w:firstLine="0" w:left="480" w:right="480"/>
+      <w:ind w:firstLine="0"/>
     </w:pPr>
+    <w:rPr>
+      <w:rFonts w:asciiTheme="majorHAnsi" w:eastAsiaTheme="majorEastAsia" w:hAnsiTheme="majorHAnsi" w:cstheme="majorBidi"/>
+      <w:bCs/>
+      <w:sz w:val="20"/>
+      <w:szCs w:val="20"/>
+    </w:rPr>
   </w:style>
   <w:style w:type="paragraph" w:styleId="FootnoteText">
     <w:name w:val="Footnote Text"/>
@@ -1329,9 +1336,8 @@
     <w:semiHidden/>
     <w:unhideWhenUsed/>
   </w:style>
-  <w:style w:type="table" w:default="1" w:styleId="Table">
-    <w:name w:val="Table"/>
-    <w:basedOn w:val="TableNormal"/>
+  <w:style w:type="table" w:default="1" w:styleId="TableNormal">
+    <w:name w:val="Normal Table"/>
     <w:semiHidden/>
     <w:unhideWhenUsed/>
     <w:qFormat/>
@@ -1388,8 +1394,8 @@
     <w:name w:val="Figure"/>
     <w:basedOn w:val="Normal"/>
   </w:style>
-  <w:style w:type="paragraph" w:customStyle="1" w:styleId="CaptionedFigure">
-    <w:name w:val="Captioned Figure"/>
+  <w:style w:type="paragraph" w:customStyle="1" w:styleId="FigureWithCaption">
+    <w:name w:val="Figure with Caption"/>
     <w:basedOn w:val="Figure"/>
     <w:pPr>
       <w:keepNext/>
@@ -1407,10 +1413,6 @@
       <w:rFonts w:ascii="Consolas" w:hAnsi="Consolas"/>
       <w:sz w:val="22"/>
     </w:rPr>
-  </w:style>
-  <w:style w:type="character" w:customStyle="1" w:styleId="SectionNumber">
-    <w:name w:val="Section Number"/>
-    <w:basedOn w:val="BodyTextChar"/>
   </w:style>
   <w:style w:type="character" w:styleId="FootnoteReference">
     <w:name w:val="Footnote Reference"/>

</xml_diff>

<commit_message>
Vygenerovany file ve složce: Wed Jan 19 22:47:22 UTC 2022
</commit_message>
<xml_diff>
--- a/docx/1-Klauzurní-příklad.docx
+++ b/docx/1-Klauzurní-příklad.docx
@@ -671,7 +671,7 @@
     </w:lvl>
   </w:abstractNum>
   <w:abstractNum w:abstractNumId="990">
-    <w:nsid w:val="f5155e83"/>
+    <w:nsid w:val="803edcf7"/>
     <w:multiLevelType w:val="multilevel"/>
     <w:lvl w:ilvl="0">
       <w:numFmt w:val="bullet"/>
@@ -752,7 +752,7 @@
     </w:lvl>
   </w:abstractNum>
   <w:abstractNum w:abstractNumId="99411">
-    <w:nsid w:val="f469b977"/>
+    <w:nsid w:val="72a28911"/>
     <w:multiLevelType w:val="multilevel"/>
     <w:lvl w:ilvl="0">
       <w:start w:val="1"/>
@@ -840,7 +840,7 @@
     </w:lvl>
   </w:abstractNum>
   <w:abstractNum w:abstractNumId="991">
-    <w:nsid w:val="8ac966ff"/>
+    <w:nsid w:val="20c4be84"/>
     <w:multiLevelType w:val="multilevel"/>
     <w:lvl w:ilvl="0">
       <w:numFmt w:val="bullet"/>

</xml_diff>

<commit_message>
Vygenerovany file ve složce: Wed Jan 19 22:59:05 UTC 2022
</commit_message>
<xml_diff>
--- a/docx/1-Klauzurní-příklad.docx
+++ b/docx/1-Klauzurní-příklad.docx
@@ -671,7 +671,7 @@
     </w:lvl>
   </w:abstractNum>
   <w:abstractNum w:abstractNumId="990">
-    <w:nsid w:val="803edcf7"/>
+    <w:nsid w:val="73ccecfe"/>
     <w:multiLevelType w:val="multilevel"/>
     <w:lvl w:ilvl="0">
       <w:numFmt w:val="bullet"/>
@@ -752,7 +752,7 @@
     </w:lvl>
   </w:abstractNum>
   <w:abstractNum w:abstractNumId="99411">
-    <w:nsid w:val="72a28911"/>
+    <w:nsid w:val="58c69f07"/>
     <w:multiLevelType w:val="multilevel"/>
     <w:lvl w:ilvl="0">
       <w:start w:val="1"/>
@@ -840,7 +840,7 @@
     </w:lvl>
   </w:abstractNum>
   <w:abstractNum w:abstractNumId="991">
-    <w:nsid w:val="20c4be84"/>
+    <w:nsid w:val="704564b1"/>
     <w:multiLevelType w:val="multilevel"/>
     <w:lvl w:ilvl="0">
       <w:numFmt w:val="bullet"/>

</xml_diff>

<commit_message>
Vygenerovany file ve složce: Thu Jan 20 00:10:03 UTC 2022
</commit_message>
<xml_diff>
--- a/docx/1-Klauzurní-příklad.docx
+++ b/docx/1-Klauzurní-příklad.docx
@@ -671,7 +671,7 @@
     </w:lvl>
   </w:abstractNum>
   <w:abstractNum w:abstractNumId="990">
-    <w:nsid w:val="73ccecfe"/>
+    <w:nsid w:val="9db5e7df"/>
     <w:multiLevelType w:val="multilevel"/>
     <w:lvl w:ilvl="0">
       <w:numFmt w:val="bullet"/>
@@ -752,7 +752,7 @@
     </w:lvl>
   </w:abstractNum>
   <w:abstractNum w:abstractNumId="99411">
-    <w:nsid w:val="58c69f07"/>
+    <w:nsid w:val="3e972ca6"/>
     <w:multiLevelType w:val="multilevel"/>
     <w:lvl w:ilvl="0">
       <w:start w:val="1"/>
@@ -840,7 +840,7 @@
     </w:lvl>
   </w:abstractNum>
   <w:abstractNum w:abstractNumId="991">
-    <w:nsid w:val="704564b1"/>
+    <w:nsid w:val="8f22150e"/>
     <w:multiLevelType w:val="multilevel"/>
     <w:lvl w:ilvl="0">
       <w:numFmt w:val="bullet"/>

</xml_diff>

<commit_message>
Vygenerovany file ve složce: Thu Jan 20 00:17:07 UTC 2022
</commit_message>
<xml_diff>
--- a/docx/1-Klauzurní-příklad.docx
+++ b/docx/1-Klauzurní-příklad.docx
@@ -671,7 +671,7 @@
     </w:lvl>
   </w:abstractNum>
   <w:abstractNum w:abstractNumId="990">
-    <w:nsid w:val="9db5e7df"/>
+    <w:nsid w:val="348680e8"/>
     <w:multiLevelType w:val="multilevel"/>
     <w:lvl w:ilvl="0">
       <w:numFmt w:val="bullet"/>
@@ -752,7 +752,7 @@
     </w:lvl>
   </w:abstractNum>
   <w:abstractNum w:abstractNumId="99411">
-    <w:nsid w:val="3e972ca6"/>
+    <w:nsid w:val="c5f6c83f"/>
     <w:multiLevelType w:val="multilevel"/>
     <w:lvl w:ilvl="0">
       <w:start w:val="1"/>
@@ -840,7 +840,7 @@
     </w:lvl>
   </w:abstractNum>
   <w:abstractNum w:abstractNumId="991">
-    <w:nsid w:val="8f22150e"/>
+    <w:nsid w:val="e77d1986"/>
     <w:multiLevelType w:val="multilevel"/>
     <w:lvl w:ilvl="0">
       <w:numFmt w:val="bullet"/>

</xml_diff>

<commit_message>
Vygenerovany file ve složce: Thu Jan 20 00:20:42 UTC 2022
</commit_message>
<xml_diff>
--- a/docx/1-Klauzurní-příklad.docx
+++ b/docx/1-Klauzurní-příklad.docx
@@ -671,7 +671,7 @@
     </w:lvl>
   </w:abstractNum>
   <w:abstractNum w:abstractNumId="990">
-    <w:nsid w:val="348680e8"/>
+    <w:nsid w:val="382697a4"/>
     <w:multiLevelType w:val="multilevel"/>
     <w:lvl w:ilvl="0">
       <w:numFmt w:val="bullet"/>
@@ -752,7 +752,7 @@
     </w:lvl>
   </w:abstractNum>
   <w:abstractNum w:abstractNumId="99411">
-    <w:nsid w:val="c5f6c83f"/>
+    <w:nsid w:val="ea244183"/>
     <w:multiLevelType w:val="multilevel"/>
     <w:lvl w:ilvl="0">
       <w:start w:val="1"/>
@@ -840,7 +840,7 @@
     </w:lvl>
   </w:abstractNum>
   <w:abstractNum w:abstractNumId="991">
-    <w:nsid w:val="e77d1986"/>
+    <w:nsid w:val="cd8cc6b4"/>
     <w:multiLevelType w:val="multilevel"/>
     <w:lvl w:ilvl="0">
       <w:numFmt w:val="bullet"/>

</xml_diff>

<commit_message>
Vygenerovany file ve složce: Thu Jan 20 01:24:44 UTC 2022
</commit_message>
<xml_diff>
--- a/docx/1-Klauzurní-příklad.docx
+++ b/docx/1-Klauzurní-příklad.docx
@@ -671,7 +671,7 @@
     </w:lvl>
   </w:abstractNum>
   <w:abstractNum w:abstractNumId="990">
-    <w:nsid w:val="382697a4"/>
+    <w:nsid w:val="f9f46f77"/>
     <w:multiLevelType w:val="multilevel"/>
     <w:lvl w:ilvl="0">
       <w:numFmt w:val="bullet"/>
@@ -752,7 +752,7 @@
     </w:lvl>
   </w:abstractNum>
   <w:abstractNum w:abstractNumId="99411">
-    <w:nsid w:val="ea244183"/>
+    <w:nsid w:val="5155e3ae"/>
     <w:multiLevelType w:val="multilevel"/>
     <w:lvl w:ilvl="0">
       <w:start w:val="1"/>
@@ -840,7 +840,7 @@
     </w:lvl>
   </w:abstractNum>
   <w:abstractNum w:abstractNumId="991">
-    <w:nsid w:val="cd8cc6b4"/>
+    <w:nsid w:val="f3c30e46"/>
     <w:multiLevelType w:val="multilevel"/>
     <w:lvl w:ilvl="0">
       <w:numFmt w:val="bullet"/>

</xml_diff>

<commit_message>
Vygenerovany file ve složce: Thu Jan 20 08:45:40 UTC 2022
</commit_message>
<xml_diff>
--- a/docx/1-Klauzurní-příklad.docx
+++ b/docx/1-Klauzurní-příklad.docx
@@ -671,7 +671,7 @@
     </w:lvl>
   </w:abstractNum>
   <w:abstractNum w:abstractNumId="990">
-    <w:nsid w:val="f9f46f77"/>
+    <w:nsid w:val="a7d2685c"/>
     <w:multiLevelType w:val="multilevel"/>
     <w:lvl w:ilvl="0">
       <w:numFmt w:val="bullet"/>
@@ -752,7 +752,7 @@
     </w:lvl>
   </w:abstractNum>
   <w:abstractNum w:abstractNumId="99411">
-    <w:nsid w:val="5155e3ae"/>
+    <w:nsid w:val="d0ef9dac"/>
     <w:multiLevelType w:val="multilevel"/>
     <w:lvl w:ilvl="0">
       <w:start w:val="1"/>
@@ -840,7 +840,7 @@
     </w:lvl>
   </w:abstractNum>
   <w:abstractNum w:abstractNumId="991">
-    <w:nsid w:val="f3c30e46"/>
+    <w:nsid w:val="6163161f"/>
     <w:multiLevelType w:val="multilevel"/>
     <w:lvl w:ilvl="0">
       <w:numFmt w:val="bullet"/>

</xml_diff>

<commit_message>
Vygenerovany file ve složce: Thu Jan 20 09:22:28 UTC 2022
</commit_message>
<xml_diff>
--- a/docx/1-Klauzurní-příklad.docx
+++ b/docx/1-Klauzurní-příklad.docx
@@ -671,7 +671,7 @@
     </w:lvl>
   </w:abstractNum>
   <w:abstractNum w:abstractNumId="990">
-    <w:nsid w:val="a7d2685c"/>
+    <w:nsid w:val="b5c782db"/>
     <w:multiLevelType w:val="multilevel"/>
     <w:lvl w:ilvl="0">
       <w:numFmt w:val="bullet"/>
@@ -752,7 +752,7 @@
     </w:lvl>
   </w:abstractNum>
   <w:abstractNum w:abstractNumId="99411">
-    <w:nsid w:val="d0ef9dac"/>
+    <w:nsid w:val="7e211892"/>
     <w:multiLevelType w:val="multilevel"/>
     <w:lvl w:ilvl="0">
       <w:start w:val="1"/>
@@ -840,7 +840,7 @@
     </w:lvl>
   </w:abstractNum>
   <w:abstractNum w:abstractNumId="991">
-    <w:nsid w:val="6163161f"/>
+    <w:nsid w:val="3e6dcc79"/>
     <w:multiLevelType w:val="multilevel"/>
     <w:lvl w:ilvl="0">
       <w:numFmt w:val="bullet"/>

</xml_diff>

<commit_message>
Vygenerovany file ve složce: Thu Jan 20 10:01:27 UTC 2022
</commit_message>
<xml_diff>
--- a/docx/1-Klauzurní-příklad.docx
+++ b/docx/1-Klauzurní-příklad.docx
@@ -671,7 +671,7 @@
     </w:lvl>
   </w:abstractNum>
   <w:abstractNum w:abstractNumId="990">
-    <w:nsid w:val="b5c782db"/>
+    <w:nsid w:val="bdfde6f2"/>
     <w:multiLevelType w:val="multilevel"/>
     <w:lvl w:ilvl="0">
       <w:numFmt w:val="bullet"/>
@@ -752,7 +752,7 @@
     </w:lvl>
   </w:abstractNum>
   <w:abstractNum w:abstractNumId="99411">
-    <w:nsid w:val="7e211892"/>
+    <w:nsid w:val="7b4f949b"/>
     <w:multiLevelType w:val="multilevel"/>
     <w:lvl w:ilvl="0">
       <w:start w:val="1"/>
@@ -840,7 +840,7 @@
     </w:lvl>
   </w:abstractNum>
   <w:abstractNum w:abstractNumId="991">
-    <w:nsid w:val="3e6dcc79"/>
+    <w:nsid w:val="2884c320"/>
     <w:multiLevelType w:val="multilevel"/>
     <w:lvl w:ilvl="0">
       <w:numFmt w:val="bullet"/>

</xml_diff>

<commit_message>
Vygenerovany file ve složce: Thu Jan 20 11:01:22 UTC 2022
</commit_message>
<xml_diff>
--- a/docx/1-Klauzurní-příklad.docx
+++ b/docx/1-Klauzurní-příklad.docx
@@ -671,7 +671,7 @@
     </w:lvl>
   </w:abstractNum>
   <w:abstractNum w:abstractNumId="990">
-    <w:nsid w:val="bdfde6f2"/>
+    <w:nsid w:val="3edb62bd"/>
     <w:multiLevelType w:val="multilevel"/>
     <w:lvl w:ilvl="0">
       <w:numFmt w:val="bullet"/>
@@ -752,7 +752,7 @@
     </w:lvl>
   </w:abstractNum>
   <w:abstractNum w:abstractNumId="99411">
-    <w:nsid w:val="7b4f949b"/>
+    <w:nsid w:val="cdd5ddff"/>
     <w:multiLevelType w:val="multilevel"/>
     <w:lvl w:ilvl="0">
       <w:start w:val="1"/>
@@ -840,7 +840,7 @@
     </w:lvl>
   </w:abstractNum>
   <w:abstractNum w:abstractNumId="991">
-    <w:nsid w:val="2884c320"/>
+    <w:nsid w:val="2aca7b66"/>
     <w:multiLevelType w:val="multilevel"/>
     <w:lvl w:ilvl="0">
       <w:numFmt w:val="bullet"/>

</xml_diff>

<commit_message>
Vygenerovany file ve složce: Fri Jan 21 13:00:38 UTC 2022
</commit_message>
<xml_diff>
--- a/docx/1-Klauzurní-příklad.docx
+++ b/docx/1-Klauzurní-příklad.docx
@@ -671,7 +671,7 @@
     </w:lvl>
   </w:abstractNum>
   <w:abstractNum w:abstractNumId="990">
-    <w:nsid w:val="3edb62bd"/>
+    <w:nsid w:val="37ecf918"/>
     <w:multiLevelType w:val="multilevel"/>
     <w:lvl w:ilvl="0">
       <w:numFmt w:val="bullet"/>
@@ -752,7 +752,7 @@
     </w:lvl>
   </w:abstractNum>
   <w:abstractNum w:abstractNumId="99411">
-    <w:nsid w:val="cdd5ddff"/>
+    <w:nsid w:val="5d30ef04"/>
     <w:multiLevelType w:val="multilevel"/>
     <w:lvl w:ilvl="0">
       <w:start w:val="1"/>
@@ -840,7 +840,7 @@
     </w:lvl>
   </w:abstractNum>
   <w:abstractNum w:abstractNumId="991">
-    <w:nsid w:val="2aca7b66"/>
+    <w:nsid w:val="5c8d8206"/>
     <w:multiLevelType w:val="multilevel"/>
     <w:lvl w:ilvl="0">
       <w:numFmt w:val="bullet"/>

</xml_diff>

<commit_message>
Vygenerovany file ve složce: Sat Mar 19 10:48:35 UTC 2022
</commit_message>
<xml_diff>
--- a/docx/1-Klauzurní-příklad.docx
+++ b/docx/1-Klauzurní-příklad.docx
@@ -671,7 +671,7 @@
     </w:lvl>
   </w:abstractNum>
   <w:abstractNum w:abstractNumId="990">
-    <w:nsid w:val="37ecf918"/>
+    <w:nsid w:val="1b9150a2"/>
     <w:multiLevelType w:val="multilevel"/>
     <w:lvl w:ilvl="0">
       <w:numFmt w:val="bullet"/>
@@ -752,7 +752,7 @@
     </w:lvl>
   </w:abstractNum>
   <w:abstractNum w:abstractNumId="99411">
-    <w:nsid w:val="5d30ef04"/>
+    <w:nsid w:val="a2c90d6e"/>
     <w:multiLevelType w:val="multilevel"/>
     <w:lvl w:ilvl="0">
       <w:start w:val="1"/>
@@ -840,7 +840,7 @@
     </w:lvl>
   </w:abstractNum>
   <w:abstractNum w:abstractNumId="991">
-    <w:nsid w:val="5c8d8206"/>
+    <w:nsid w:val="f96c8d57"/>
     <w:multiLevelType w:val="multilevel"/>
     <w:lvl w:ilvl="0">
       <w:numFmt w:val="bullet"/>

</xml_diff>

<commit_message>
Vygenerovany file ve složce: Sat Mar 19 12:11:50 UTC 2022
</commit_message>
<xml_diff>
--- a/docx/1-Klauzurní-příklad.docx
+++ b/docx/1-Klauzurní-příklad.docx
@@ -671,7 +671,7 @@
     </w:lvl>
   </w:abstractNum>
   <w:abstractNum w:abstractNumId="990">
-    <w:nsid w:val="1b9150a2"/>
+    <w:nsid w:val="56c93a05"/>
     <w:multiLevelType w:val="multilevel"/>
     <w:lvl w:ilvl="0">
       <w:numFmt w:val="bullet"/>
@@ -752,7 +752,7 @@
     </w:lvl>
   </w:abstractNum>
   <w:abstractNum w:abstractNumId="99411">
-    <w:nsid w:val="a2c90d6e"/>
+    <w:nsid w:val="47bca5bc"/>
     <w:multiLevelType w:val="multilevel"/>
     <w:lvl w:ilvl="0">
       <w:start w:val="1"/>
@@ -840,7 +840,7 @@
     </w:lvl>
   </w:abstractNum>
   <w:abstractNum w:abstractNumId="991">
-    <w:nsid w:val="f96c8d57"/>
+    <w:nsid w:val="2e0803f4"/>
     <w:multiLevelType w:val="multilevel"/>
     <w:lvl w:ilvl="0">
       <w:numFmt w:val="bullet"/>

</xml_diff>

<commit_message>
Vygenerovany file ve složce: Sat Mar 19 13:12:05 UTC 2022
</commit_message>
<xml_diff>
--- a/docx/1-Klauzurní-příklad.docx
+++ b/docx/1-Klauzurní-příklad.docx
@@ -671,7 +671,7 @@
     </w:lvl>
   </w:abstractNum>
   <w:abstractNum w:abstractNumId="990">
-    <w:nsid w:val="56c93a05"/>
+    <w:nsid w:val="43f15f0c"/>
     <w:multiLevelType w:val="multilevel"/>
     <w:lvl w:ilvl="0">
       <w:numFmt w:val="bullet"/>
@@ -752,7 +752,7 @@
     </w:lvl>
   </w:abstractNum>
   <w:abstractNum w:abstractNumId="99411">
-    <w:nsid w:val="47bca5bc"/>
+    <w:nsid w:val="6db33549"/>
     <w:multiLevelType w:val="multilevel"/>
     <w:lvl w:ilvl="0">
       <w:start w:val="1"/>
@@ -840,7 +840,7 @@
     </w:lvl>
   </w:abstractNum>
   <w:abstractNum w:abstractNumId="991">
-    <w:nsid w:val="2e0803f4"/>
+    <w:nsid w:val="ec13365e"/>
     <w:multiLevelType w:val="multilevel"/>
     <w:lvl w:ilvl="0">
       <w:numFmt w:val="bullet"/>

</xml_diff>

<commit_message>
Vygenerovany file ve složce: Sat Mar 19 21:20:17 UTC 2022
</commit_message>
<xml_diff>
--- a/docx/1-Klauzurní-příklad.docx
+++ b/docx/1-Klauzurní-příklad.docx
@@ -671,7 +671,7 @@
     </w:lvl>
   </w:abstractNum>
   <w:abstractNum w:abstractNumId="990">
-    <w:nsid w:val="43f15f0c"/>
+    <w:nsid w:val="489989c7"/>
     <w:multiLevelType w:val="multilevel"/>
     <w:lvl w:ilvl="0">
       <w:numFmt w:val="bullet"/>
@@ -752,7 +752,7 @@
     </w:lvl>
   </w:abstractNum>
   <w:abstractNum w:abstractNumId="99411">
-    <w:nsid w:val="6db33549"/>
+    <w:nsid w:val="c3c32e2f"/>
     <w:multiLevelType w:val="multilevel"/>
     <w:lvl w:ilvl="0">
       <w:start w:val="1"/>
@@ -840,7 +840,7 @@
     </w:lvl>
   </w:abstractNum>
   <w:abstractNum w:abstractNumId="991">
-    <w:nsid w:val="ec13365e"/>
+    <w:nsid w:val="ad8b8c15"/>
     <w:multiLevelType w:val="multilevel"/>
     <w:lvl w:ilvl="0">
       <w:numFmt w:val="bullet"/>

</xml_diff>

<commit_message>
Vygenerovany file ve složce: Sat Mar 19 21:29:52 UTC 2022
</commit_message>
<xml_diff>
--- a/docx/1-Klauzurní-příklad.docx
+++ b/docx/1-Klauzurní-příklad.docx
@@ -671,7 +671,7 @@
     </w:lvl>
   </w:abstractNum>
   <w:abstractNum w:abstractNumId="990">
-    <w:nsid w:val="489989c7"/>
+    <w:nsid w:val="b2ef55c2"/>
     <w:multiLevelType w:val="multilevel"/>
     <w:lvl w:ilvl="0">
       <w:numFmt w:val="bullet"/>
@@ -752,7 +752,7 @@
     </w:lvl>
   </w:abstractNum>
   <w:abstractNum w:abstractNumId="99411">
-    <w:nsid w:val="c3c32e2f"/>
+    <w:nsid w:val="bac926f9"/>
     <w:multiLevelType w:val="multilevel"/>
     <w:lvl w:ilvl="0">
       <w:start w:val="1"/>
@@ -840,7 +840,7 @@
     </w:lvl>
   </w:abstractNum>
   <w:abstractNum w:abstractNumId="991">
-    <w:nsid w:val="ad8b8c15"/>
+    <w:nsid w:val="7e0e8946"/>
     <w:multiLevelType w:val="multilevel"/>
     <w:lvl w:ilvl="0">
       <w:numFmt w:val="bullet"/>

</xml_diff>

<commit_message>
Vygenerovany file ve složce: Sat Mar 19 21:34:25 UTC 2022
</commit_message>
<xml_diff>
--- a/docx/1-Klauzurní-příklad.docx
+++ b/docx/1-Klauzurní-příklad.docx
@@ -671,7 +671,7 @@
     </w:lvl>
   </w:abstractNum>
   <w:abstractNum w:abstractNumId="990">
-    <w:nsid w:val="b2ef55c2"/>
+    <w:nsid w:val="3d8e0385"/>
     <w:multiLevelType w:val="multilevel"/>
     <w:lvl w:ilvl="0">
       <w:numFmt w:val="bullet"/>
@@ -752,7 +752,7 @@
     </w:lvl>
   </w:abstractNum>
   <w:abstractNum w:abstractNumId="99411">
-    <w:nsid w:val="bac926f9"/>
+    <w:nsid w:val="35ad0bd5"/>
     <w:multiLevelType w:val="multilevel"/>
     <w:lvl w:ilvl="0">
       <w:start w:val="1"/>
@@ -840,7 +840,7 @@
     </w:lvl>
   </w:abstractNum>
   <w:abstractNum w:abstractNumId="991">
-    <w:nsid w:val="7e0e8946"/>
+    <w:nsid w:val="fc7dba90"/>
     <w:multiLevelType w:val="multilevel"/>
     <w:lvl w:ilvl="0">
       <w:numFmt w:val="bullet"/>

</xml_diff>

<commit_message>
Vygenerovany file ve složce: Sat Mar 19 21:40:44 UTC 2022
</commit_message>
<xml_diff>
--- a/docx/1-Klauzurní-příklad.docx
+++ b/docx/1-Klauzurní-příklad.docx
@@ -671,7 +671,7 @@
     </w:lvl>
   </w:abstractNum>
   <w:abstractNum w:abstractNumId="990">
-    <w:nsid w:val="3d8e0385"/>
+    <w:nsid w:val="d593c20f"/>
     <w:multiLevelType w:val="multilevel"/>
     <w:lvl w:ilvl="0">
       <w:numFmt w:val="bullet"/>
@@ -752,7 +752,7 @@
     </w:lvl>
   </w:abstractNum>
   <w:abstractNum w:abstractNumId="99411">
-    <w:nsid w:val="35ad0bd5"/>
+    <w:nsid w:val="6ae8c097"/>
     <w:multiLevelType w:val="multilevel"/>
     <w:lvl w:ilvl="0">
       <w:start w:val="1"/>
@@ -840,7 +840,7 @@
     </w:lvl>
   </w:abstractNum>
   <w:abstractNum w:abstractNumId="991">
-    <w:nsid w:val="fc7dba90"/>
+    <w:nsid w:val="cf6b1078"/>
     <w:multiLevelType w:val="multilevel"/>
     <w:lvl w:ilvl="0">
       <w:numFmt w:val="bullet"/>

</xml_diff>

<commit_message>
Vygenerovany file ve složce: Wed May  4 08:49:12 UTC 2022
</commit_message>
<xml_diff>
--- a/docx/1-Klauzurní-příklad.docx
+++ b/docx/1-Klauzurní-příklad.docx
@@ -671,7 +671,7 @@
     </w:lvl>
   </w:abstractNum>
   <w:abstractNum w:abstractNumId="990">
-    <w:nsid w:val="d593c20f"/>
+    <w:nsid w:val="d748b66b"/>
     <w:multiLevelType w:val="multilevel"/>
     <w:lvl w:ilvl="0">
       <w:numFmt w:val="bullet"/>
@@ -752,7 +752,7 @@
     </w:lvl>
   </w:abstractNum>
   <w:abstractNum w:abstractNumId="99411">
-    <w:nsid w:val="6ae8c097"/>
+    <w:nsid w:val="137c0d3c"/>
     <w:multiLevelType w:val="multilevel"/>
     <w:lvl w:ilvl="0">
       <w:start w:val="1"/>
@@ -840,7 +840,7 @@
     </w:lvl>
   </w:abstractNum>
   <w:abstractNum w:abstractNumId="991">
-    <w:nsid w:val="cf6b1078"/>
+    <w:nsid w:val="48f0c9b5"/>
     <w:multiLevelType w:val="multilevel"/>
     <w:lvl w:ilvl="0">
       <w:numFmt w:val="bullet"/>

</xml_diff>

<commit_message>
Vygenerovany file ve složce: Wed May  4 09:18:54 UTC 2022
</commit_message>
<xml_diff>
--- a/docx/1-Klauzurní-příklad.docx
+++ b/docx/1-Klauzurní-příklad.docx
@@ -671,7 +671,7 @@
     </w:lvl>
   </w:abstractNum>
   <w:abstractNum w:abstractNumId="990">
-    <w:nsid w:val="d748b66b"/>
+    <w:nsid w:val="8e6a0a36"/>
     <w:multiLevelType w:val="multilevel"/>
     <w:lvl w:ilvl="0">
       <w:numFmt w:val="bullet"/>
@@ -752,7 +752,7 @@
     </w:lvl>
   </w:abstractNum>
   <w:abstractNum w:abstractNumId="99411">
-    <w:nsid w:val="137c0d3c"/>
+    <w:nsid w:val="6d57bb43"/>
     <w:multiLevelType w:val="multilevel"/>
     <w:lvl w:ilvl="0">
       <w:start w:val="1"/>
@@ -840,7 +840,7 @@
     </w:lvl>
   </w:abstractNum>
   <w:abstractNum w:abstractNumId="991">
-    <w:nsid w:val="48f0c9b5"/>
+    <w:nsid w:val="621c7efb"/>
     <w:multiLevelType w:val="multilevel"/>
     <w:lvl w:ilvl="0">
       <w:numFmt w:val="bullet"/>

</xml_diff>

<commit_message>
Vygenerovany file ve složce: Wed May  4 11:20:55 UTC 2022
</commit_message>
<xml_diff>
--- a/docx/1-Klauzurní-příklad.docx
+++ b/docx/1-Klauzurní-příklad.docx
@@ -671,7 +671,7 @@
     </w:lvl>
   </w:abstractNum>
   <w:abstractNum w:abstractNumId="990">
-    <w:nsid w:val="8e6a0a36"/>
+    <w:nsid w:val="84033db0"/>
     <w:multiLevelType w:val="multilevel"/>
     <w:lvl w:ilvl="0">
       <w:numFmt w:val="bullet"/>
@@ -752,7 +752,7 @@
     </w:lvl>
   </w:abstractNum>
   <w:abstractNum w:abstractNumId="99411">
-    <w:nsid w:val="6d57bb43"/>
+    <w:nsid w:val="71428bc5"/>
     <w:multiLevelType w:val="multilevel"/>
     <w:lvl w:ilvl="0">
       <w:start w:val="1"/>
@@ -840,7 +840,7 @@
     </w:lvl>
   </w:abstractNum>
   <w:abstractNum w:abstractNumId="991">
-    <w:nsid w:val="621c7efb"/>
+    <w:nsid w:val="57a45838"/>
     <w:multiLevelType w:val="multilevel"/>
     <w:lvl w:ilvl="0">
       <w:numFmt w:val="bullet"/>

</xml_diff>

<commit_message>
Vygenerovany file ve složce: Wed May  4 11:44:07 UTC 2022
</commit_message>
<xml_diff>
--- a/docx/1-Klauzurní-příklad.docx
+++ b/docx/1-Klauzurní-příklad.docx
@@ -671,7 +671,7 @@
     </w:lvl>
   </w:abstractNum>
   <w:abstractNum w:abstractNumId="990">
-    <w:nsid w:val="84033db0"/>
+    <w:nsid w:val="4d5427ef"/>
     <w:multiLevelType w:val="multilevel"/>
     <w:lvl w:ilvl="0">
       <w:numFmt w:val="bullet"/>
@@ -752,7 +752,7 @@
     </w:lvl>
   </w:abstractNum>
   <w:abstractNum w:abstractNumId="99411">
-    <w:nsid w:val="71428bc5"/>
+    <w:nsid w:val="9ffa0b1c"/>
     <w:multiLevelType w:val="multilevel"/>
     <w:lvl w:ilvl="0">
       <w:start w:val="1"/>
@@ -840,7 +840,7 @@
     </w:lvl>
   </w:abstractNum>
   <w:abstractNum w:abstractNumId="991">
-    <w:nsid w:val="57a45838"/>
+    <w:nsid w:val="4f40acd5"/>
     <w:multiLevelType w:val="multilevel"/>
     <w:lvl w:ilvl="0">
       <w:numFmt w:val="bullet"/>

</xml_diff>

<commit_message>
Vygenerovany file ve složce: Sat May  7 11:44:47 UTC 2022
</commit_message>
<xml_diff>
--- a/docx/1-Klauzurní-příklad.docx
+++ b/docx/1-Klauzurní-příklad.docx
@@ -671,7 +671,7 @@
     </w:lvl>
   </w:abstractNum>
   <w:abstractNum w:abstractNumId="990">
-    <w:nsid w:val="4d5427ef"/>
+    <w:nsid w:val="610cbc17"/>
     <w:multiLevelType w:val="multilevel"/>
     <w:lvl w:ilvl="0">
       <w:numFmt w:val="bullet"/>
@@ -752,7 +752,7 @@
     </w:lvl>
   </w:abstractNum>
   <w:abstractNum w:abstractNumId="99411">
-    <w:nsid w:val="9ffa0b1c"/>
+    <w:nsid w:val="5bc30087"/>
     <w:multiLevelType w:val="multilevel"/>
     <w:lvl w:ilvl="0">
       <w:start w:val="1"/>
@@ -840,7 +840,7 @@
     </w:lvl>
   </w:abstractNum>
   <w:abstractNum w:abstractNumId="991">
-    <w:nsid w:val="4f40acd5"/>
+    <w:nsid w:val="2ce932f2"/>
     <w:multiLevelType w:val="multilevel"/>
     <w:lvl w:ilvl="0">
       <w:numFmt w:val="bullet"/>

</xml_diff>

<commit_message>
Vygenerovany file ve složce: Sat May  7 12:45:00 UTC 2022
</commit_message>
<xml_diff>
--- a/docx/1-Klauzurní-příklad.docx
+++ b/docx/1-Klauzurní-příklad.docx
@@ -671,7 +671,7 @@
     </w:lvl>
   </w:abstractNum>
   <w:abstractNum w:abstractNumId="990">
-    <w:nsid w:val="610cbc17"/>
+    <w:nsid w:val="9b179893"/>
     <w:multiLevelType w:val="multilevel"/>
     <w:lvl w:ilvl="0">
       <w:numFmt w:val="bullet"/>
@@ -752,7 +752,7 @@
     </w:lvl>
   </w:abstractNum>
   <w:abstractNum w:abstractNumId="99411">
-    <w:nsid w:val="5bc30087"/>
+    <w:nsid w:val="20e40c78"/>
     <w:multiLevelType w:val="multilevel"/>
     <w:lvl w:ilvl="0">
       <w:start w:val="1"/>
@@ -840,7 +840,7 @@
     </w:lvl>
   </w:abstractNum>
   <w:abstractNum w:abstractNumId="991">
-    <w:nsid w:val="2ce932f2"/>
+    <w:nsid w:val="6c9038e3"/>
     <w:multiLevelType w:val="multilevel"/>
     <w:lvl w:ilvl="0">
       <w:numFmt w:val="bullet"/>

</xml_diff>

<commit_message>
Vygenerovany file ve složce: Sat May  7 15:18:55 UTC 2022
</commit_message>
<xml_diff>
--- a/docx/1-Klauzurní-příklad.docx
+++ b/docx/1-Klauzurní-příklad.docx
@@ -671,7 +671,7 @@
     </w:lvl>
   </w:abstractNum>
   <w:abstractNum w:abstractNumId="990">
-    <w:nsid w:val="9b179893"/>
+    <w:nsid w:val="abcead9c"/>
     <w:multiLevelType w:val="multilevel"/>
     <w:lvl w:ilvl="0">
       <w:numFmt w:val="bullet"/>
@@ -752,7 +752,7 @@
     </w:lvl>
   </w:abstractNum>
   <w:abstractNum w:abstractNumId="99411">
-    <w:nsid w:val="20e40c78"/>
+    <w:nsid w:val="20bf7c1f"/>
     <w:multiLevelType w:val="multilevel"/>
     <w:lvl w:ilvl="0">
       <w:start w:val="1"/>
@@ -840,7 +840,7 @@
     </w:lvl>
   </w:abstractNum>
   <w:abstractNum w:abstractNumId="991">
-    <w:nsid w:val="6c9038e3"/>
+    <w:nsid w:val="74a01249"/>
     <w:multiLevelType w:val="multilevel"/>
     <w:lvl w:ilvl="0">
       <w:numFmt w:val="bullet"/>

</xml_diff>

<commit_message>
Vygenerovany file ve složce: Sat May  7 15:51:35 UTC 2022
</commit_message>
<xml_diff>
--- a/docx/1-Klauzurní-příklad.docx
+++ b/docx/1-Klauzurní-příklad.docx
@@ -671,7 +671,7 @@
     </w:lvl>
   </w:abstractNum>
   <w:abstractNum w:abstractNumId="990">
-    <w:nsid w:val="abcead9c"/>
+    <w:nsid w:val="670def22"/>
     <w:multiLevelType w:val="multilevel"/>
     <w:lvl w:ilvl="0">
       <w:numFmt w:val="bullet"/>
@@ -752,7 +752,7 @@
     </w:lvl>
   </w:abstractNum>
   <w:abstractNum w:abstractNumId="99411">
-    <w:nsid w:val="20bf7c1f"/>
+    <w:nsid w:val="63fdf762"/>
     <w:multiLevelType w:val="multilevel"/>
     <w:lvl w:ilvl="0">
       <w:start w:val="1"/>
@@ -840,7 +840,7 @@
     </w:lvl>
   </w:abstractNum>
   <w:abstractNum w:abstractNumId="991">
-    <w:nsid w:val="74a01249"/>
+    <w:nsid w:val="319aadab"/>
     <w:multiLevelType w:val="multilevel"/>
     <w:lvl w:ilvl="0">
       <w:numFmt w:val="bullet"/>

</xml_diff>

<commit_message>
Vygenerovany file ve složce: Sun May  8 09:36:10 UTC 2022
</commit_message>
<xml_diff>
--- a/docx/1-Klauzurní-příklad.docx
+++ b/docx/1-Klauzurní-příklad.docx
@@ -671,7 +671,7 @@
     </w:lvl>
   </w:abstractNum>
   <w:abstractNum w:abstractNumId="990">
-    <w:nsid w:val="670def22"/>
+    <w:nsid w:val="4b733368"/>
     <w:multiLevelType w:val="multilevel"/>
     <w:lvl w:ilvl="0">
       <w:numFmt w:val="bullet"/>
@@ -752,7 +752,7 @@
     </w:lvl>
   </w:abstractNum>
   <w:abstractNum w:abstractNumId="99411">
-    <w:nsid w:val="63fdf762"/>
+    <w:nsid w:val="af636f3d"/>
     <w:multiLevelType w:val="multilevel"/>
     <w:lvl w:ilvl="0">
       <w:start w:val="1"/>
@@ -840,7 +840,7 @@
     </w:lvl>
   </w:abstractNum>
   <w:abstractNum w:abstractNumId="991">
-    <w:nsid w:val="319aadab"/>
+    <w:nsid w:val="ebd00fcf"/>
     <w:multiLevelType w:val="multilevel"/>
     <w:lvl w:ilvl="0">
       <w:numFmt w:val="bullet"/>

</xml_diff>

<commit_message>
Vygenerovany file ve složce: Sun May  8 12:59:15 UTC 2022
</commit_message>
<xml_diff>
--- a/docx/1-Klauzurní-příklad.docx
+++ b/docx/1-Klauzurní-příklad.docx
@@ -671,7 +671,7 @@
     </w:lvl>
   </w:abstractNum>
   <w:abstractNum w:abstractNumId="990">
-    <w:nsid w:val="4b733368"/>
+    <w:nsid w:val="953f8188"/>
     <w:multiLevelType w:val="multilevel"/>
     <w:lvl w:ilvl="0">
       <w:numFmt w:val="bullet"/>
@@ -752,7 +752,7 @@
     </w:lvl>
   </w:abstractNum>
   <w:abstractNum w:abstractNumId="99411">
-    <w:nsid w:val="af636f3d"/>
+    <w:nsid w:val="b50a9a55"/>
     <w:multiLevelType w:val="multilevel"/>
     <w:lvl w:ilvl="0">
       <w:start w:val="1"/>
@@ -840,7 +840,7 @@
     </w:lvl>
   </w:abstractNum>
   <w:abstractNum w:abstractNumId="991">
-    <w:nsid w:val="ebd00fcf"/>
+    <w:nsid w:val="36c97271"/>
     <w:multiLevelType w:val="multilevel"/>
     <w:lvl w:ilvl="0">
       <w:numFmt w:val="bullet"/>

</xml_diff>

<commit_message>
Vygenerovany file ve složce: Sun May  8 17:34:25 UTC 2022
</commit_message>
<xml_diff>
--- a/docx/1-Klauzurní-příklad.docx
+++ b/docx/1-Klauzurní-příklad.docx
@@ -671,7 +671,7 @@
     </w:lvl>
   </w:abstractNum>
   <w:abstractNum w:abstractNumId="990">
-    <w:nsid w:val="953f8188"/>
+    <w:nsid w:val="43078c2a"/>
     <w:multiLevelType w:val="multilevel"/>
     <w:lvl w:ilvl="0">
       <w:numFmt w:val="bullet"/>
@@ -752,7 +752,7 @@
     </w:lvl>
   </w:abstractNum>
   <w:abstractNum w:abstractNumId="99411">
-    <w:nsid w:val="b50a9a55"/>
+    <w:nsid w:val="c962d06b"/>
     <w:multiLevelType w:val="multilevel"/>
     <w:lvl w:ilvl="0">
       <w:start w:val="1"/>
@@ -840,7 +840,7 @@
     </w:lvl>
   </w:abstractNum>
   <w:abstractNum w:abstractNumId="991">
-    <w:nsid w:val="36c97271"/>
+    <w:nsid w:val="da586017"/>
     <w:multiLevelType w:val="multilevel"/>
     <w:lvl w:ilvl="0">
       <w:numFmt w:val="bullet"/>

</xml_diff>

<commit_message>
Vygenerovany file ve složce: Sun May  8 20:42:40 UTC 2022
</commit_message>
<xml_diff>
--- a/docx/1-Klauzurní-příklad.docx
+++ b/docx/1-Klauzurní-příklad.docx
@@ -671,7 +671,7 @@
     </w:lvl>
   </w:abstractNum>
   <w:abstractNum w:abstractNumId="990">
-    <w:nsid w:val="43078c2a"/>
+    <w:nsid w:val="fc86a694"/>
     <w:multiLevelType w:val="multilevel"/>
     <w:lvl w:ilvl="0">
       <w:numFmt w:val="bullet"/>
@@ -752,7 +752,7 @@
     </w:lvl>
   </w:abstractNum>
   <w:abstractNum w:abstractNumId="99411">
-    <w:nsid w:val="c962d06b"/>
+    <w:nsid w:val="71a0f91d"/>
     <w:multiLevelType w:val="multilevel"/>
     <w:lvl w:ilvl="0">
       <w:start w:val="1"/>
@@ -840,7 +840,7 @@
     </w:lvl>
   </w:abstractNum>
   <w:abstractNum w:abstractNumId="991">
-    <w:nsid w:val="da586017"/>
+    <w:nsid w:val="77cbbd68"/>
     <w:multiLevelType w:val="multilevel"/>
     <w:lvl w:ilvl="0">
       <w:numFmt w:val="bullet"/>

</xml_diff>

<commit_message>
Vygenerovany file ve složce: Sun May  8 22:09:43 UTC 2022
</commit_message>
<xml_diff>
--- a/docx/1-Klauzurní-příklad.docx
+++ b/docx/1-Klauzurní-příklad.docx
@@ -671,7 +671,7 @@
     </w:lvl>
   </w:abstractNum>
   <w:abstractNum w:abstractNumId="990">
-    <w:nsid w:val="fc86a694"/>
+    <w:nsid w:val="c5cd1c49"/>
     <w:multiLevelType w:val="multilevel"/>
     <w:lvl w:ilvl="0">
       <w:numFmt w:val="bullet"/>
@@ -752,7 +752,7 @@
     </w:lvl>
   </w:abstractNum>
   <w:abstractNum w:abstractNumId="99411">
-    <w:nsid w:val="71a0f91d"/>
+    <w:nsid w:val="546ef67b"/>
     <w:multiLevelType w:val="multilevel"/>
     <w:lvl w:ilvl="0">
       <w:start w:val="1"/>
@@ -840,7 +840,7 @@
     </w:lvl>
   </w:abstractNum>
   <w:abstractNum w:abstractNumId="991">
-    <w:nsid w:val="77cbbd68"/>
+    <w:nsid w:val="304b20cd"/>
     <w:multiLevelType w:val="multilevel"/>
     <w:lvl w:ilvl="0">
       <w:numFmt w:val="bullet"/>

</xml_diff>

<commit_message>
Vygenerovany file ve složce: Sun May  8 22:20:10 UTC 2022
</commit_message>
<xml_diff>
--- a/docx/1-Klauzurní-příklad.docx
+++ b/docx/1-Klauzurní-příklad.docx
@@ -671,7 +671,7 @@
     </w:lvl>
   </w:abstractNum>
   <w:abstractNum w:abstractNumId="990">
-    <w:nsid w:val="c5cd1c49"/>
+    <w:nsid w:val="73213534"/>
     <w:multiLevelType w:val="multilevel"/>
     <w:lvl w:ilvl="0">
       <w:numFmt w:val="bullet"/>
@@ -752,7 +752,7 @@
     </w:lvl>
   </w:abstractNum>
   <w:abstractNum w:abstractNumId="99411">
-    <w:nsid w:val="546ef67b"/>
+    <w:nsid w:val="de5be6b8"/>
     <w:multiLevelType w:val="multilevel"/>
     <w:lvl w:ilvl="0">
       <w:start w:val="1"/>
@@ -840,7 +840,7 @@
     </w:lvl>
   </w:abstractNum>
   <w:abstractNum w:abstractNumId="991">
-    <w:nsid w:val="304b20cd"/>
+    <w:nsid w:val="f575b60b"/>
     <w:multiLevelType w:val="multilevel"/>
     <w:lvl w:ilvl="0">
       <w:numFmt w:val="bullet"/>

</xml_diff>

<commit_message>
Vygenerovany file ve složce: Mon May  9 09:05:14 UTC 2022
</commit_message>
<xml_diff>
--- a/docx/1-Klauzurní-příklad.docx
+++ b/docx/1-Klauzurní-příklad.docx
@@ -671,7 +671,7 @@
     </w:lvl>
   </w:abstractNum>
   <w:abstractNum w:abstractNumId="990">
-    <w:nsid w:val="73213534"/>
+    <w:nsid w:val="9ab05364"/>
     <w:multiLevelType w:val="multilevel"/>
     <w:lvl w:ilvl="0">
       <w:numFmt w:val="bullet"/>
@@ -752,7 +752,7 @@
     </w:lvl>
   </w:abstractNum>
   <w:abstractNum w:abstractNumId="99411">
-    <w:nsid w:val="de5be6b8"/>
+    <w:nsid w:val="17419364"/>
     <w:multiLevelType w:val="multilevel"/>
     <w:lvl w:ilvl="0">
       <w:start w:val="1"/>
@@ -840,7 +840,7 @@
     </w:lvl>
   </w:abstractNum>
   <w:abstractNum w:abstractNumId="991">
-    <w:nsid w:val="f575b60b"/>
+    <w:nsid w:val="219f1884"/>
     <w:multiLevelType w:val="multilevel"/>
     <w:lvl w:ilvl="0">
       <w:numFmt w:val="bullet"/>

</xml_diff>

<commit_message>
Vygenerovany file ve složce: Mon May  9 09:48:19 UTC 2022
</commit_message>
<xml_diff>
--- a/docx/1-Klauzurní-příklad.docx
+++ b/docx/1-Klauzurní-příklad.docx
@@ -671,7 +671,7 @@
     </w:lvl>
   </w:abstractNum>
   <w:abstractNum w:abstractNumId="990">
-    <w:nsid w:val="9ab05364"/>
+    <w:nsid w:val="3d65f840"/>
     <w:multiLevelType w:val="multilevel"/>
     <w:lvl w:ilvl="0">
       <w:numFmt w:val="bullet"/>
@@ -752,7 +752,7 @@
     </w:lvl>
   </w:abstractNum>
   <w:abstractNum w:abstractNumId="99411">
-    <w:nsid w:val="17419364"/>
+    <w:nsid w:val="8bbc4dc1"/>
     <w:multiLevelType w:val="multilevel"/>
     <w:lvl w:ilvl="0">
       <w:start w:val="1"/>
@@ -840,7 +840,7 @@
     </w:lvl>
   </w:abstractNum>
   <w:abstractNum w:abstractNumId="991">
-    <w:nsid w:val="219f1884"/>
+    <w:nsid w:val="1fac3e78"/>
     <w:multiLevelType w:val="multilevel"/>
     <w:lvl w:ilvl="0">
       <w:numFmt w:val="bullet"/>

</xml_diff>

<commit_message>
Vygenerovany file ve složce: Mon May  9 13:22:32 UTC 2022
</commit_message>
<xml_diff>
--- a/docx/1-Klauzurní-příklad.docx
+++ b/docx/1-Klauzurní-příklad.docx
@@ -671,7 +671,7 @@
     </w:lvl>
   </w:abstractNum>
   <w:abstractNum w:abstractNumId="990">
-    <w:nsid w:val="3d65f840"/>
+    <w:nsid w:val="12a6e5c0"/>
     <w:multiLevelType w:val="multilevel"/>
     <w:lvl w:ilvl="0">
       <w:numFmt w:val="bullet"/>
@@ -752,7 +752,7 @@
     </w:lvl>
   </w:abstractNum>
   <w:abstractNum w:abstractNumId="99411">
-    <w:nsid w:val="8bbc4dc1"/>
+    <w:nsid w:val="2f21455c"/>
     <w:multiLevelType w:val="multilevel"/>
     <w:lvl w:ilvl="0">
       <w:start w:val="1"/>
@@ -840,7 +840,7 @@
     </w:lvl>
   </w:abstractNum>
   <w:abstractNum w:abstractNumId="991">
-    <w:nsid w:val="1fac3e78"/>
+    <w:nsid w:val="8d996315"/>
     <w:multiLevelType w:val="multilevel"/>
     <w:lvl w:ilvl="0">
       <w:numFmt w:val="bullet"/>

</xml_diff>

<commit_message>
Vygenerovany file ve složce: Mon May  9 14:30:29 UTC 2022
</commit_message>
<xml_diff>
--- a/docx/1-Klauzurní-příklad.docx
+++ b/docx/1-Klauzurní-příklad.docx
@@ -671,7 +671,7 @@
     </w:lvl>
   </w:abstractNum>
   <w:abstractNum w:abstractNumId="990">
-    <w:nsid w:val="12a6e5c0"/>
+    <w:nsid w:val="925a7d73"/>
     <w:multiLevelType w:val="multilevel"/>
     <w:lvl w:ilvl="0">
       <w:numFmt w:val="bullet"/>
@@ -752,7 +752,7 @@
     </w:lvl>
   </w:abstractNum>
   <w:abstractNum w:abstractNumId="99411">
-    <w:nsid w:val="2f21455c"/>
+    <w:nsid w:val="992aec2c"/>
     <w:multiLevelType w:val="multilevel"/>
     <w:lvl w:ilvl="0">
       <w:start w:val="1"/>
@@ -840,7 +840,7 @@
     </w:lvl>
   </w:abstractNum>
   <w:abstractNum w:abstractNumId="991">
-    <w:nsid w:val="8d996315"/>
+    <w:nsid w:val="43a9c491"/>
     <w:multiLevelType w:val="multilevel"/>
     <w:lvl w:ilvl="0">
       <w:numFmt w:val="bullet"/>

</xml_diff>

<commit_message>
Vygenerovany file ve složce: Mon May  9 17:15:38 UTC 2022
</commit_message>
<xml_diff>
--- a/docx/1-Klauzurní-příklad.docx
+++ b/docx/1-Klauzurní-příklad.docx
@@ -671,7 +671,7 @@
     </w:lvl>
   </w:abstractNum>
   <w:abstractNum w:abstractNumId="990">
-    <w:nsid w:val="925a7d73"/>
+    <w:nsid w:val="dcc55e76"/>
     <w:multiLevelType w:val="multilevel"/>
     <w:lvl w:ilvl="0">
       <w:numFmt w:val="bullet"/>
@@ -752,7 +752,7 @@
     </w:lvl>
   </w:abstractNum>
   <w:abstractNum w:abstractNumId="99411">
-    <w:nsid w:val="992aec2c"/>
+    <w:nsid w:val="59035735"/>
     <w:multiLevelType w:val="multilevel"/>
     <w:lvl w:ilvl="0">
       <w:start w:val="1"/>
@@ -840,7 +840,7 @@
     </w:lvl>
   </w:abstractNum>
   <w:abstractNum w:abstractNumId="991">
-    <w:nsid w:val="43a9c491"/>
+    <w:nsid w:val="c599d63e"/>
     <w:multiLevelType w:val="multilevel"/>
     <w:lvl w:ilvl="0">
       <w:numFmt w:val="bullet"/>

</xml_diff>

<commit_message>
Vygenerovany file ve složce: Mon May  9 19:10:21 UTC 2022
</commit_message>
<xml_diff>
--- a/docx/1-Klauzurní-příklad.docx
+++ b/docx/1-Klauzurní-příklad.docx
@@ -671,7 +671,7 @@
     </w:lvl>
   </w:abstractNum>
   <w:abstractNum w:abstractNumId="990">
-    <w:nsid w:val="dcc55e76"/>
+    <w:nsid w:val="d61b272e"/>
     <w:multiLevelType w:val="multilevel"/>
     <w:lvl w:ilvl="0">
       <w:numFmt w:val="bullet"/>
@@ -752,7 +752,7 @@
     </w:lvl>
   </w:abstractNum>
   <w:abstractNum w:abstractNumId="99411">
-    <w:nsid w:val="59035735"/>
+    <w:nsid w:val="6e8b3e01"/>
     <w:multiLevelType w:val="multilevel"/>
     <w:lvl w:ilvl="0">
       <w:start w:val="1"/>
@@ -840,7 +840,7 @@
     </w:lvl>
   </w:abstractNum>
   <w:abstractNum w:abstractNumId="991">
-    <w:nsid w:val="c599d63e"/>
+    <w:nsid w:val="8bf33dea"/>
     <w:multiLevelType w:val="multilevel"/>
     <w:lvl w:ilvl="0">
       <w:numFmt w:val="bullet"/>

</xml_diff>

<commit_message>
Vygenerovany file ve složce: Mon May  9 21:10:17 UTC 2022
</commit_message>
<xml_diff>
--- a/docx/1-Klauzurní-příklad.docx
+++ b/docx/1-Klauzurní-příklad.docx
@@ -671,7 +671,7 @@
     </w:lvl>
   </w:abstractNum>
   <w:abstractNum w:abstractNumId="990">
-    <w:nsid w:val="d61b272e"/>
+    <w:nsid w:val="e054b4ac"/>
     <w:multiLevelType w:val="multilevel"/>
     <w:lvl w:ilvl="0">
       <w:numFmt w:val="bullet"/>
@@ -752,7 +752,7 @@
     </w:lvl>
   </w:abstractNum>
   <w:abstractNum w:abstractNumId="99411">
-    <w:nsid w:val="6e8b3e01"/>
+    <w:nsid w:val="8f5d8e65"/>
     <w:multiLevelType w:val="multilevel"/>
     <w:lvl w:ilvl="0">
       <w:start w:val="1"/>
@@ -840,7 +840,7 @@
     </w:lvl>
   </w:abstractNum>
   <w:abstractNum w:abstractNumId="991">
-    <w:nsid w:val="8bf33dea"/>
+    <w:nsid w:val="69551296"/>
     <w:multiLevelType w:val="multilevel"/>
     <w:lvl w:ilvl="0">
       <w:numFmt w:val="bullet"/>

</xml_diff>

<commit_message>
Vygenerovany file ve složce: Mon May  9 23:39:12 UTC 2022
</commit_message>
<xml_diff>
--- a/docx/1-Klauzurní-příklad.docx
+++ b/docx/1-Klauzurní-příklad.docx
@@ -671,7 +671,7 @@
     </w:lvl>
   </w:abstractNum>
   <w:abstractNum w:abstractNumId="990">
-    <w:nsid w:val="e054b4ac"/>
+    <w:nsid w:val="25955ba0"/>
     <w:multiLevelType w:val="multilevel"/>
     <w:lvl w:ilvl="0">
       <w:numFmt w:val="bullet"/>
@@ -752,7 +752,7 @@
     </w:lvl>
   </w:abstractNum>
   <w:abstractNum w:abstractNumId="99411">
-    <w:nsid w:val="8f5d8e65"/>
+    <w:nsid w:val="c8c4e51c"/>
     <w:multiLevelType w:val="multilevel"/>
     <w:lvl w:ilvl="0">
       <w:start w:val="1"/>
@@ -840,7 +840,7 @@
     </w:lvl>
   </w:abstractNum>
   <w:abstractNum w:abstractNumId="991">
-    <w:nsid w:val="69551296"/>
+    <w:nsid w:val="8eca0fcd"/>
     <w:multiLevelType w:val="multilevel"/>
     <w:lvl w:ilvl="0">
       <w:numFmt w:val="bullet"/>

</xml_diff>

<commit_message>
Vygenerovany file ve složce: Tue May 10 00:24:54 UTC 2022
</commit_message>
<xml_diff>
--- a/docx/1-Klauzurní-příklad.docx
+++ b/docx/1-Klauzurní-příklad.docx
@@ -671,7 +671,7 @@
     </w:lvl>
   </w:abstractNum>
   <w:abstractNum w:abstractNumId="990">
-    <w:nsid w:val="25955ba0"/>
+    <w:nsid w:val="e015d76c"/>
     <w:multiLevelType w:val="multilevel"/>
     <w:lvl w:ilvl="0">
       <w:numFmt w:val="bullet"/>
@@ -752,7 +752,7 @@
     </w:lvl>
   </w:abstractNum>
   <w:abstractNum w:abstractNumId="99411">
-    <w:nsid w:val="c8c4e51c"/>
+    <w:nsid w:val="48808ba9"/>
     <w:multiLevelType w:val="multilevel"/>
     <w:lvl w:ilvl="0">
       <w:start w:val="1"/>
@@ -840,7 +840,7 @@
     </w:lvl>
   </w:abstractNum>
   <w:abstractNum w:abstractNumId="991">
-    <w:nsid w:val="8eca0fcd"/>
+    <w:nsid w:val="d33f0c42"/>
     <w:multiLevelType w:val="multilevel"/>
     <w:lvl w:ilvl="0">
       <w:numFmt w:val="bullet"/>

</xml_diff>